<commit_message>
Adicao do diagrama de componentes
</commit_message>
<xml_diff>
--- a/Documentacao/Etapa 2/Paulo Henrique da Cruz - Projeto Integrado - Puc Minas.docx
+++ b/Documentacao/Etapa 2/Paulo Henrique da Cruz - Projeto Integrado - Puc Minas.docx
@@ -596,7 +596,6 @@
             <w:docPartUnique/>
           </w:docPartObj>
         </w:sdtPr>
-        <w:sdtEndPr/>
         <w:sdtContent>
           <w:r>
             <w:instrText xml:space="preserve"> TOC \h \u \z </w:instrText>
@@ -13341,12 +13340,7 @@
         <w:t>realizam as consultas na base de dados para exibição para os usuários na aplicação web.</w:t>
       </w:r>
       <w:r>
-        <w:t xml:space="preserve"> O banco de dado possuí rotinas (procedures)</w:t>
-      </w:r>
-      <w:bookmarkStart w:id="21" w:name="_GoBack"/>
-      <w:bookmarkEnd w:id="21"/>
-      <w:r>
-        <w:t xml:space="preserve"> para atualização de pontuação de acordo com o avanço das partidas e mudanças nos placares de forma a refletir em tempo real os rankings para os usuários.</w:t>
+        <w:t xml:space="preserve"> O banco de dado possuí rotinas (procedures) para atualização de pontuação de acordo com o avanço das partidas e mudanças nos placares de forma a refletir em tempo real os rankings para os usuários.</w:t>
       </w:r>
     </w:p>
     <w:p>
@@ -13356,11 +13350,6 @@
       <w:r>
         <w:t>O envio de comunicações é feito por um módulo único, responsável por disparar as solicitações de envio de e-mail para o Gmail, por meio de conector SMTP.</w:t>
       </w:r>
-    </w:p>
-    <w:p>
-      <w:pPr>
-        <w:pStyle w:val="Corpodetexto"/>
-      </w:pPr>
     </w:p>
     <w:p>
       <w:pPr>
@@ -13388,7 +13377,7 @@
           <w:rFonts w:ascii="Times New Roman" w:hAnsi="Times New Roman"/>
         </w:rPr>
       </w:pPr>
-      <w:bookmarkStart w:id="22" w:name="_Toc111895851"/>
+      <w:bookmarkStart w:id="21" w:name="_Toc111895851"/>
       <w:r>
         <w:rPr>
           <w:rFonts w:ascii="Times New Roman" w:hAnsi="Times New Roman"/>
@@ -13408,21 +13397,7 @@
         </w:rPr>
         <w:t>mponentes</w:t>
       </w:r>
-      <w:bookmarkEnd w:id="22"/>
-    </w:p>
-    <w:p>
-      <w:pPr>
-        <w:pStyle w:val="ExplicaodePreenchimento"/>
-        <w:spacing w:line="360" w:lineRule="auto"/>
-        <w:ind w:firstLine="426"/>
-        <w:rPr>
-          <w:rFonts w:ascii="Times New Roman" w:eastAsia="Times New Roman" w:hAnsi="Times New Roman"/>
-          <w:i w:val="0"/>
-          <w:color w:val="auto"/>
-          <w:sz w:val="24"/>
-          <w:szCs w:val="24"/>
-        </w:rPr>
-      </w:pPr>
+      <w:bookmarkEnd w:id="21"/>
     </w:p>
     <w:p>
       <w:pPr>
@@ -13434,12 +13409,11 @@
         <w:rPr>
           <w:noProof/>
         </w:rPr>
-        <w:lastRenderedPageBreak/>
         <w:drawing>
-          <wp:inline distT="0" distB="0" distL="0" distR="0" wp14:anchorId="468CA68C" wp14:editId="79141E03">
-            <wp:extent cx="5280025" cy="3836670"/>
+          <wp:inline distT="0" distB="0" distL="0" distR="0" wp14:anchorId="47C33BF8" wp14:editId="310A219D">
+            <wp:extent cx="5280025" cy="3126105"/>
             <wp:effectExtent l="0" t="0" r="0" b="0"/>
-            <wp:docPr id="1" name="Imagem 1"/>
+            <wp:docPr id="5" name="Imagem 5"/>
             <wp:cNvGraphicFramePr>
               <a:graphicFrameLocks xmlns:a="http://schemas.openxmlformats.org/drawingml/2006/main" noChangeAspect="1"/>
             </wp:cNvGraphicFramePr>
@@ -13447,11 +13421,11 @@
               <a:graphicData uri="http://schemas.openxmlformats.org/drawingml/2006/picture">
                 <pic:pic xmlns:pic="http://schemas.openxmlformats.org/drawingml/2006/picture">
                   <pic:nvPicPr>
-                    <pic:cNvPr id="1" name="diagrama_contexto.drawio.png"/>
+                    <pic:cNvPr id="5" name="diagrama_componentes.drawio.png"/>
                     <pic:cNvPicPr/>
                   </pic:nvPicPr>
                   <pic:blipFill>
-                    <a:blip r:embed="rId9">
+                    <a:blip r:embed="rId11">
                       <a:extLst>
                         <a:ext uri="{28A0092B-C50C-407E-A947-70E740481C1C}">
                           <a14:useLocalDpi xmlns:a14="http://schemas.microsoft.com/office/drawing/2010/main" val="0"/>
@@ -13465,7 +13439,7 @@
                   <pic:spPr>
                     <a:xfrm>
                       <a:off x="0" y="0"/>
-                      <a:ext cx="5280025" cy="3836670"/>
+                      <a:ext cx="5280025" cy="3126105"/>
                     </a:xfrm>
                     <a:prstGeom prst="rect">
                       <a:avLst/>
@@ -13499,46 +13473,42 @@
           <w:noProof/>
           <w:sz w:val="20"/>
         </w:rPr>
-        <w:fldChar w:fldCharType="begin"/>
-      </w:r>
-      <w:r>
-        <w:rPr>
-          <w:b/>
-          <w:noProof/>
-          <w:sz w:val="20"/>
-        </w:rPr>
-        <w:instrText xml:space="preserve"> SEQ Figura \* ARABIC </w:instrText>
-      </w:r>
-      <w:r>
-        <w:rPr>
-          <w:b/>
-          <w:noProof/>
-          <w:sz w:val="20"/>
-        </w:rPr>
-        <w:fldChar w:fldCharType="separate"/>
-      </w:r>
-      <w:r>
-        <w:rPr>
-          <w:b/>
-          <w:noProof/>
-          <w:sz w:val="20"/>
-        </w:rPr>
-        <w:t>1</w:t>
-      </w:r>
-      <w:r>
-        <w:rPr>
-          <w:b/>
-          <w:noProof/>
-          <w:sz w:val="20"/>
-        </w:rPr>
-        <w:fldChar w:fldCharType="end"/>
+        <w:t>3</w:t>
       </w:r>
       <w:r>
         <w:rPr>
           <w:b/>
           <w:sz w:val="20"/>
         </w:rPr>
-        <w:t xml:space="preserve"> - Visão Geral da Plataforma </w:t>
+        <w:t xml:space="preserve"> </w:t>
+      </w:r>
+      <w:r>
+        <w:rPr>
+          <w:b/>
+          <w:sz w:val="20"/>
+        </w:rPr>
+        <w:t>–</w:t>
+      </w:r>
+      <w:r>
+        <w:rPr>
+          <w:b/>
+          <w:sz w:val="20"/>
+        </w:rPr>
+        <w:t xml:space="preserve"> </w:t>
+      </w:r>
+      <w:r>
+        <w:rPr>
+          <w:b/>
+          <w:sz w:val="20"/>
+        </w:rPr>
+        <w:t>Diagrama de componentes</w:t>
+      </w:r>
+      <w:r>
+        <w:rPr>
+          <w:b/>
+          <w:sz w:val="20"/>
+        </w:rPr>
+        <w:t xml:space="preserve"> </w:t>
       </w:r>
       <w:proofErr w:type="spellStart"/>
       <w:r>
@@ -13598,7 +13568,683 @@
           <w:sz w:val="24"/>
           <w:szCs w:val="24"/>
         </w:rPr>
-        <w:t>A figura 3...</w:t>
+        <w:lastRenderedPageBreak/>
+        <w:t>A figura 3</w:t>
+      </w:r>
+      <w:r>
+        <w:rPr>
+          <w:sz w:val="24"/>
+          <w:szCs w:val="24"/>
+        </w:rPr>
+        <w:t xml:space="preserve"> mostra o diagrama de componentes do projeto </w:t>
+      </w:r>
+      <w:proofErr w:type="spellStart"/>
+      <w:r>
+        <w:rPr>
+          <w:sz w:val="24"/>
+          <w:szCs w:val="24"/>
+        </w:rPr>
+        <w:t>Pitaco</w:t>
+      </w:r>
+      <w:proofErr w:type="spellEnd"/>
+      <w:r>
+        <w:rPr>
+          <w:sz w:val="24"/>
+          <w:szCs w:val="24"/>
+        </w:rPr>
+        <w:t xml:space="preserve"> FC, permitindo através dele, visualizar os pacotes e tecnologias da plataforma. Abaixo um detalhamento dos componentes da plataforma:</w:t>
+      </w:r>
+    </w:p>
+    <w:p>
+      <w:pPr>
+        <w:suppressAutoHyphens/>
+        <w:spacing w:line="360" w:lineRule="auto"/>
+        <w:ind w:firstLine="426"/>
+        <w:jc w:val="both"/>
+        <w:rPr>
+          <w:sz w:val="24"/>
+          <w:szCs w:val="24"/>
+        </w:rPr>
+      </w:pPr>
+      <w:r>
+        <w:rPr>
+          <w:b/>
+          <w:sz w:val="24"/>
+          <w:szCs w:val="24"/>
+        </w:rPr>
+        <w:t>Cliente web SPA</w:t>
+      </w:r>
+      <w:r>
+        <w:rPr>
+          <w:sz w:val="24"/>
+          <w:szCs w:val="24"/>
+        </w:rPr>
+        <w:t xml:space="preserve">: Aplicação desenvolvida utilizando o framework Angular, responsivo e adaptativo para diferentes navegadores e plataformas (desktop e mobile). Permite a autenticação e cadastro de usuários por meio de </w:t>
+      </w:r>
+      <w:proofErr w:type="spellStart"/>
+      <w:r>
+        <w:rPr>
+          <w:sz w:val="24"/>
+          <w:szCs w:val="24"/>
+        </w:rPr>
+        <w:t>logins</w:t>
+      </w:r>
+      <w:proofErr w:type="spellEnd"/>
+      <w:r>
+        <w:rPr>
+          <w:sz w:val="24"/>
+          <w:szCs w:val="24"/>
+        </w:rPr>
+        <w:t xml:space="preserve"> sociais como o Google e </w:t>
+      </w:r>
+      <w:proofErr w:type="spellStart"/>
+      <w:r>
+        <w:rPr>
+          <w:sz w:val="24"/>
+          <w:szCs w:val="24"/>
+        </w:rPr>
+        <w:t>Facebook</w:t>
+      </w:r>
+      <w:proofErr w:type="spellEnd"/>
+      <w:r>
+        <w:rPr>
+          <w:sz w:val="24"/>
+          <w:szCs w:val="24"/>
+        </w:rPr>
+        <w:t xml:space="preserve">. Sua comunicação com o </w:t>
+      </w:r>
+      <w:proofErr w:type="spellStart"/>
+      <w:r>
+        <w:rPr>
+          <w:sz w:val="24"/>
+          <w:szCs w:val="24"/>
+        </w:rPr>
+        <w:t>back</w:t>
+      </w:r>
+      <w:proofErr w:type="spellEnd"/>
+      <w:r>
+        <w:rPr>
+          <w:sz w:val="24"/>
+          <w:szCs w:val="24"/>
+        </w:rPr>
+        <w:t xml:space="preserve"> </w:t>
+      </w:r>
+      <w:proofErr w:type="spellStart"/>
+      <w:r>
+        <w:rPr>
+          <w:sz w:val="24"/>
+          <w:szCs w:val="24"/>
+        </w:rPr>
+        <w:t>end</w:t>
+      </w:r>
+      <w:proofErr w:type="spellEnd"/>
+      <w:r>
+        <w:rPr>
+          <w:sz w:val="24"/>
+          <w:szCs w:val="24"/>
+        </w:rPr>
+        <w:t xml:space="preserve"> se dá por meio de </w:t>
+      </w:r>
+      <w:proofErr w:type="spellStart"/>
+      <w:proofErr w:type="gramStart"/>
+      <w:r>
+        <w:rPr>
+          <w:sz w:val="24"/>
+          <w:szCs w:val="24"/>
+        </w:rPr>
+        <w:t>http</w:t>
+      </w:r>
+      <w:proofErr w:type="spellEnd"/>
+      <w:r>
+        <w:rPr>
+          <w:sz w:val="24"/>
+          <w:szCs w:val="24"/>
+        </w:rPr>
+        <w:t>(</w:t>
+      </w:r>
+      <w:proofErr w:type="gramEnd"/>
+      <w:r>
+        <w:rPr>
+          <w:sz w:val="24"/>
+          <w:szCs w:val="24"/>
+        </w:rPr>
+        <w:t xml:space="preserve">s) com o </w:t>
+      </w:r>
+      <w:proofErr w:type="spellStart"/>
+      <w:r>
+        <w:rPr>
+          <w:sz w:val="24"/>
+          <w:szCs w:val="24"/>
+        </w:rPr>
+        <w:t>pitaco</w:t>
+      </w:r>
+      <w:proofErr w:type="spellEnd"/>
+      <w:r>
+        <w:rPr>
+          <w:sz w:val="24"/>
+          <w:szCs w:val="24"/>
+        </w:rPr>
+        <w:t xml:space="preserve">-gateway sendo necessário estar autenticado para acessar os serviços e funcionalidades da plataforma. </w:t>
+      </w:r>
+    </w:p>
+    <w:p>
+      <w:pPr>
+        <w:suppressAutoHyphens/>
+        <w:spacing w:line="360" w:lineRule="auto"/>
+        <w:ind w:firstLine="426"/>
+        <w:jc w:val="both"/>
+        <w:rPr>
+          <w:sz w:val="24"/>
+          <w:szCs w:val="24"/>
+        </w:rPr>
+      </w:pPr>
+      <w:proofErr w:type="spellStart"/>
+      <w:r>
+        <w:rPr>
+          <w:b/>
+          <w:sz w:val="24"/>
+          <w:szCs w:val="24"/>
+        </w:rPr>
+        <w:t>Pitaco</w:t>
+      </w:r>
+      <w:proofErr w:type="spellEnd"/>
+      <w:r>
+        <w:rPr>
+          <w:b/>
+          <w:sz w:val="24"/>
+          <w:szCs w:val="24"/>
+        </w:rPr>
+        <w:t>-gateway</w:t>
+      </w:r>
+      <w:r>
+        <w:rPr>
+          <w:sz w:val="24"/>
+          <w:szCs w:val="24"/>
+        </w:rPr>
+        <w:t xml:space="preserve">: Desenvolvido utilizando framework Spring </w:t>
+      </w:r>
+      <w:proofErr w:type="spellStart"/>
+      <w:r>
+        <w:rPr>
+          <w:sz w:val="24"/>
+          <w:szCs w:val="24"/>
+        </w:rPr>
+        <w:t>Cloud</w:t>
+      </w:r>
+      <w:proofErr w:type="spellEnd"/>
+      <w:r>
+        <w:rPr>
+          <w:sz w:val="24"/>
+          <w:szCs w:val="24"/>
+        </w:rPr>
+        <w:t xml:space="preserve"> Gateway, </w:t>
+      </w:r>
+      <w:r>
+        <w:rPr>
+          <w:sz w:val="24"/>
+          <w:szCs w:val="24"/>
+        </w:rPr>
+        <w:t xml:space="preserve">esta aplicação </w:t>
+      </w:r>
+      <w:r>
+        <w:rPr>
+          <w:sz w:val="24"/>
+          <w:szCs w:val="24"/>
+        </w:rPr>
+        <w:t>é responsável por receber as requisições do front-</w:t>
+      </w:r>
+      <w:proofErr w:type="spellStart"/>
+      <w:r>
+        <w:rPr>
+          <w:sz w:val="24"/>
+          <w:szCs w:val="24"/>
+        </w:rPr>
+        <w:t>end</w:t>
+      </w:r>
+      <w:proofErr w:type="spellEnd"/>
+      <w:r>
+        <w:rPr>
+          <w:sz w:val="24"/>
+          <w:szCs w:val="24"/>
+        </w:rPr>
+        <w:t xml:space="preserve"> e redirecionar para o serviço responsável </w:t>
+      </w:r>
+      <w:r>
+        <w:rPr>
+          <w:sz w:val="24"/>
+          <w:szCs w:val="24"/>
+        </w:rPr>
+        <w:t>pela funcionalidade solicitada.</w:t>
+      </w:r>
+    </w:p>
+    <w:p>
+      <w:pPr>
+        <w:suppressAutoHyphens/>
+        <w:spacing w:line="360" w:lineRule="auto"/>
+        <w:ind w:firstLine="426"/>
+        <w:jc w:val="both"/>
+        <w:rPr>
+          <w:sz w:val="24"/>
+          <w:szCs w:val="24"/>
+        </w:rPr>
+      </w:pPr>
+      <w:proofErr w:type="spellStart"/>
+      <w:r>
+        <w:rPr>
+          <w:b/>
+          <w:sz w:val="24"/>
+          <w:szCs w:val="24"/>
+        </w:rPr>
+        <w:t>Pitaco-authentication</w:t>
+      </w:r>
+      <w:proofErr w:type="spellEnd"/>
+      <w:r>
+        <w:rPr>
+          <w:sz w:val="24"/>
+          <w:szCs w:val="24"/>
+        </w:rPr>
+        <w:t xml:space="preserve">: Aplicação responsável pelo cadastro, autenticação e autorização de usuários, utiliza o Spring Security para controle de acesso, com trafego de </w:t>
+      </w:r>
+      <w:proofErr w:type="spellStart"/>
+      <w:r>
+        <w:rPr>
+          <w:sz w:val="24"/>
+          <w:szCs w:val="24"/>
+        </w:rPr>
+        <w:t>Json</w:t>
+      </w:r>
+      <w:proofErr w:type="spellEnd"/>
+      <w:r>
+        <w:rPr>
+          <w:sz w:val="24"/>
+          <w:szCs w:val="24"/>
+        </w:rPr>
+        <w:t xml:space="preserve"> Web Token validos por um período determinado de tempo. Toda comunicação com o </w:t>
+      </w:r>
+      <w:proofErr w:type="spellStart"/>
+      <w:r>
+        <w:rPr>
+          <w:sz w:val="24"/>
+          <w:szCs w:val="24"/>
+        </w:rPr>
+        <w:t>back-end</w:t>
+      </w:r>
+      <w:proofErr w:type="spellEnd"/>
+      <w:r>
+        <w:rPr>
+          <w:sz w:val="24"/>
+          <w:szCs w:val="24"/>
+        </w:rPr>
+        <w:t xml:space="preserve"> necessita que o usuário esteja autenticado e tenha autorização de acesso para a funcionalidade.</w:t>
+      </w:r>
+    </w:p>
+    <w:p>
+      <w:pPr>
+        <w:suppressAutoHyphens/>
+        <w:spacing w:line="360" w:lineRule="auto"/>
+        <w:ind w:firstLine="426"/>
+        <w:jc w:val="both"/>
+        <w:rPr>
+          <w:sz w:val="24"/>
+          <w:szCs w:val="24"/>
+        </w:rPr>
+      </w:pPr>
+      <w:proofErr w:type="spellStart"/>
+      <w:r>
+        <w:rPr>
+          <w:b/>
+          <w:sz w:val="24"/>
+          <w:szCs w:val="24"/>
+        </w:rPr>
+        <w:t>Pitaco-api</w:t>
+      </w:r>
+      <w:proofErr w:type="spellEnd"/>
+      <w:r>
+        <w:rPr>
+          <w:sz w:val="24"/>
+          <w:szCs w:val="24"/>
+        </w:rPr>
+        <w:t xml:space="preserve">: Responsável pelas regras de negócio das </w:t>
+      </w:r>
+      <w:proofErr w:type="spellStart"/>
+      <w:r>
+        <w:rPr>
+          <w:sz w:val="24"/>
+          <w:szCs w:val="24"/>
+        </w:rPr>
+        <w:t>APIs</w:t>
+      </w:r>
+      <w:proofErr w:type="spellEnd"/>
+      <w:r>
+        <w:rPr>
+          <w:sz w:val="24"/>
+          <w:szCs w:val="24"/>
+        </w:rPr>
+        <w:t xml:space="preserve"> de grupos, ligas, palpites e partidas, listando, inserindo e atualizando as informações dessas entidades.</w:t>
+      </w:r>
+    </w:p>
+    <w:p>
+      <w:pPr>
+        <w:suppressAutoHyphens/>
+        <w:spacing w:line="360" w:lineRule="auto"/>
+        <w:ind w:firstLine="426"/>
+        <w:jc w:val="both"/>
+        <w:rPr>
+          <w:sz w:val="24"/>
+          <w:szCs w:val="24"/>
+        </w:rPr>
+      </w:pPr>
+      <w:proofErr w:type="spellStart"/>
+      <w:r>
+        <w:rPr>
+          <w:b/>
+          <w:sz w:val="24"/>
+          <w:szCs w:val="24"/>
+        </w:rPr>
+        <w:t>Pitaco-details</w:t>
+      </w:r>
+      <w:proofErr w:type="spellEnd"/>
+      <w:r>
+        <w:rPr>
+          <w:sz w:val="24"/>
+          <w:szCs w:val="24"/>
+        </w:rPr>
+        <w:t xml:space="preserve">: responsável por fornecer detalhes das informações armazenadas e agrupadas como </w:t>
+      </w:r>
+      <w:proofErr w:type="spellStart"/>
+      <w:r>
+        <w:rPr>
+          <w:sz w:val="24"/>
+          <w:szCs w:val="24"/>
+        </w:rPr>
+        <w:t>rankins</w:t>
+      </w:r>
+      <w:proofErr w:type="spellEnd"/>
+      <w:r>
+        <w:rPr>
+          <w:sz w:val="24"/>
+          <w:szCs w:val="24"/>
+        </w:rPr>
+        <w:t xml:space="preserve">, artilharia, pontuador da rodada, controle de acesso, plano de fundo, utilizando-se de cache para maximizar o tempo de resposta para os clientes assim como também o processamento. </w:t>
+      </w:r>
+    </w:p>
+    <w:p>
+      <w:pPr>
+        <w:suppressAutoHyphens/>
+        <w:spacing w:line="360" w:lineRule="auto"/>
+        <w:ind w:firstLine="426"/>
+        <w:jc w:val="both"/>
+        <w:rPr>
+          <w:sz w:val="24"/>
+          <w:szCs w:val="24"/>
+        </w:rPr>
+      </w:pPr>
+      <w:proofErr w:type="spellStart"/>
+      <w:r>
+        <w:rPr>
+          <w:b/>
+          <w:sz w:val="24"/>
+          <w:szCs w:val="24"/>
+        </w:rPr>
+        <w:t>Pitaco-notification</w:t>
+      </w:r>
+      <w:proofErr w:type="spellEnd"/>
+      <w:r>
+        <w:rPr>
+          <w:sz w:val="24"/>
+          <w:szCs w:val="24"/>
+        </w:rPr>
+        <w:t>: Serviço responsável por disparar comunicações para os usuários via e-mail.</w:t>
+      </w:r>
+    </w:p>
+    <w:p>
+      <w:pPr>
+        <w:suppressAutoHyphens/>
+        <w:spacing w:line="360" w:lineRule="auto"/>
+        <w:ind w:firstLine="426"/>
+        <w:jc w:val="both"/>
+        <w:rPr>
+          <w:sz w:val="24"/>
+          <w:szCs w:val="24"/>
+        </w:rPr>
+      </w:pPr>
+      <w:proofErr w:type="spellStart"/>
+      <w:r>
+        <w:rPr>
+          <w:b/>
+          <w:sz w:val="24"/>
+          <w:szCs w:val="24"/>
+        </w:rPr>
+        <w:t>Pitaco-service-discovery</w:t>
+      </w:r>
+      <w:proofErr w:type="spellEnd"/>
+      <w:r>
+        <w:rPr>
+          <w:sz w:val="24"/>
+          <w:szCs w:val="24"/>
+        </w:rPr>
+        <w:t xml:space="preserve">: Responsável atuar como um servidor de registro dos demais serviços, utiliza-se da biblioteca </w:t>
+      </w:r>
+      <w:proofErr w:type="spellStart"/>
+      <w:r>
+        <w:rPr>
+          <w:sz w:val="24"/>
+          <w:szCs w:val="24"/>
+        </w:rPr>
+        <w:t>Netflix</w:t>
+      </w:r>
+      <w:proofErr w:type="spellEnd"/>
+      <w:r>
+        <w:rPr>
+          <w:sz w:val="24"/>
+          <w:szCs w:val="24"/>
+        </w:rPr>
+        <w:t xml:space="preserve"> </w:t>
+      </w:r>
+      <w:proofErr w:type="spellStart"/>
+      <w:r>
+        <w:rPr>
+          <w:sz w:val="24"/>
+          <w:szCs w:val="24"/>
+        </w:rPr>
+        <w:t>Eureka</w:t>
+      </w:r>
+      <w:proofErr w:type="spellEnd"/>
+      <w:r>
+        <w:rPr>
+          <w:sz w:val="24"/>
+          <w:szCs w:val="24"/>
+        </w:rPr>
+        <w:t>, o que permite uma fácil visualização dos serviços e sua situação (</w:t>
+      </w:r>
+      <w:proofErr w:type="spellStart"/>
+      <w:r>
+        <w:rPr>
+          <w:sz w:val="24"/>
+          <w:szCs w:val="24"/>
+        </w:rPr>
+        <w:t>up</w:t>
+      </w:r>
+      <w:proofErr w:type="spellEnd"/>
+      <w:r>
+        <w:rPr>
+          <w:sz w:val="24"/>
+          <w:szCs w:val="24"/>
+        </w:rPr>
+        <w:t>/</w:t>
+      </w:r>
+      <w:proofErr w:type="spellStart"/>
+      <w:r>
+        <w:rPr>
+          <w:sz w:val="24"/>
+          <w:szCs w:val="24"/>
+        </w:rPr>
+        <w:t>down</w:t>
+      </w:r>
+      <w:proofErr w:type="spellEnd"/>
+      <w:r>
+        <w:rPr>
+          <w:sz w:val="24"/>
+          <w:szCs w:val="24"/>
+        </w:rPr>
+        <w:t>), fornecendo um painel de acesso rápido para acompanhamento.</w:t>
+      </w:r>
+    </w:p>
+    <w:p>
+      <w:pPr>
+        <w:suppressAutoHyphens/>
+        <w:spacing w:line="360" w:lineRule="auto"/>
+        <w:ind w:firstLine="426"/>
+        <w:jc w:val="both"/>
+        <w:rPr>
+          <w:sz w:val="24"/>
+          <w:szCs w:val="24"/>
+        </w:rPr>
+      </w:pPr>
+      <w:proofErr w:type="spellStart"/>
+      <w:r>
+        <w:rPr>
+          <w:b/>
+          <w:sz w:val="24"/>
+          <w:szCs w:val="24"/>
+        </w:rPr>
+        <w:t>Pitaco-service-config</w:t>
+      </w:r>
+      <w:proofErr w:type="spellEnd"/>
+      <w:r>
+        <w:rPr>
+          <w:sz w:val="24"/>
+          <w:szCs w:val="24"/>
+        </w:rPr>
+        <w:t xml:space="preserve">: Responsável por entregar para os demais serviços as configurações </w:t>
+      </w:r>
+      <w:proofErr w:type="gramStart"/>
+      <w:r>
+        <w:rPr>
+          <w:sz w:val="24"/>
+          <w:szCs w:val="24"/>
+        </w:rPr>
+        <w:t>(.</w:t>
+      </w:r>
+      <w:proofErr w:type="spellStart"/>
+      <w:r>
+        <w:rPr>
+          <w:sz w:val="24"/>
+          <w:szCs w:val="24"/>
+        </w:rPr>
+        <w:t>properties</w:t>
+      </w:r>
+      <w:proofErr w:type="spellEnd"/>
+      <w:proofErr w:type="gramEnd"/>
+      <w:r>
+        <w:rPr>
+          <w:sz w:val="24"/>
+          <w:szCs w:val="24"/>
+        </w:rPr>
+        <w:t xml:space="preserve">) necessárias para execução, atua </w:t>
+      </w:r>
+      <w:proofErr w:type="spellStart"/>
+      <w:r>
+        <w:rPr>
+          <w:sz w:val="24"/>
+          <w:szCs w:val="24"/>
+        </w:rPr>
+        <w:t>literalemten</w:t>
+      </w:r>
+      <w:proofErr w:type="spellEnd"/>
+      <w:r>
+        <w:rPr>
+          <w:sz w:val="24"/>
+          <w:szCs w:val="24"/>
+        </w:rPr>
+        <w:t xml:space="preserve"> como um servidor de configurações, obtendo os arquivos do </w:t>
+      </w:r>
+      <w:proofErr w:type="spellStart"/>
+      <w:r>
+        <w:rPr>
+          <w:sz w:val="24"/>
+          <w:szCs w:val="24"/>
+        </w:rPr>
+        <w:t>github</w:t>
+      </w:r>
+      <w:proofErr w:type="spellEnd"/>
+      <w:r>
+        <w:rPr>
+          <w:sz w:val="24"/>
+          <w:szCs w:val="24"/>
+        </w:rPr>
+        <w:t xml:space="preserve"> e entregando-os para que solicitar.</w:t>
+      </w:r>
+    </w:p>
+    <w:p>
+      <w:pPr>
+        <w:suppressAutoHyphens/>
+        <w:spacing w:line="360" w:lineRule="auto"/>
+        <w:ind w:firstLine="426"/>
+        <w:jc w:val="both"/>
+        <w:rPr>
+          <w:sz w:val="24"/>
+          <w:szCs w:val="24"/>
+        </w:rPr>
+      </w:pPr>
+      <w:bookmarkStart w:id="22" w:name="_GoBack"/>
+      <w:proofErr w:type="spellStart"/>
+      <w:r>
+        <w:rPr>
+          <w:b/>
+          <w:sz w:val="24"/>
+          <w:szCs w:val="24"/>
+        </w:rPr>
+        <w:lastRenderedPageBreak/>
+        <w:t>Pitaco-crawler</w:t>
+      </w:r>
+      <w:bookmarkEnd w:id="22"/>
+      <w:proofErr w:type="spellEnd"/>
+      <w:r>
+        <w:rPr>
+          <w:sz w:val="24"/>
+          <w:szCs w:val="24"/>
+        </w:rPr>
+        <w:t xml:space="preserve">: Serviço </w:t>
+      </w:r>
+      <w:r>
+        <w:rPr>
+          <w:sz w:val="24"/>
+          <w:szCs w:val="24"/>
+        </w:rPr>
+        <w:t xml:space="preserve">responsável por inserir e atualizar informações de partidas, campeonatos/ligas, artilharia, </w:t>
+      </w:r>
+      <w:proofErr w:type="spellStart"/>
+      <w:r>
+        <w:rPr>
+          <w:sz w:val="24"/>
+          <w:szCs w:val="24"/>
+        </w:rPr>
+        <w:t>etc</w:t>
+      </w:r>
+      <w:proofErr w:type="spellEnd"/>
+      <w:r>
+        <w:rPr>
+          <w:sz w:val="24"/>
+          <w:szCs w:val="24"/>
+        </w:rPr>
+        <w:t xml:space="preserve">, nas bases de dados que são consultadas pelos outros serviços. Possui duas funcionalidades essenciais, obtendo registros de campeonatos, partidas e jogadores da API do Globo Esporte, e atualizando as partidas (tempo, resultado, gols, artilheiros, </w:t>
+      </w:r>
+      <w:proofErr w:type="spellStart"/>
+      <w:r>
+        <w:rPr>
+          <w:sz w:val="24"/>
+          <w:szCs w:val="24"/>
+        </w:rPr>
+        <w:t>etc</w:t>
+      </w:r>
+      <w:proofErr w:type="spellEnd"/>
+      <w:r>
+        <w:rPr>
+          <w:sz w:val="24"/>
+          <w:szCs w:val="24"/>
+        </w:rPr>
+        <w:t>) obtendo informações em tempo real de páginas web como o Google por meio de raspagem web.</w:t>
       </w:r>
     </w:p>
     <w:p>
@@ -13687,7 +14333,7 @@
           <w:sz w:val="24"/>
           <w:szCs w:val="24"/>
         </w:rPr>
-        <w:t>outubro</w:t>
+        <w:t>dezembro</w:t>
       </w:r>
       <w:r>
         <w:rPr>
@@ -13911,15 +14557,7 @@
           <w:sz w:val="23"/>
           <w:szCs w:val="23"/>
         </w:rPr>
-        <w:t xml:space="preserve"> f. </w:t>
-      </w:r>
-      <w:r>
-        <w:rPr>
-          <w:sz w:val="23"/>
-          <w:szCs w:val="23"/>
-        </w:rPr>
-        <w:lastRenderedPageBreak/>
-        <w:t>Trabalho de Conclusão de Curso</w:t>
+        <w:t xml:space="preserve"> f. Trabalho de Conclusão de Curso</w:t>
       </w:r>
       <w:r>
         <w:rPr>
@@ -14214,6 +14852,7 @@
           <w:sz w:val="23"/>
           <w:szCs w:val="23"/>
         </w:rPr>
+        <w:lastRenderedPageBreak/>
         <w:t>NEVES</w:t>
       </w:r>
       <w:r>
@@ -14291,8 +14930,8 @@
       </w:pPr>
     </w:p>
     <w:sectPr>
-      <w:footerReference w:type="even" r:id="rId11"/>
-      <w:footerReference w:type="default" r:id="rId12"/>
+      <w:footerReference w:type="even" r:id="rId12"/>
+      <w:footerReference w:type="default" r:id="rId13"/>
       <w:pgSz w:w="11909" w:h="16834"/>
       <w:pgMar w:top="1418" w:right="1797" w:bottom="1418" w:left="1797" w:header="709" w:footer="709" w:gutter="0"/>
       <w:pgNumType w:start="1"/>
@@ -14371,7 +15010,7 @@
         <w:noProof/>
         <w:color w:val="000000"/>
       </w:rPr>
-      <w:t>14</w:t>
+      <w:t>16</w:t>
     </w:r>
     <w:r>
       <w:rPr>
@@ -14452,7 +15091,7 @@
         <w:noProof/>
         <w:color w:val="000000"/>
       </w:rPr>
-      <w:t>13</w:t>
+      <w:t>15</w:t>
     </w:r>
     <w:r>
       <w:rPr>
@@ -19622,7 +20261,7 @@
 </file>
 
 <file path=customXml/itemProps2.xml><?xml version="1.0" encoding="utf-8"?>
-<ds:datastoreItem xmlns:ds="http://schemas.openxmlformats.org/officeDocument/2006/customXml" ds:itemID="{53A9DA50-8434-46B1-8F22-666EA441EF4B}">
+<ds:datastoreItem xmlns:ds="http://schemas.openxmlformats.org/officeDocument/2006/customXml" ds:itemID="{4F52494C-0DF6-4B56-A54D-17E130647B1B}">
   <ds:schemaRefs>
     <ds:schemaRef ds:uri="http://schemas.openxmlformats.org/officeDocument/2006/bibliography"/>
   </ds:schemaRefs>

</xml_diff>

<commit_message>
Adicao de conteudo documento
</commit_message>
<xml_diff>
--- a/Documentacao/Etapa 2/Paulo Henrique da Cruz - Projeto Integrado - Puc Minas.docx
+++ b/Documentacao/Etapa 2/Paulo Henrique da Cruz - Projeto Integrado - Puc Minas.docx
@@ -14187,7 +14187,6 @@
           <w:szCs w:val="24"/>
         </w:rPr>
       </w:pPr>
-      <w:bookmarkStart w:id="22" w:name="_GoBack"/>
       <w:proofErr w:type="spellStart"/>
       <w:r>
         <w:rPr>
@@ -14198,7 +14197,6 @@
         <w:lastRenderedPageBreak/>
         <w:t>Pitaco-crawler</w:t>
       </w:r>
-      <w:bookmarkEnd w:id="22"/>
       <w:proofErr w:type="spellEnd"/>
       <w:r>
         <w:rPr>
@@ -14260,10 +14258,2218 @@
     </w:p>
     <w:p>
       <w:pPr>
+        <w:pStyle w:val="Ttulo2"/>
+        <w:rPr>
+          <w:rFonts w:ascii="Times New Roman" w:hAnsi="Times New Roman"/>
+        </w:rPr>
+      </w:pPr>
+      <w:bookmarkStart w:id="22" w:name="_Toc111895853"/>
+      <w:r>
+        <w:rPr>
+          <w:rFonts w:ascii="Times New Roman" w:hAnsi="Times New Roman"/>
+        </w:rPr>
+        <w:t xml:space="preserve">  </w:t>
+      </w:r>
+      <w:r>
+        <w:rPr>
+          <w:rFonts w:ascii="Times New Roman" w:hAnsi="Times New Roman"/>
+        </w:rPr>
+        <w:t>Prova de Conceit</w:t>
+      </w:r>
+      <w:bookmarkEnd w:id="22"/>
+      <w:r>
+        <w:rPr>
+          <w:rFonts w:ascii="Times New Roman" w:hAnsi="Times New Roman"/>
+        </w:rPr>
+        <w:t>o (</w:t>
+      </w:r>
+      <w:proofErr w:type="spellStart"/>
+      <w:r>
+        <w:rPr>
+          <w:rFonts w:ascii="Times New Roman" w:hAnsi="Times New Roman"/>
+        </w:rPr>
+        <w:t>PoC</w:t>
+      </w:r>
+      <w:proofErr w:type="spellEnd"/>
+      <w:r>
+        <w:rPr>
+          <w:rFonts w:ascii="Times New Roman" w:hAnsi="Times New Roman"/>
+        </w:rPr>
+        <w:t>)</w:t>
+      </w:r>
+    </w:p>
+    <w:p>
+      <w:pPr>
         <w:suppressAutoHyphens/>
         <w:spacing w:line="360" w:lineRule="auto"/>
         <w:jc w:val="both"/>
         <w:rPr>
+          <w:i/>
+          <w:iCs/>
+          <w:sz w:val="24"/>
+          <w:szCs w:val="24"/>
+        </w:rPr>
+      </w:pPr>
+      <w:r>
+        <w:rPr>
+          <w:i/>
+          <w:iCs/>
+          <w:sz w:val="24"/>
+          <w:szCs w:val="24"/>
+        </w:rPr>
+        <w:t>&lt;Conteúdo a ser produzido</w:t>
+      </w:r>
+      <w:r>
+        <w:rPr>
+          <w:i/>
+          <w:iCs/>
+          <w:sz w:val="24"/>
+          <w:szCs w:val="24"/>
+        </w:rPr>
+        <w:t xml:space="preserve"> – Data final 15 de </w:t>
+      </w:r>
+      <w:r>
+        <w:rPr>
+          <w:i/>
+          <w:iCs/>
+          <w:sz w:val="24"/>
+          <w:szCs w:val="24"/>
+        </w:rPr>
+        <w:t>dezembro</w:t>
+      </w:r>
+      <w:r>
+        <w:rPr>
+          <w:i/>
+          <w:iCs/>
+          <w:sz w:val="24"/>
+          <w:szCs w:val="24"/>
+        </w:rPr>
+        <w:t>&gt;</w:t>
+      </w:r>
+    </w:p>
+    <w:p>
+      <w:pPr>
+        <w:suppressAutoHyphens/>
+        <w:spacing w:line="360" w:lineRule="auto"/>
+        <w:jc w:val="both"/>
+        <w:rPr>
+          <w:sz w:val="24"/>
+          <w:szCs w:val="24"/>
+        </w:rPr>
+      </w:pPr>
+    </w:p>
+    <w:p>
+      <w:pPr>
+        <w:suppressAutoHyphens/>
+        <w:spacing w:line="360" w:lineRule="auto"/>
+        <w:jc w:val="both"/>
+        <w:rPr>
+          <w:sz w:val="24"/>
+          <w:szCs w:val="24"/>
+        </w:rPr>
+      </w:pPr>
+    </w:p>
+    <w:p>
+      <w:pPr>
+        <w:pStyle w:val="Ttulo2"/>
+        <w:numPr>
+          <w:ilvl w:val="1"/>
+          <w:numId w:val="34"/>
+        </w:numPr>
+        <w:rPr>
+          <w:rFonts w:ascii="Times New Roman" w:hAnsi="Times New Roman"/>
+        </w:rPr>
+      </w:pPr>
+      <w:r>
+        <w:rPr>
+          <w:rFonts w:ascii="Times New Roman" w:hAnsi="Times New Roman"/>
+        </w:rPr>
+        <w:t xml:space="preserve">   Integrações entre Componentes</w:t>
+      </w:r>
+    </w:p>
+    <w:p>
+      <w:pPr>
+        <w:suppressAutoHyphens/>
+        <w:spacing w:line="360" w:lineRule="auto"/>
+        <w:jc w:val="both"/>
+        <w:rPr>
+          <w:i/>
+          <w:iCs/>
+          <w:sz w:val="24"/>
+          <w:szCs w:val="24"/>
+        </w:rPr>
+      </w:pPr>
+      <w:r>
+        <w:rPr>
+          <w:i/>
+          <w:iCs/>
+          <w:sz w:val="24"/>
+          <w:szCs w:val="24"/>
+        </w:rPr>
+        <w:t>&lt;Conteúdo a ser produzido</w:t>
+      </w:r>
+      <w:r>
+        <w:rPr>
+          <w:i/>
+          <w:iCs/>
+          <w:sz w:val="24"/>
+          <w:szCs w:val="24"/>
+        </w:rPr>
+        <w:t xml:space="preserve"> – Data final 15 de dezembro</w:t>
+      </w:r>
+      <w:r>
+        <w:rPr>
+          <w:i/>
+          <w:iCs/>
+          <w:sz w:val="24"/>
+          <w:szCs w:val="24"/>
+        </w:rPr>
+        <w:t>&gt;</w:t>
+      </w:r>
+    </w:p>
+    <w:p>
+      <w:pPr>
+        <w:suppressAutoHyphens/>
+        <w:spacing w:line="360" w:lineRule="auto"/>
+        <w:jc w:val="both"/>
+        <w:rPr>
+          <w:i/>
+          <w:iCs/>
+          <w:sz w:val="24"/>
+          <w:szCs w:val="24"/>
+        </w:rPr>
+      </w:pPr>
+    </w:p>
+    <w:p>
+      <w:pPr>
+        <w:suppressAutoHyphens/>
+        <w:spacing w:line="360" w:lineRule="auto"/>
+        <w:jc w:val="both"/>
+        <w:rPr>
+          <w:sz w:val="24"/>
+          <w:szCs w:val="24"/>
+        </w:rPr>
+      </w:pPr>
+    </w:p>
+    <w:p>
+      <w:pPr>
+        <w:pStyle w:val="Ttulo2"/>
+        <w:numPr>
+          <w:ilvl w:val="1"/>
+          <w:numId w:val="34"/>
+        </w:numPr>
+        <w:rPr>
+          <w:rFonts w:ascii="Times New Roman" w:hAnsi="Times New Roman"/>
+        </w:rPr>
+      </w:pPr>
+      <w:r>
+        <w:rPr>
+          <w:rFonts w:ascii="Times New Roman" w:hAnsi="Times New Roman"/>
+        </w:rPr>
+        <w:t xml:space="preserve">   </w:t>
+      </w:r>
+      <w:r>
+        <w:rPr>
+          <w:rFonts w:ascii="Times New Roman" w:hAnsi="Times New Roman"/>
+        </w:rPr>
+        <w:t>Código da Aplicação</w:t>
+      </w:r>
+    </w:p>
+    <w:p>
+      <w:pPr>
+        <w:suppressAutoHyphens/>
+        <w:spacing w:line="360" w:lineRule="auto"/>
+        <w:jc w:val="both"/>
+        <w:rPr>
+          <w:i/>
+          <w:iCs/>
+          <w:sz w:val="24"/>
+          <w:szCs w:val="24"/>
+        </w:rPr>
+      </w:pPr>
+      <w:r>
+        <w:rPr>
+          <w:i/>
+          <w:iCs/>
+          <w:sz w:val="24"/>
+          <w:szCs w:val="24"/>
+        </w:rPr>
+        <w:t>&lt;Conteúdo a ser produzido</w:t>
+      </w:r>
+      <w:r>
+        <w:rPr>
+          <w:i/>
+          <w:iCs/>
+          <w:sz w:val="24"/>
+          <w:szCs w:val="24"/>
+        </w:rPr>
+        <w:t xml:space="preserve"> – Data final 15 de dezembro</w:t>
+      </w:r>
+      <w:r>
+        <w:rPr>
+          <w:i/>
+          <w:iCs/>
+          <w:sz w:val="24"/>
+          <w:szCs w:val="24"/>
+        </w:rPr>
+        <w:t>&gt;</w:t>
+      </w:r>
+    </w:p>
+    <w:p>
+      <w:pPr>
+        <w:suppressAutoHyphens/>
+        <w:spacing w:line="360" w:lineRule="auto"/>
+        <w:jc w:val="both"/>
+        <w:rPr>
+          <w:sz w:val="24"/>
+          <w:szCs w:val="24"/>
+        </w:rPr>
+      </w:pPr>
+    </w:p>
+    <w:p>
+      <w:pPr>
+        <w:keepLines/>
+        <w:tabs>
+          <w:tab w:val="left" w:pos="720"/>
+        </w:tabs>
+        <w:spacing w:before="80" w:after="80" w:line="360" w:lineRule="auto"/>
+        <w:jc w:val="both"/>
+        <w:rPr>
+          <w:color w:val="000000"/>
+          <w:sz w:val="24"/>
+          <w:szCs w:val="24"/>
+        </w:rPr>
+      </w:pPr>
+      <w:proofErr w:type="gramStart"/>
+      <w:r>
+        <w:rPr>
+          <w:color w:val="000000"/>
+          <w:sz w:val="24"/>
+          <w:szCs w:val="24"/>
+        </w:rPr>
+        <w:t>definidos</w:t>
+      </w:r>
+      <w:proofErr w:type="gramEnd"/>
+      <w:r>
+        <w:rPr>
+          <w:color w:val="000000"/>
+          <w:sz w:val="24"/>
+          <w:szCs w:val="24"/>
+        </w:rPr>
+        <w:t xml:space="preserve"> na seção 3.3.</w:t>
+      </w:r>
+    </w:p>
+    <w:p>
+      <w:pPr>
+        <w:rPr>
+          <w:sz w:val="24"/>
+          <w:szCs w:val="24"/>
+        </w:rPr>
+      </w:pPr>
+      <w:r>
+        <w:br w:type="page"/>
+      </w:r>
+    </w:p>
+    <w:p>
+      <w:pPr>
+        <w:pStyle w:val="Ttulo2"/>
+        <w:rPr>
+          <w:rFonts w:ascii="Times New Roman" w:hAnsi="Times New Roman"/>
+          <w:szCs w:val="28"/>
+        </w:rPr>
+      </w:pPr>
+      <w:bookmarkStart w:id="23" w:name="__RefHeading___Toc2977_3038544304"/>
+      <w:bookmarkStart w:id="24" w:name="_Toc80562714"/>
+      <w:bookmarkEnd w:id="23"/>
+      <w:bookmarkEnd w:id="24"/>
+      <w:r>
+        <w:rPr>
+          <w:rFonts w:ascii="Times New Roman" w:hAnsi="Times New Roman"/>
+          <w:szCs w:val="28"/>
+        </w:rPr>
+        <w:lastRenderedPageBreak/>
+        <w:t xml:space="preserve">   </w:t>
+      </w:r>
+      <w:r>
+        <w:rPr>
+          <w:rFonts w:ascii="Times New Roman" w:hAnsi="Times New Roman"/>
+          <w:szCs w:val="28"/>
+        </w:rPr>
+        <w:t>Avaliação da Arquitetura (ATAM)</w:t>
+      </w:r>
+    </w:p>
+    <w:p>
+      <w:pPr>
+        <w:spacing w:line="360" w:lineRule="auto"/>
+        <w:jc w:val="both"/>
+        <w:rPr>
+          <w:sz w:val="24"/>
+          <w:szCs w:val="24"/>
+        </w:rPr>
+      </w:pPr>
+      <w:r>
+        <w:rPr>
+          <w:sz w:val="24"/>
+          <w:szCs w:val="24"/>
+        </w:rPr>
+        <w:t xml:space="preserve">A avaliação da arquitetura desenvolvida neste trabalho é abordada nesta seção visando avaliar se ela atende ao que foi solicitado pelo cliente, segundo o método ATAM. </w:t>
+      </w:r>
+    </w:p>
+    <w:p>
+      <w:pPr>
+        <w:pStyle w:val="Ttulo2"/>
+        <w:numPr>
+          <w:ilvl w:val="0"/>
+          <w:numId w:val="0"/>
+        </w:numPr>
+        <w:spacing w:beforeAutospacing="1" w:afterAutospacing="1"/>
+        <w:ind w:left="709" w:hanging="709"/>
+        <w:rPr>
+          <w:rFonts w:ascii="Times New Roman" w:hAnsi="Times New Roman"/>
+          <w:szCs w:val="28"/>
+        </w:rPr>
+      </w:pPr>
+      <w:bookmarkStart w:id="25" w:name="__RefHeading___Toc2979_3038544304"/>
+      <w:bookmarkStart w:id="26" w:name="_Toc74561918"/>
+      <w:bookmarkStart w:id="27" w:name="_Toc80562715"/>
+      <w:bookmarkEnd w:id="25"/>
+      <w:bookmarkEnd w:id="26"/>
+      <w:bookmarkEnd w:id="27"/>
+      <w:r>
+        <w:rPr>
+          <w:rFonts w:ascii="Times New Roman" w:hAnsi="Times New Roman"/>
+          <w:szCs w:val="28"/>
+        </w:rPr>
+        <w:t xml:space="preserve">6.1. </w:t>
+      </w:r>
+      <w:r>
+        <w:rPr>
+          <w:rFonts w:ascii="Times New Roman" w:hAnsi="Times New Roman"/>
+          <w:szCs w:val="28"/>
+        </w:rPr>
+        <w:tab/>
+        <w:t>Análise das abordagens arquiteturais</w:t>
+      </w:r>
+    </w:p>
+    <w:p>
+      <w:pPr>
+        <w:suppressAutoHyphens/>
+        <w:spacing w:beforeAutospacing="1" w:afterAutospacing="1" w:line="360" w:lineRule="auto"/>
+        <w:jc w:val="both"/>
+        <w:rPr>
+          <w:rFonts w:ascii="Arial" w:hAnsi="Arial" w:cs="Arial"/>
+          <w:i/>
+          <w:color w:val="ED7D31"/>
+        </w:rPr>
+      </w:pPr>
+      <w:r>
+        <w:rPr>
+          <w:sz w:val="24"/>
+          <w:szCs w:val="24"/>
+        </w:rPr>
+        <w:t xml:space="preserve">Apresente aqui um breve resumo das principais características da proposta arquitetural. Para isto, utilize o método </w:t>
+      </w:r>
+      <w:proofErr w:type="spellStart"/>
+      <w:r>
+        <w:rPr>
+          <w:sz w:val="24"/>
+          <w:szCs w:val="24"/>
+        </w:rPr>
+        <w:t>Architecture</w:t>
+      </w:r>
+      <w:proofErr w:type="spellEnd"/>
+      <w:r>
+        <w:rPr>
+          <w:sz w:val="24"/>
+          <w:szCs w:val="24"/>
+        </w:rPr>
+        <w:t xml:space="preserve"> </w:t>
+      </w:r>
+      <w:proofErr w:type="spellStart"/>
+      <w:r>
+        <w:rPr>
+          <w:sz w:val="24"/>
+          <w:szCs w:val="24"/>
+        </w:rPr>
+        <w:t>Tradeoff</w:t>
+      </w:r>
+      <w:proofErr w:type="spellEnd"/>
+      <w:r>
+        <w:rPr>
+          <w:sz w:val="24"/>
+          <w:szCs w:val="24"/>
+        </w:rPr>
+        <w:t xml:space="preserve"> </w:t>
+      </w:r>
+      <w:proofErr w:type="spellStart"/>
+      <w:r>
+        <w:rPr>
+          <w:sz w:val="24"/>
+          <w:szCs w:val="24"/>
+        </w:rPr>
+        <w:t>Analysis</w:t>
+      </w:r>
+      <w:proofErr w:type="spellEnd"/>
+      <w:r>
+        <w:rPr>
+          <w:sz w:val="24"/>
+          <w:szCs w:val="24"/>
+        </w:rPr>
+        <w:t xml:space="preserve"> </w:t>
+      </w:r>
+      <w:proofErr w:type="spellStart"/>
+      <w:r>
+        <w:rPr>
+          <w:sz w:val="24"/>
+          <w:szCs w:val="24"/>
+        </w:rPr>
+        <w:t>Method</w:t>
+      </w:r>
+      <w:proofErr w:type="spellEnd"/>
+      <w:r>
+        <w:rPr>
+          <w:sz w:val="24"/>
+          <w:szCs w:val="24"/>
+        </w:rPr>
+        <w:t xml:space="preserve"> (ATAM), no qual são utilizados cenários para fazer essa análise.</w:t>
+      </w:r>
+    </w:p>
+    <w:p>
+      <w:pPr>
+        <w:spacing w:line="360" w:lineRule="auto"/>
+        <w:jc w:val="both"/>
+        <w:rPr>
+          <w:sz w:val="24"/>
+          <w:szCs w:val="24"/>
+        </w:rPr>
+      </w:pPr>
+      <w:r>
+        <w:rPr>
+          <w:sz w:val="24"/>
+          <w:szCs w:val="24"/>
+        </w:rPr>
+        <w:t>Exemplo:</w:t>
+      </w:r>
+    </w:p>
+    <w:tbl>
+      <w:tblPr>
+        <w:tblW w:w="8531" w:type="dxa"/>
+        <w:tblInd w:w="-25" w:type="dxa"/>
+        <w:tblBorders>
+          <w:top w:val="single" w:sz="4" w:space="0" w:color="00000A"/>
+          <w:left w:val="single" w:sz="4" w:space="0" w:color="00000A"/>
+          <w:bottom w:val="single" w:sz="4" w:space="0" w:color="00000A"/>
+          <w:right w:val="single" w:sz="4" w:space="0" w:color="00000A"/>
+          <w:insideH w:val="single" w:sz="4" w:space="0" w:color="00000A"/>
+          <w:insideV w:val="single" w:sz="4" w:space="0" w:color="00000A"/>
+        </w:tblBorders>
+        <w:tblCellMar>
+          <w:left w:w="83" w:type="dxa"/>
+        </w:tblCellMar>
+        <w:tblLook w:val="04A0" w:firstRow="1" w:lastRow="0" w:firstColumn="1" w:lastColumn="0" w:noHBand="0" w:noVBand="1"/>
+      </w:tblPr>
+      <w:tblGrid>
+        <w:gridCol w:w="2197"/>
+        <w:gridCol w:w="3344"/>
+        <w:gridCol w:w="1382"/>
+        <w:gridCol w:w="1608"/>
+      </w:tblGrid>
+      <w:tr>
+        <w:tc>
+          <w:tcPr>
+            <w:tcW w:w="2196" w:type="dxa"/>
+            <w:tcBorders>
+              <w:top w:val="single" w:sz="4" w:space="0" w:color="00000A"/>
+              <w:left w:val="single" w:sz="4" w:space="0" w:color="00000A"/>
+              <w:bottom w:val="single" w:sz="4" w:space="0" w:color="00000A"/>
+              <w:right w:val="single" w:sz="4" w:space="0" w:color="00000A"/>
+            </w:tcBorders>
+            <w:shd w:val="pct25" w:color="auto" w:fill="auto"/>
+            <w:tcMar>
+              <w:left w:w="83" w:type="dxa"/>
+            </w:tcMar>
+          </w:tcPr>
+          <w:p>
+            <w:pPr>
+              <w:suppressAutoHyphens/>
+              <w:spacing w:beforeAutospacing="1" w:afterAutospacing="1" w:line="360" w:lineRule="auto"/>
+              <w:jc w:val="center"/>
+              <w:rPr>
+                <w:rFonts w:ascii="Arial" w:hAnsi="Arial" w:cs="Arial"/>
+                <w:b/>
+              </w:rPr>
+            </w:pPr>
+            <w:r>
+              <w:rPr>
+                <w:rFonts w:ascii="Arial" w:hAnsi="Arial" w:cs="Arial"/>
+                <w:b/>
+              </w:rPr>
+              <w:t xml:space="preserve">Atributos de </w:t>
+            </w:r>
+            <w:proofErr w:type="spellStart"/>
+            <w:r>
+              <w:rPr>
+                <w:rFonts w:ascii="Arial" w:hAnsi="Arial" w:cs="Arial"/>
+                <w:b/>
+              </w:rPr>
+              <w:t>Quailidade</w:t>
+            </w:r>
+            <w:proofErr w:type="spellEnd"/>
+          </w:p>
+        </w:tc>
+        <w:tc>
+          <w:tcPr>
+            <w:tcW w:w="3344" w:type="dxa"/>
+            <w:tcBorders>
+              <w:top w:val="single" w:sz="4" w:space="0" w:color="00000A"/>
+              <w:left w:val="single" w:sz="4" w:space="0" w:color="00000A"/>
+              <w:bottom w:val="single" w:sz="4" w:space="0" w:color="00000A"/>
+              <w:right w:val="single" w:sz="4" w:space="0" w:color="00000A"/>
+            </w:tcBorders>
+            <w:shd w:val="pct25" w:color="auto" w:fill="auto"/>
+            <w:tcMar>
+              <w:left w:w="83" w:type="dxa"/>
+            </w:tcMar>
+          </w:tcPr>
+          <w:p>
+            <w:pPr>
+              <w:suppressAutoHyphens/>
+              <w:spacing w:beforeAutospacing="1" w:afterAutospacing="1" w:line="360" w:lineRule="auto"/>
+              <w:jc w:val="center"/>
+              <w:rPr>
+                <w:rFonts w:ascii="Arial" w:hAnsi="Arial" w:cs="Arial"/>
+                <w:b/>
+              </w:rPr>
+            </w:pPr>
+            <w:r>
+              <w:rPr>
+                <w:rFonts w:ascii="Arial" w:hAnsi="Arial" w:cs="Arial"/>
+                <w:b/>
+              </w:rPr>
+              <w:t>Cenários</w:t>
+            </w:r>
+          </w:p>
+        </w:tc>
+        <w:tc>
+          <w:tcPr>
+            <w:tcW w:w="1382" w:type="dxa"/>
+            <w:tcBorders>
+              <w:top w:val="single" w:sz="4" w:space="0" w:color="00000A"/>
+              <w:left w:val="single" w:sz="4" w:space="0" w:color="00000A"/>
+              <w:bottom w:val="single" w:sz="4" w:space="0" w:color="00000A"/>
+              <w:right w:val="single" w:sz="4" w:space="0" w:color="00000A"/>
+            </w:tcBorders>
+            <w:shd w:val="pct25" w:color="auto" w:fill="auto"/>
+            <w:tcMar>
+              <w:left w:w="83" w:type="dxa"/>
+            </w:tcMar>
+          </w:tcPr>
+          <w:p>
+            <w:pPr>
+              <w:suppressAutoHyphens/>
+              <w:spacing w:beforeAutospacing="1" w:afterAutospacing="1" w:line="360" w:lineRule="auto"/>
+              <w:jc w:val="both"/>
+              <w:rPr>
+                <w:rFonts w:ascii="Arial" w:hAnsi="Arial" w:cs="Arial"/>
+                <w:b/>
+              </w:rPr>
+            </w:pPr>
+            <w:r>
+              <w:rPr>
+                <w:rFonts w:ascii="Arial" w:hAnsi="Arial" w:cs="Arial"/>
+                <w:b/>
+              </w:rPr>
+              <w:t>Importância</w:t>
+            </w:r>
+          </w:p>
+        </w:tc>
+        <w:tc>
+          <w:tcPr>
+            <w:tcW w:w="1608" w:type="dxa"/>
+            <w:tcBorders>
+              <w:top w:val="single" w:sz="4" w:space="0" w:color="00000A"/>
+              <w:left w:val="single" w:sz="4" w:space="0" w:color="00000A"/>
+              <w:bottom w:val="single" w:sz="4" w:space="0" w:color="00000A"/>
+              <w:right w:val="single" w:sz="4" w:space="0" w:color="00000A"/>
+            </w:tcBorders>
+            <w:shd w:val="pct25" w:color="auto" w:fill="auto"/>
+            <w:tcMar>
+              <w:left w:w="83" w:type="dxa"/>
+            </w:tcMar>
+          </w:tcPr>
+          <w:p>
+            <w:pPr>
+              <w:suppressAutoHyphens/>
+              <w:spacing w:beforeAutospacing="1" w:afterAutospacing="1" w:line="360" w:lineRule="auto"/>
+              <w:jc w:val="both"/>
+              <w:rPr>
+                <w:rFonts w:ascii="Arial" w:hAnsi="Arial" w:cs="Arial"/>
+                <w:b/>
+              </w:rPr>
+            </w:pPr>
+            <w:r>
+              <w:rPr>
+                <w:rFonts w:ascii="Arial" w:hAnsi="Arial" w:cs="Arial"/>
+                <w:b/>
+              </w:rPr>
+              <w:t>Complexidade</w:t>
+            </w:r>
+          </w:p>
+        </w:tc>
+      </w:tr>
+      <w:tr>
+        <w:tc>
+          <w:tcPr>
+            <w:tcW w:w="2196" w:type="dxa"/>
+            <w:tcBorders>
+              <w:top w:val="single" w:sz="4" w:space="0" w:color="00000A"/>
+              <w:left w:val="single" w:sz="4" w:space="0" w:color="00000A"/>
+              <w:bottom w:val="single" w:sz="4" w:space="0" w:color="00000A"/>
+              <w:right w:val="single" w:sz="4" w:space="0" w:color="00000A"/>
+            </w:tcBorders>
+            <w:shd w:val="clear" w:color="auto" w:fill="auto"/>
+            <w:tcMar>
+              <w:left w:w="83" w:type="dxa"/>
+            </w:tcMar>
+          </w:tcPr>
+          <w:p>
+            <w:pPr>
+              <w:suppressAutoHyphens/>
+              <w:spacing w:beforeAutospacing="1" w:afterAutospacing="1" w:line="360" w:lineRule="auto"/>
+              <w:jc w:val="both"/>
+              <w:rPr>
+                <w:rFonts w:ascii="Arial" w:hAnsi="Arial" w:cs="Arial"/>
+              </w:rPr>
+            </w:pPr>
+            <w:r>
+              <w:rPr>
+                <w:rFonts w:ascii="Arial" w:hAnsi="Arial" w:cs="Arial"/>
+                <w:color w:val="000000"/>
+              </w:rPr>
+              <w:t>Interoperabilidade</w:t>
+            </w:r>
+          </w:p>
+        </w:tc>
+        <w:tc>
+          <w:tcPr>
+            <w:tcW w:w="3344" w:type="dxa"/>
+            <w:tcBorders>
+              <w:top w:val="single" w:sz="4" w:space="0" w:color="00000A"/>
+              <w:left w:val="single" w:sz="4" w:space="0" w:color="00000A"/>
+              <w:bottom w:val="single" w:sz="4" w:space="0" w:color="00000A"/>
+              <w:right w:val="single" w:sz="4" w:space="0" w:color="00000A"/>
+            </w:tcBorders>
+            <w:shd w:val="clear" w:color="auto" w:fill="auto"/>
+            <w:tcMar>
+              <w:left w:w="83" w:type="dxa"/>
+            </w:tcMar>
+          </w:tcPr>
+          <w:p>
+            <w:pPr>
+              <w:suppressAutoHyphens/>
+              <w:spacing w:beforeAutospacing="1" w:afterAutospacing="1" w:line="360" w:lineRule="auto"/>
+              <w:rPr>
+                <w:rFonts w:ascii="Arial" w:hAnsi="Arial" w:cs="Arial"/>
+              </w:rPr>
+            </w:pPr>
+            <w:r>
+              <w:rPr>
+                <w:rFonts w:ascii="Arial" w:hAnsi="Arial" w:cs="Arial"/>
+              </w:rPr>
+              <w:t>Cenário 1: O sistema deve se comunicar com sistemas de outras tecnologias.</w:t>
+            </w:r>
+          </w:p>
+        </w:tc>
+        <w:tc>
+          <w:tcPr>
+            <w:tcW w:w="1382" w:type="dxa"/>
+            <w:tcBorders>
+              <w:top w:val="single" w:sz="4" w:space="0" w:color="00000A"/>
+              <w:left w:val="single" w:sz="4" w:space="0" w:color="00000A"/>
+              <w:bottom w:val="single" w:sz="4" w:space="0" w:color="00000A"/>
+              <w:right w:val="single" w:sz="4" w:space="0" w:color="00000A"/>
+            </w:tcBorders>
+            <w:shd w:val="clear" w:color="auto" w:fill="auto"/>
+            <w:tcMar>
+              <w:left w:w="83" w:type="dxa"/>
+            </w:tcMar>
+          </w:tcPr>
+          <w:p>
+            <w:pPr>
+              <w:suppressAutoHyphens/>
+              <w:spacing w:beforeAutospacing="1" w:afterAutospacing="1" w:line="360" w:lineRule="auto"/>
+              <w:jc w:val="both"/>
+              <w:rPr>
+                <w:rFonts w:ascii="Arial" w:hAnsi="Arial" w:cs="Arial"/>
+              </w:rPr>
+            </w:pPr>
+            <w:r>
+              <w:rPr>
+                <w:rFonts w:ascii="Arial" w:hAnsi="Arial" w:cs="Arial"/>
+              </w:rPr>
+              <w:t>A</w:t>
+            </w:r>
+          </w:p>
+        </w:tc>
+        <w:tc>
+          <w:tcPr>
+            <w:tcW w:w="1608" w:type="dxa"/>
+            <w:tcBorders>
+              <w:top w:val="single" w:sz="4" w:space="0" w:color="00000A"/>
+              <w:left w:val="single" w:sz="4" w:space="0" w:color="00000A"/>
+              <w:bottom w:val="single" w:sz="4" w:space="0" w:color="00000A"/>
+              <w:right w:val="single" w:sz="4" w:space="0" w:color="00000A"/>
+            </w:tcBorders>
+            <w:shd w:val="clear" w:color="auto" w:fill="auto"/>
+            <w:tcMar>
+              <w:left w:w="83" w:type="dxa"/>
+            </w:tcMar>
+          </w:tcPr>
+          <w:p>
+            <w:pPr>
+              <w:suppressAutoHyphens/>
+              <w:spacing w:beforeAutospacing="1" w:afterAutospacing="1" w:line="360" w:lineRule="auto"/>
+              <w:jc w:val="both"/>
+              <w:rPr>
+                <w:rFonts w:ascii="Arial" w:hAnsi="Arial" w:cs="Arial"/>
+              </w:rPr>
+            </w:pPr>
+            <w:r>
+              <w:rPr>
+                <w:rFonts w:ascii="Arial" w:hAnsi="Arial" w:cs="Arial"/>
+              </w:rPr>
+              <w:t>M</w:t>
+            </w:r>
+          </w:p>
+        </w:tc>
+      </w:tr>
+      <w:tr>
+        <w:tc>
+          <w:tcPr>
+            <w:tcW w:w="2196" w:type="dxa"/>
+            <w:tcBorders>
+              <w:top w:val="single" w:sz="4" w:space="0" w:color="00000A"/>
+              <w:left w:val="single" w:sz="4" w:space="0" w:color="00000A"/>
+              <w:bottom w:val="single" w:sz="4" w:space="0" w:color="00000A"/>
+              <w:right w:val="single" w:sz="4" w:space="0" w:color="00000A"/>
+            </w:tcBorders>
+            <w:shd w:val="clear" w:color="auto" w:fill="auto"/>
+            <w:tcMar>
+              <w:left w:w="83" w:type="dxa"/>
+            </w:tcMar>
+          </w:tcPr>
+          <w:p>
+            <w:pPr>
+              <w:suppressAutoHyphens/>
+              <w:spacing w:beforeAutospacing="1" w:afterAutospacing="1" w:line="360" w:lineRule="auto"/>
+              <w:jc w:val="both"/>
+              <w:rPr>
+                <w:rFonts w:ascii="Arial" w:hAnsi="Arial" w:cs="Arial"/>
+              </w:rPr>
+            </w:pPr>
+            <w:r>
+              <w:rPr>
+                <w:rFonts w:ascii="Arial" w:hAnsi="Arial" w:cs="Arial"/>
+                <w:color w:val="000000"/>
+              </w:rPr>
+              <w:t>Usabilidade</w:t>
+            </w:r>
+          </w:p>
+        </w:tc>
+        <w:tc>
+          <w:tcPr>
+            <w:tcW w:w="3344" w:type="dxa"/>
+            <w:tcBorders>
+              <w:top w:val="single" w:sz="4" w:space="0" w:color="00000A"/>
+              <w:left w:val="single" w:sz="4" w:space="0" w:color="00000A"/>
+              <w:bottom w:val="single" w:sz="4" w:space="0" w:color="00000A"/>
+              <w:right w:val="single" w:sz="4" w:space="0" w:color="00000A"/>
+            </w:tcBorders>
+            <w:shd w:val="clear" w:color="auto" w:fill="auto"/>
+            <w:tcMar>
+              <w:left w:w="83" w:type="dxa"/>
+            </w:tcMar>
+          </w:tcPr>
+          <w:p>
+            <w:pPr>
+              <w:suppressAutoHyphens/>
+              <w:spacing w:beforeAutospacing="1" w:afterAutospacing="1" w:line="360" w:lineRule="auto"/>
+              <w:jc w:val="both"/>
+              <w:rPr>
+                <w:rFonts w:ascii="Arial" w:hAnsi="Arial" w:cs="Arial"/>
+              </w:rPr>
+            </w:pPr>
+            <w:r>
+              <w:rPr>
+                <w:rFonts w:ascii="Arial" w:hAnsi="Arial" w:cs="Arial"/>
+              </w:rPr>
+              <w:t>Cenário 2: O sistema deve prover boa usabilidade.</w:t>
+            </w:r>
+          </w:p>
+        </w:tc>
+        <w:tc>
+          <w:tcPr>
+            <w:tcW w:w="1382" w:type="dxa"/>
+            <w:tcBorders>
+              <w:top w:val="single" w:sz="4" w:space="0" w:color="00000A"/>
+              <w:left w:val="single" w:sz="4" w:space="0" w:color="00000A"/>
+              <w:bottom w:val="single" w:sz="4" w:space="0" w:color="00000A"/>
+              <w:right w:val="single" w:sz="4" w:space="0" w:color="00000A"/>
+            </w:tcBorders>
+            <w:shd w:val="clear" w:color="auto" w:fill="auto"/>
+            <w:tcMar>
+              <w:left w:w="83" w:type="dxa"/>
+            </w:tcMar>
+          </w:tcPr>
+          <w:p>
+            <w:pPr>
+              <w:suppressAutoHyphens/>
+              <w:spacing w:beforeAutospacing="1" w:afterAutospacing="1" w:line="360" w:lineRule="auto"/>
+              <w:jc w:val="both"/>
+              <w:rPr>
+                <w:rFonts w:ascii="Arial" w:hAnsi="Arial" w:cs="Arial"/>
+              </w:rPr>
+            </w:pPr>
+            <w:r>
+              <w:rPr>
+                <w:rFonts w:ascii="Arial" w:hAnsi="Arial" w:cs="Arial"/>
+              </w:rPr>
+              <w:t>M</w:t>
+            </w:r>
+          </w:p>
+        </w:tc>
+        <w:tc>
+          <w:tcPr>
+            <w:tcW w:w="1608" w:type="dxa"/>
+            <w:tcBorders>
+              <w:top w:val="single" w:sz="4" w:space="0" w:color="00000A"/>
+              <w:left w:val="single" w:sz="4" w:space="0" w:color="00000A"/>
+              <w:bottom w:val="single" w:sz="4" w:space="0" w:color="00000A"/>
+              <w:right w:val="single" w:sz="4" w:space="0" w:color="00000A"/>
+            </w:tcBorders>
+            <w:shd w:val="clear" w:color="auto" w:fill="auto"/>
+            <w:tcMar>
+              <w:left w:w="83" w:type="dxa"/>
+            </w:tcMar>
+          </w:tcPr>
+          <w:p>
+            <w:pPr>
+              <w:suppressAutoHyphens/>
+              <w:spacing w:beforeAutospacing="1" w:afterAutospacing="1" w:line="360" w:lineRule="auto"/>
+              <w:jc w:val="both"/>
+              <w:rPr>
+                <w:rFonts w:ascii="Arial" w:hAnsi="Arial" w:cs="Arial"/>
+              </w:rPr>
+            </w:pPr>
+            <w:r>
+              <w:rPr>
+                <w:rFonts w:ascii="Arial" w:hAnsi="Arial" w:cs="Arial"/>
+              </w:rPr>
+              <w:t>B</w:t>
+            </w:r>
+          </w:p>
+        </w:tc>
+      </w:tr>
+      <w:tr>
+        <w:tc>
+          <w:tcPr>
+            <w:tcW w:w="2196" w:type="dxa"/>
+            <w:tcBorders>
+              <w:top w:val="single" w:sz="4" w:space="0" w:color="00000A"/>
+              <w:left w:val="single" w:sz="4" w:space="0" w:color="00000A"/>
+              <w:bottom w:val="single" w:sz="4" w:space="0" w:color="00000A"/>
+              <w:right w:val="single" w:sz="4" w:space="0" w:color="00000A"/>
+            </w:tcBorders>
+            <w:shd w:val="clear" w:color="auto" w:fill="auto"/>
+            <w:tcMar>
+              <w:left w:w="83" w:type="dxa"/>
+            </w:tcMar>
+          </w:tcPr>
+          <w:p>
+            <w:pPr>
+              <w:suppressAutoHyphens/>
+              <w:spacing w:beforeAutospacing="1" w:afterAutospacing="1" w:line="360" w:lineRule="auto"/>
+              <w:jc w:val="both"/>
+              <w:rPr>
+                <w:rFonts w:ascii="Arial" w:hAnsi="Arial" w:cs="Arial"/>
+              </w:rPr>
+            </w:pPr>
+            <w:proofErr w:type="spellStart"/>
+            <w:r>
+              <w:rPr>
+                <w:rFonts w:ascii="Arial" w:hAnsi="Arial" w:cs="Arial"/>
+                <w:color w:val="000000"/>
+              </w:rPr>
+              <w:t>Manutenibilidade</w:t>
+            </w:r>
+            <w:proofErr w:type="spellEnd"/>
+          </w:p>
+        </w:tc>
+        <w:tc>
+          <w:tcPr>
+            <w:tcW w:w="3344" w:type="dxa"/>
+            <w:tcBorders>
+              <w:top w:val="single" w:sz="4" w:space="0" w:color="00000A"/>
+              <w:left w:val="single" w:sz="4" w:space="0" w:color="00000A"/>
+              <w:bottom w:val="single" w:sz="4" w:space="0" w:color="00000A"/>
+              <w:right w:val="single" w:sz="4" w:space="0" w:color="00000A"/>
+            </w:tcBorders>
+            <w:shd w:val="clear" w:color="auto" w:fill="auto"/>
+            <w:tcMar>
+              <w:left w:w="83" w:type="dxa"/>
+            </w:tcMar>
+          </w:tcPr>
+          <w:p>
+            <w:pPr>
+              <w:suppressAutoHyphens/>
+              <w:spacing w:beforeAutospacing="1" w:afterAutospacing="1" w:line="360" w:lineRule="auto"/>
+              <w:jc w:val="both"/>
+              <w:rPr>
+                <w:rFonts w:ascii="Arial" w:hAnsi="Arial" w:cs="Arial"/>
+              </w:rPr>
+            </w:pPr>
+            <w:r>
+              <w:rPr>
+                <w:rFonts w:ascii="Arial" w:hAnsi="Arial" w:cs="Arial"/>
+              </w:rPr>
+              <w:t>Cenário 3: O sistema deve ter a manutenção facilitada.</w:t>
+            </w:r>
+          </w:p>
+        </w:tc>
+        <w:tc>
+          <w:tcPr>
+            <w:tcW w:w="1382" w:type="dxa"/>
+            <w:tcBorders>
+              <w:top w:val="single" w:sz="4" w:space="0" w:color="00000A"/>
+              <w:left w:val="single" w:sz="4" w:space="0" w:color="00000A"/>
+              <w:bottom w:val="single" w:sz="4" w:space="0" w:color="00000A"/>
+              <w:right w:val="single" w:sz="4" w:space="0" w:color="00000A"/>
+            </w:tcBorders>
+            <w:shd w:val="clear" w:color="auto" w:fill="auto"/>
+            <w:tcMar>
+              <w:left w:w="83" w:type="dxa"/>
+            </w:tcMar>
+          </w:tcPr>
+          <w:p>
+            <w:pPr>
+              <w:suppressAutoHyphens/>
+              <w:spacing w:beforeAutospacing="1" w:afterAutospacing="1" w:line="360" w:lineRule="auto"/>
+              <w:jc w:val="both"/>
+              <w:rPr>
+                <w:rFonts w:ascii="Arial" w:hAnsi="Arial" w:cs="Arial"/>
+              </w:rPr>
+            </w:pPr>
+            <w:r>
+              <w:rPr>
+                <w:rFonts w:ascii="Arial" w:hAnsi="Arial" w:cs="Arial"/>
+              </w:rPr>
+              <w:t>M</w:t>
+            </w:r>
+          </w:p>
+        </w:tc>
+        <w:tc>
+          <w:tcPr>
+            <w:tcW w:w="1608" w:type="dxa"/>
+            <w:tcBorders>
+              <w:top w:val="single" w:sz="4" w:space="0" w:color="00000A"/>
+              <w:left w:val="single" w:sz="4" w:space="0" w:color="00000A"/>
+              <w:bottom w:val="single" w:sz="4" w:space="0" w:color="00000A"/>
+              <w:right w:val="single" w:sz="4" w:space="0" w:color="00000A"/>
+            </w:tcBorders>
+            <w:shd w:val="clear" w:color="auto" w:fill="auto"/>
+            <w:tcMar>
+              <w:left w:w="83" w:type="dxa"/>
+            </w:tcMar>
+          </w:tcPr>
+          <w:p>
+            <w:pPr>
+              <w:suppressAutoHyphens/>
+              <w:spacing w:beforeAutospacing="1" w:afterAutospacing="1" w:line="360" w:lineRule="auto"/>
+              <w:jc w:val="both"/>
+              <w:rPr>
+                <w:rFonts w:ascii="Arial" w:hAnsi="Arial" w:cs="Arial"/>
+              </w:rPr>
+            </w:pPr>
+            <w:r>
+              <w:rPr>
+                <w:rFonts w:ascii="Arial" w:hAnsi="Arial" w:cs="Arial"/>
+              </w:rPr>
+              <w:t>M</w:t>
+            </w:r>
+          </w:p>
+        </w:tc>
+      </w:tr>
+    </w:tbl>
+    <w:p>
+      <w:pPr>
+        <w:pStyle w:val="Ttulo2"/>
+        <w:numPr>
+          <w:ilvl w:val="0"/>
+          <w:numId w:val="0"/>
+        </w:numPr>
+        <w:spacing w:beforeAutospacing="1" w:afterAutospacing="1"/>
+        <w:ind w:left="709" w:hanging="709"/>
+        <w:rPr>
+          <w:rFonts w:ascii="Times New Roman" w:hAnsi="Times New Roman"/>
+          <w:szCs w:val="28"/>
+        </w:rPr>
+      </w:pPr>
+      <w:bookmarkStart w:id="28" w:name="__RefHeading___Toc2981_3038544304"/>
+      <w:bookmarkStart w:id="29" w:name="_Toc80562716"/>
+      <w:bookmarkStart w:id="30" w:name="_GoBack"/>
+      <w:bookmarkEnd w:id="28"/>
+      <w:bookmarkEnd w:id="29"/>
+      <w:bookmarkEnd w:id="30"/>
+      <w:r>
+        <w:rPr>
+          <w:rFonts w:ascii="Times New Roman" w:hAnsi="Times New Roman"/>
+          <w:szCs w:val="28"/>
+        </w:rPr>
+        <w:t xml:space="preserve">6.2. </w:t>
+      </w:r>
+      <w:r>
+        <w:rPr>
+          <w:rFonts w:ascii="Times New Roman" w:hAnsi="Times New Roman"/>
+          <w:szCs w:val="28"/>
+        </w:rPr>
+        <w:tab/>
+      </w:r>
+      <w:r>
+        <w:rPr>
+          <w:rFonts w:ascii="Times New Roman" w:hAnsi="Times New Roman"/>
+          <w:szCs w:val="28"/>
+        </w:rPr>
+        <w:tab/>
+        <w:t>Cenários</w:t>
+      </w:r>
+    </w:p>
+    <w:p>
+      <w:pPr>
+        <w:suppressAutoHyphens/>
+        <w:spacing w:beforeAutospacing="1" w:afterAutospacing="1" w:line="360" w:lineRule="auto"/>
+        <w:jc w:val="both"/>
+        <w:rPr>
+          <w:sz w:val="24"/>
+          <w:szCs w:val="24"/>
+        </w:rPr>
+      </w:pPr>
+      <w:r>
+        <w:rPr>
+          <w:sz w:val="24"/>
+          <w:szCs w:val="24"/>
+        </w:rPr>
+        <w:t>Mostre os cenários utilizados na realização dos testes da sua aplicação. Escolha cenários de testes que demonstrem os requisitos não funcionais (atributos de qualidade) sendo satisfeitos. Priorize os cenários para a avaliação segundo critérios quantitativos ou qualitativos.</w:t>
+      </w:r>
+    </w:p>
+    <w:p>
+      <w:pPr>
+        <w:suppressAutoHyphens/>
+        <w:spacing w:beforeAutospacing="1" w:afterAutospacing="1" w:line="360" w:lineRule="auto"/>
+        <w:ind w:firstLine="709"/>
+        <w:jc w:val="both"/>
+        <w:rPr>
+          <w:rFonts w:ascii="Arial" w:hAnsi="Arial" w:cs="Arial"/>
+          <w:i/>
+          <w:color w:val="ED7D31"/>
+        </w:rPr>
+      </w:pPr>
+      <w:r>
+        <w:rPr>
+          <w:rFonts w:ascii="Arial" w:hAnsi="Arial" w:cs="Arial"/>
+          <w:i/>
+          <w:color w:val="ED7D31"/>
+        </w:rPr>
+        <w:t>Exemplos de cenários:</w:t>
+      </w:r>
+    </w:p>
+    <w:p>
+      <w:pPr>
+        <w:pStyle w:val="NormalWeb"/>
+        <w:shd w:val="clear" w:color="auto" w:fill="FFFFFF"/>
+        <w:ind w:firstLine="709"/>
+        <w:jc w:val="both"/>
+        <w:rPr>
+          <w:rFonts w:ascii="Arial" w:eastAsia="Calibri" w:hAnsi="Arial" w:cs="Arial"/>
+          <w:i/>
+          <w:color w:val="ED7D31"/>
+          <w:sz w:val="20"/>
+          <w:szCs w:val="22"/>
+        </w:rPr>
+      </w:pPr>
+      <w:r>
+        <w:rPr>
+          <w:rFonts w:ascii="Arial" w:eastAsia="Calibri" w:hAnsi="Arial" w:cs="Arial"/>
+          <w:i/>
+          <w:color w:val="ED7D31"/>
+          <w:sz w:val="20"/>
+          <w:szCs w:val="22"/>
+        </w:rPr>
+        <w:t>Cenário 1 - Interoperabilidade: Ao acessar a URL do serviço de informações gerenciais via HTTP GET, o mesmo deve retornar as informações no formato JSON.</w:t>
+      </w:r>
+    </w:p>
+    <w:p>
+      <w:pPr>
+        <w:pStyle w:val="NormalWeb"/>
+        <w:shd w:val="clear" w:color="auto" w:fill="FFFFFF"/>
+        <w:ind w:firstLine="709"/>
+        <w:jc w:val="both"/>
+        <w:rPr>
+          <w:rFonts w:ascii="Arial" w:eastAsia="Calibri" w:hAnsi="Arial" w:cs="Arial"/>
+          <w:i/>
+          <w:color w:val="ED7D31"/>
+          <w:sz w:val="20"/>
+          <w:szCs w:val="22"/>
+        </w:rPr>
+      </w:pPr>
+      <w:r>
+        <w:rPr>
+          <w:rFonts w:ascii="Arial" w:eastAsia="Calibri" w:hAnsi="Arial" w:cs="Arial"/>
+          <w:i/>
+          <w:color w:val="ED7D31"/>
+          <w:sz w:val="20"/>
+          <w:szCs w:val="22"/>
+        </w:rPr>
+        <w:t>Cenário 2 - Usabilidade: Ao navegar na tela, o sistema deve apresentar boa usabilidade. A navegação deve apresentar facilidade e o acesso as funcionalidades deve ser bem objetivo para a função que precisar ser realizada, o usuário deve ser capaz de efetuar uma compra em no máximo 5 minutos, assim garantindo a agilidade e a usabilidade para ficar de acordo com um dos requisitos não funcionais.</w:t>
+      </w:r>
+    </w:p>
+    <w:p>
+      <w:pPr>
+        <w:pStyle w:val="NormalWeb"/>
+        <w:shd w:val="clear" w:color="auto" w:fill="FFFFFF"/>
+        <w:ind w:firstLine="709"/>
+        <w:jc w:val="both"/>
+        <w:rPr>
+          <w:rFonts w:ascii="Arial" w:eastAsia="Calibri" w:hAnsi="Arial" w:cs="Arial"/>
+          <w:i/>
+          <w:color w:val="ED7D31"/>
+          <w:sz w:val="20"/>
+          <w:szCs w:val="22"/>
+        </w:rPr>
+      </w:pPr>
+      <w:r>
+        <w:rPr>
+          <w:rFonts w:ascii="Arial" w:eastAsia="Calibri" w:hAnsi="Arial" w:cs="Arial"/>
+          <w:i/>
+          <w:color w:val="ED7D31"/>
+          <w:sz w:val="20"/>
+          <w:szCs w:val="22"/>
+        </w:rPr>
+        <w:t xml:space="preserve">Cenário 3 - </w:t>
+      </w:r>
+      <w:proofErr w:type="spellStart"/>
+      <w:r>
+        <w:rPr>
+          <w:rFonts w:ascii="Arial" w:eastAsia="Calibri" w:hAnsi="Arial" w:cs="Arial"/>
+          <w:i/>
+          <w:color w:val="ED7D31"/>
+          <w:sz w:val="20"/>
+          <w:szCs w:val="22"/>
+        </w:rPr>
+        <w:t>Manutenibilidade</w:t>
+      </w:r>
+      <w:proofErr w:type="spellEnd"/>
+      <w:r>
+        <w:rPr>
+          <w:rFonts w:ascii="Arial" w:eastAsia="Calibri" w:hAnsi="Arial" w:cs="Arial"/>
+          <w:i/>
+          <w:color w:val="ED7D31"/>
+          <w:sz w:val="20"/>
+          <w:szCs w:val="22"/>
+        </w:rPr>
+        <w:t xml:space="preserve">: Havendo a necessidade de alterar o gateway de pagamento somente será necessário fazer alteração no </w:t>
+      </w:r>
+      <w:proofErr w:type="spellStart"/>
+      <w:r>
+        <w:rPr>
+          <w:rFonts w:ascii="Arial" w:eastAsia="Calibri" w:hAnsi="Arial" w:cs="Arial"/>
+          <w:i/>
+          <w:color w:val="ED7D31"/>
+          <w:sz w:val="20"/>
+          <w:szCs w:val="22"/>
+        </w:rPr>
+        <w:t>broker</w:t>
+      </w:r>
+      <w:proofErr w:type="spellEnd"/>
+      <w:r>
+        <w:rPr>
+          <w:rFonts w:ascii="Arial" w:eastAsia="Calibri" w:hAnsi="Arial" w:cs="Arial"/>
+          <w:i/>
+          <w:color w:val="ED7D31"/>
+          <w:sz w:val="20"/>
+          <w:szCs w:val="22"/>
+        </w:rPr>
+        <w:t xml:space="preserve"> da </w:t>
+      </w:r>
+      <w:proofErr w:type="spellStart"/>
+      <w:r>
+        <w:rPr>
+          <w:rFonts w:ascii="Arial" w:eastAsia="Calibri" w:hAnsi="Arial" w:cs="Arial"/>
+          <w:i/>
+          <w:color w:val="ED7D31"/>
+          <w:sz w:val="20"/>
+          <w:szCs w:val="22"/>
+        </w:rPr>
+        <w:t>funiconalidade</w:t>
+      </w:r>
+      <w:proofErr w:type="spellEnd"/>
+      <w:r>
+        <w:rPr>
+          <w:rFonts w:ascii="Arial" w:eastAsia="Calibri" w:hAnsi="Arial" w:cs="Arial"/>
+          <w:i/>
+          <w:color w:val="ED7D31"/>
+          <w:sz w:val="20"/>
+          <w:szCs w:val="22"/>
+        </w:rPr>
+        <w:t xml:space="preserve"> de pagamento, facilitando a manutenção e os testes.</w:t>
+      </w:r>
+    </w:p>
+    <w:p>
+      <w:pPr>
+        <w:pStyle w:val="Ttulo2"/>
+        <w:numPr>
+          <w:ilvl w:val="0"/>
+          <w:numId w:val="0"/>
+        </w:numPr>
+        <w:spacing w:beforeAutospacing="1" w:afterAutospacing="1"/>
+        <w:ind w:left="709" w:hanging="709"/>
+        <w:rPr>
+          <w:rFonts w:ascii="Times New Roman" w:hAnsi="Times New Roman"/>
+          <w:szCs w:val="28"/>
+        </w:rPr>
+      </w:pPr>
+      <w:bookmarkStart w:id="31" w:name="__RefHeading___Toc2983_3038544304"/>
+      <w:bookmarkStart w:id="32" w:name="_Toc476472337"/>
+      <w:bookmarkStart w:id="33" w:name="_Toc74561920"/>
+      <w:bookmarkStart w:id="34" w:name="_Toc80562717"/>
+      <w:bookmarkEnd w:id="31"/>
+      <w:bookmarkEnd w:id="32"/>
+      <w:bookmarkEnd w:id="33"/>
+      <w:bookmarkEnd w:id="34"/>
+      <w:r>
+        <w:rPr>
+          <w:rFonts w:ascii="Times New Roman" w:hAnsi="Times New Roman"/>
+          <w:szCs w:val="28"/>
+        </w:rPr>
+        <w:lastRenderedPageBreak/>
+        <w:t xml:space="preserve">6.3. </w:t>
+      </w:r>
+      <w:r>
+        <w:rPr>
+          <w:rFonts w:ascii="Times New Roman" w:hAnsi="Times New Roman"/>
+          <w:szCs w:val="28"/>
+        </w:rPr>
+        <w:tab/>
+        <w:t>Evidências da Avaliação</w:t>
+      </w:r>
+    </w:p>
+    <w:p>
+      <w:pPr>
+        <w:suppressAutoHyphens/>
+        <w:spacing w:beforeAutospacing="1" w:afterAutospacing="1" w:line="360" w:lineRule="auto"/>
+        <w:jc w:val="both"/>
+        <w:rPr>
+          <w:rFonts w:cs="Arial"/>
+        </w:rPr>
+      </w:pPr>
+      <w:r>
+        <w:rPr>
+          <w:sz w:val="24"/>
+          <w:szCs w:val="24"/>
+        </w:rPr>
+        <w:t xml:space="preserve">Apresente as medidas registradas na coleta de dados. Para o que não for possível quantificar apresente uma justificativa baseada em evidências qualitativas que suportem o atendimento ao requisito não-funcional. </w:t>
+      </w:r>
+    </w:p>
+    <w:tbl>
+      <w:tblPr>
+        <w:tblW w:w="8531" w:type="dxa"/>
+        <w:tblInd w:w="-25" w:type="dxa"/>
+        <w:tblBorders>
+          <w:top w:val="single" w:sz="4" w:space="0" w:color="00000A"/>
+          <w:left w:val="single" w:sz="4" w:space="0" w:color="00000A"/>
+          <w:bottom w:val="single" w:sz="4" w:space="0" w:color="00000A"/>
+          <w:right w:val="single" w:sz="4" w:space="0" w:color="00000A"/>
+          <w:insideH w:val="single" w:sz="4" w:space="0" w:color="00000A"/>
+          <w:insideV w:val="single" w:sz="4" w:space="0" w:color="00000A"/>
+        </w:tblBorders>
+        <w:tblCellMar>
+          <w:left w:w="83" w:type="dxa"/>
+        </w:tblCellMar>
+        <w:tblLook w:val="04A0" w:firstRow="1" w:lastRow="0" w:firstColumn="1" w:lastColumn="0" w:noHBand="0" w:noVBand="1"/>
+      </w:tblPr>
+      <w:tblGrid>
+        <w:gridCol w:w="4240"/>
+        <w:gridCol w:w="4291"/>
+      </w:tblGrid>
+      <w:tr>
+        <w:tc>
+          <w:tcPr>
+            <w:tcW w:w="4240" w:type="dxa"/>
+            <w:tcBorders>
+              <w:top w:val="single" w:sz="4" w:space="0" w:color="00000A"/>
+              <w:left w:val="single" w:sz="4" w:space="0" w:color="00000A"/>
+              <w:bottom w:val="single" w:sz="4" w:space="0" w:color="00000A"/>
+              <w:right w:val="single" w:sz="4" w:space="0" w:color="00000A"/>
+            </w:tcBorders>
+            <w:shd w:val="pct15" w:color="auto" w:fill="auto"/>
+            <w:tcMar>
+              <w:left w:w="83" w:type="dxa"/>
+            </w:tcMar>
+          </w:tcPr>
+          <w:p>
+            <w:pPr>
+              <w:suppressAutoHyphens/>
+              <w:spacing w:beforeAutospacing="1" w:afterAutospacing="1" w:line="360" w:lineRule="auto"/>
+              <w:jc w:val="both"/>
+              <w:rPr>
+                <w:sz w:val="24"/>
+                <w:szCs w:val="24"/>
+              </w:rPr>
+            </w:pPr>
+            <w:r>
+              <w:rPr>
+                <w:sz w:val="24"/>
+                <w:szCs w:val="24"/>
+              </w:rPr>
+              <w:t>Atributo de Qualidade:</w:t>
+            </w:r>
+          </w:p>
+        </w:tc>
+        <w:tc>
+          <w:tcPr>
+            <w:tcW w:w="4290" w:type="dxa"/>
+            <w:tcBorders>
+              <w:top w:val="single" w:sz="4" w:space="0" w:color="00000A"/>
+              <w:left w:val="single" w:sz="4" w:space="0" w:color="00000A"/>
+              <w:bottom w:val="single" w:sz="4" w:space="0" w:color="00000A"/>
+              <w:right w:val="single" w:sz="4" w:space="0" w:color="00000A"/>
+            </w:tcBorders>
+            <w:shd w:val="clear" w:color="auto" w:fill="auto"/>
+            <w:tcMar>
+              <w:left w:w="83" w:type="dxa"/>
+            </w:tcMar>
+          </w:tcPr>
+          <w:p>
+            <w:pPr>
+              <w:suppressAutoHyphens/>
+              <w:spacing w:beforeAutospacing="1" w:afterAutospacing="1" w:line="360" w:lineRule="auto"/>
+              <w:jc w:val="both"/>
+              <w:rPr>
+                <w:sz w:val="24"/>
+                <w:szCs w:val="24"/>
+              </w:rPr>
+            </w:pPr>
+            <w:r>
+              <w:rPr>
+                <w:sz w:val="24"/>
+                <w:szCs w:val="24"/>
+              </w:rPr>
+              <w:t>Interoperabilidade</w:t>
+            </w:r>
+          </w:p>
+        </w:tc>
+      </w:tr>
+      <w:tr>
+        <w:tc>
+          <w:tcPr>
+            <w:tcW w:w="4240" w:type="dxa"/>
+            <w:tcBorders>
+              <w:top w:val="single" w:sz="4" w:space="0" w:color="00000A"/>
+              <w:left w:val="single" w:sz="4" w:space="0" w:color="00000A"/>
+              <w:bottom w:val="single" w:sz="4" w:space="0" w:color="00000A"/>
+              <w:right w:val="single" w:sz="4" w:space="0" w:color="00000A"/>
+            </w:tcBorders>
+            <w:shd w:val="pct15" w:color="auto" w:fill="auto"/>
+            <w:tcMar>
+              <w:left w:w="83" w:type="dxa"/>
+            </w:tcMar>
+          </w:tcPr>
+          <w:p>
+            <w:pPr>
+              <w:suppressAutoHyphens/>
+              <w:spacing w:beforeAutospacing="1" w:afterAutospacing="1" w:line="360" w:lineRule="auto"/>
+              <w:jc w:val="both"/>
+              <w:rPr>
+                <w:sz w:val="24"/>
+                <w:szCs w:val="24"/>
+              </w:rPr>
+            </w:pPr>
+            <w:r>
+              <w:rPr>
+                <w:sz w:val="24"/>
+                <w:szCs w:val="24"/>
+              </w:rPr>
+              <w:t>Requisito de Qualidade:</w:t>
+            </w:r>
+          </w:p>
+        </w:tc>
+        <w:tc>
+          <w:tcPr>
+            <w:tcW w:w="4290" w:type="dxa"/>
+            <w:tcBorders>
+              <w:top w:val="single" w:sz="4" w:space="0" w:color="00000A"/>
+              <w:left w:val="single" w:sz="4" w:space="0" w:color="00000A"/>
+              <w:bottom w:val="single" w:sz="4" w:space="0" w:color="00000A"/>
+              <w:right w:val="single" w:sz="4" w:space="0" w:color="00000A"/>
+            </w:tcBorders>
+            <w:shd w:val="clear" w:color="auto" w:fill="auto"/>
+            <w:tcMar>
+              <w:left w:w="83" w:type="dxa"/>
+            </w:tcMar>
+          </w:tcPr>
+          <w:p>
+            <w:pPr>
+              <w:suppressAutoHyphens/>
+              <w:spacing w:beforeAutospacing="1" w:afterAutospacing="1" w:line="360" w:lineRule="auto"/>
+              <w:jc w:val="both"/>
+              <w:rPr>
+                <w:sz w:val="24"/>
+                <w:szCs w:val="24"/>
+              </w:rPr>
+            </w:pPr>
+            <w:r>
+              <w:rPr>
+                <w:sz w:val="24"/>
+                <w:szCs w:val="24"/>
+              </w:rPr>
+              <w:t>O sistema deve se comunicar com outras tecnologias.</w:t>
+            </w:r>
+          </w:p>
+        </w:tc>
+      </w:tr>
+      <w:tr>
+        <w:tc>
+          <w:tcPr>
+            <w:tcW w:w="8530" w:type="dxa"/>
+            <w:gridSpan w:val="2"/>
+            <w:tcBorders>
+              <w:top w:val="single" w:sz="4" w:space="0" w:color="00000A"/>
+              <w:left w:val="single" w:sz="4" w:space="0" w:color="00000A"/>
+              <w:bottom w:val="single" w:sz="4" w:space="0" w:color="00000A"/>
+              <w:right w:val="single" w:sz="4" w:space="0" w:color="00000A"/>
+            </w:tcBorders>
+            <w:shd w:val="pct15" w:color="auto" w:fill="auto"/>
+            <w:tcMar>
+              <w:left w:w="83" w:type="dxa"/>
+            </w:tcMar>
+          </w:tcPr>
+          <w:p>
+            <w:pPr>
+              <w:suppressAutoHyphens/>
+              <w:spacing w:beforeAutospacing="1" w:afterAutospacing="1" w:line="360" w:lineRule="auto"/>
+              <w:jc w:val="both"/>
+              <w:rPr>
+                <w:sz w:val="24"/>
+                <w:szCs w:val="24"/>
+              </w:rPr>
+            </w:pPr>
+            <w:r>
+              <w:rPr>
+                <w:sz w:val="24"/>
+                <w:szCs w:val="24"/>
+              </w:rPr>
+              <w:t>Preocupação:</w:t>
+            </w:r>
+          </w:p>
+        </w:tc>
+      </w:tr>
+      <w:tr>
+        <w:tc>
+          <w:tcPr>
+            <w:tcW w:w="8530" w:type="dxa"/>
+            <w:gridSpan w:val="2"/>
+            <w:tcBorders>
+              <w:top w:val="single" w:sz="4" w:space="0" w:color="00000A"/>
+              <w:left w:val="single" w:sz="4" w:space="0" w:color="00000A"/>
+              <w:bottom w:val="single" w:sz="4" w:space="0" w:color="00000A"/>
+              <w:right w:val="single" w:sz="4" w:space="0" w:color="00000A"/>
+            </w:tcBorders>
+            <w:shd w:val="clear" w:color="auto" w:fill="auto"/>
+            <w:tcMar>
+              <w:left w:w="83" w:type="dxa"/>
+            </w:tcMar>
+          </w:tcPr>
+          <w:p>
+            <w:pPr>
+              <w:suppressAutoHyphens/>
+              <w:spacing w:beforeAutospacing="1" w:afterAutospacing="1" w:line="360" w:lineRule="auto"/>
+              <w:jc w:val="both"/>
+              <w:rPr>
+                <w:sz w:val="24"/>
+                <w:szCs w:val="24"/>
+              </w:rPr>
+            </w:pPr>
+            <w:r>
+              <w:rPr>
+                <w:sz w:val="24"/>
+                <w:szCs w:val="24"/>
+              </w:rPr>
+              <w:t>O sistema deve ter como resposta a uma requisição uma saída de fácil leitura por outro componente.</w:t>
+            </w:r>
+          </w:p>
+        </w:tc>
+      </w:tr>
+      <w:tr>
+        <w:tc>
+          <w:tcPr>
+            <w:tcW w:w="8530" w:type="dxa"/>
+            <w:gridSpan w:val="2"/>
+            <w:tcBorders>
+              <w:top w:val="single" w:sz="4" w:space="0" w:color="00000A"/>
+              <w:left w:val="single" w:sz="4" w:space="0" w:color="00000A"/>
+              <w:bottom w:val="single" w:sz="4" w:space="0" w:color="00000A"/>
+              <w:right w:val="single" w:sz="4" w:space="0" w:color="00000A"/>
+            </w:tcBorders>
+            <w:shd w:val="pct15" w:color="auto" w:fill="auto"/>
+            <w:tcMar>
+              <w:left w:w="83" w:type="dxa"/>
+            </w:tcMar>
+          </w:tcPr>
+          <w:p>
+            <w:pPr>
+              <w:suppressAutoHyphens/>
+              <w:spacing w:beforeAutospacing="1" w:afterAutospacing="1" w:line="360" w:lineRule="auto"/>
+              <w:jc w:val="both"/>
+              <w:rPr>
+                <w:sz w:val="24"/>
+                <w:szCs w:val="24"/>
+              </w:rPr>
+            </w:pPr>
+            <w:r>
+              <w:rPr>
+                <w:sz w:val="24"/>
+                <w:szCs w:val="24"/>
+              </w:rPr>
+              <w:t>Cenário(s):</w:t>
+            </w:r>
+          </w:p>
+        </w:tc>
+      </w:tr>
+      <w:tr>
+        <w:tc>
+          <w:tcPr>
+            <w:tcW w:w="8530" w:type="dxa"/>
+            <w:gridSpan w:val="2"/>
+            <w:tcBorders>
+              <w:top w:val="single" w:sz="4" w:space="0" w:color="00000A"/>
+              <w:left w:val="single" w:sz="4" w:space="0" w:color="00000A"/>
+              <w:bottom w:val="single" w:sz="4" w:space="0" w:color="00000A"/>
+              <w:right w:val="single" w:sz="4" w:space="0" w:color="00000A"/>
+            </w:tcBorders>
+            <w:shd w:val="clear" w:color="auto" w:fill="auto"/>
+            <w:tcMar>
+              <w:left w:w="83" w:type="dxa"/>
+            </w:tcMar>
+          </w:tcPr>
+          <w:p>
+            <w:pPr>
+              <w:suppressAutoHyphens/>
+              <w:spacing w:beforeAutospacing="1" w:afterAutospacing="1" w:line="360" w:lineRule="auto"/>
+              <w:jc w:val="both"/>
+              <w:rPr>
+                <w:sz w:val="24"/>
+                <w:szCs w:val="24"/>
+              </w:rPr>
+            </w:pPr>
+            <w:r>
+              <w:rPr>
+                <w:sz w:val="24"/>
+                <w:szCs w:val="24"/>
+              </w:rPr>
+              <w:t>Cenário 1</w:t>
+            </w:r>
+          </w:p>
+        </w:tc>
+      </w:tr>
+      <w:tr>
+        <w:tc>
+          <w:tcPr>
+            <w:tcW w:w="8530" w:type="dxa"/>
+            <w:gridSpan w:val="2"/>
+            <w:tcBorders>
+              <w:top w:val="single" w:sz="4" w:space="0" w:color="00000A"/>
+              <w:left w:val="single" w:sz="4" w:space="0" w:color="00000A"/>
+              <w:bottom w:val="single" w:sz="4" w:space="0" w:color="00000A"/>
+              <w:right w:val="single" w:sz="4" w:space="0" w:color="00000A"/>
+            </w:tcBorders>
+            <w:shd w:val="pct15" w:color="auto" w:fill="auto"/>
+            <w:tcMar>
+              <w:left w:w="83" w:type="dxa"/>
+            </w:tcMar>
+          </w:tcPr>
+          <w:p>
+            <w:pPr>
+              <w:tabs>
+                <w:tab w:val="left" w:pos="1490"/>
+              </w:tabs>
+              <w:suppressAutoHyphens/>
+              <w:spacing w:beforeAutospacing="1" w:afterAutospacing="1" w:line="360" w:lineRule="auto"/>
+              <w:jc w:val="both"/>
+              <w:rPr>
+                <w:sz w:val="24"/>
+                <w:szCs w:val="24"/>
+              </w:rPr>
+            </w:pPr>
+            <w:r>
+              <w:rPr>
+                <w:sz w:val="24"/>
+                <w:szCs w:val="24"/>
+              </w:rPr>
+              <w:t>Ambiente:</w:t>
+            </w:r>
+          </w:p>
+        </w:tc>
+      </w:tr>
+      <w:tr>
+        <w:tc>
+          <w:tcPr>
+            <w:tcW w:w="8530" w:type="dxa"/>
+            <w:gridSpan w:val="2"/>
+            <w:tcBorders>
+              <w:top w:val="single" w:sz="4" w:space="0" w:color="00000A"/>
+              <w:left w:val="single" w:sz="4" w:space="0" w:color="00000A"/>
+              <w:bottom w:val="single" w:sz="4" w:space="0" w:color="00000A"/>
+              <w:right w:val="single" w:sz="4" w:space="0" w:color="00000A"/>
+            </w:tcBorders>
+            <w:shd w:val="clear" w:color="auto" w:fill="auto"/>
+            <w:tcMar>
+              <w:left w:w="83" w:type="dxa"/>
+            </w:tcMar>
+          </w:tcPr>
+          <w:p>
+            <w:pPr>
+              <w:suppressAutoHyphens/>
+              <w:spacing w:beforeAutospacing="1" w:afterAutospacing="1" w:line="360" w:lineRule="auto"/>
+              <w:jc w:val="both"/>
+              <w:rPr>
+                <w:sz w:val="24"/>
+                <w:szCs w:val="24"/>
+              </w:rPr>
+            </w:pPr>
+            <w:r>
+              <w:rPr>
+                <w:sz w:val="24"/>
+                <w:szCs w:val="24"/>
+              </w:rPr>
+              <w:t>Sistema em operação normal</w:t>
+            </w:r>
+          </w:p>
+        </w:tc>
+      </w:tr>
+      <w:tr>
+        <w:tc>
+          <w:tcPr>
+            <w:tcW w:w="8530" w:type="dxa"/>
+            <w:gridSpan w:val="2"/>
+            <w:tcBorders>
+              <w:top w:val="single" w:sz="4" w:space="0" w:color="00000A"/>
+              <w:left w:val="single" w:sz="4" w:space="0" w:color="00000A"/>
+              <w:bottom w:val="single" w:sz="4" w:space="0" w:color="00000A"/>
+              <w:right w:val="single" w:sz="4" w:space="0" w:color="00000A"/>
+            </w:tcBorders>
+            <w:shd w:val="pct15" w:color="auto" w:fill="auto"/>
+            <w:tcMar>
+              <w:left w:w="83" w:type="dxa"/>
+            </w:tcMar>
+          </w:tcPr>
+          <w:p>
+            <w:pPr>
+              <w:tabs>
+                <w:tab w:val="left" w:pos="1775"/>
+              </w:tabs>
+              <w:suppressAutoHyphens/>
+              <w:spacing w:beforeAutospacing="1" w:afterAutospacing="1" w:line="360" w:lineRule="auto"/>
+              <w:jc w:val="both"/>
+              <w:rPr>
+                <w:sz w:val="24"/>
+                <w:szCs w:val="24"/>
+              </w:rPr>
+            </w:pPr>
+            <w:r>
+              <w:rPr>
+                <w:sz w:val="24"/>
+                <w:szCs w:val="24"/>
+              </w:rPr>
+              <w:t>Estímulo:</w:t>
+            </w:r>
+          </w:p>
+        </w:tc>
+      </w:tr>
+      <w:tr>
+        <w:tc>
+          <w:tcPr>
+            <w:tcW w:w="8530" w:type="dxa"/>
+            <w:gridSpan w:val="2"/>
+            <w:tcBorders>
+              <w:top w:val="single" w:sz="4" w:space="0" w:color="00000A"/>
+              <w:left w:val="single" w:sz="4" w:space="0" w:color="00000A"/>
+              <w:bottom w:val="single" w:sz="4" w:space="0" w:color="00000A"/>
+              <w:right w:val="single" w:sz="4" w:space="0" w:color="00000A"/>
+            </w:tcBorders>
+            <w:shd w:val="clear" w:color="auto" w:fill="auto"/>
+            <w:tcMar>
+              <w:left w:w="83" w:type="dxa"/>
+            </w:tcMar>
+          </w:tcPr>
+          <w:p>
+            <w:pPr>
+              <w:suppressAutoHyphens/>
+              <w:spacing w:beforeAutospacing="1" w:afterAutospacing="1" w:line="360" w:lineRule="auto"/>
+              <w:jc w:val="both"/>
+              <w:rPr>
+                <w:sz w:val="24"/>
+                <w:szCs w:val="24"/>
+              </w:rPr>
+            </w:pPr>
+            <w:r>
+              <w:rPr>
+                <w:sz w:val="24"/>
+                <w:szCs w:val="24"/>
+              </w:rPr>
+              <w:t>O sistema de monitoramento envia uma requisição para o serviço REST do módulo de informações gerenciais.</w:t>
+            </w:r>
+          </w:p>
+        </w:tc>
+      </w:tr>
+      <w:tr>
+        <w:tc>
+          <w:tcPr>
+            <w:tcW w:w="8530" w:type="dxa"/>
+            <w:gridSpan w:val="2"/>
+            <w:tcBorders>
+              <w:top w:val="single" w:sz="4" w:space="0" w:color="00000A"/>
+              <w:left w:val="single" w:sz="4" w:space="0" w:color="00000A"/>
+              <w:bottom w:val="single" w:sz="4" w:space="0" w:color="00000A"/>
+              <w:right w:val="single" w:sz="4" w:space="0" w:color="00000A"/>
+            </w:tcBorders>
+            <w:shd w:val="pct15" w:color="auto" w:fill="auto"/>
+            <w:tcMar>
+              <w:left w:w="83" w:type="dxa"/>
+            </w:tcMar>
+          </w:tcPr>
+          <w:p>
+            <w:pPr>
+              <w:suppressAutoHyphens/>
+              <w:spacing w:beforeAutospacing="1" w:afterAutospacing="1" w:line="360" w:lineRule="auto"/>
+              <w:jc w:val="both"/>
+              <w:rPr>
+                <w:sz w:val="24"/>
+                <w:szCs w:val="24"/>
+              </w:rPr>
+            </w:pPr>
+            <w:r>
+              <w:rPr>
+                <w:sz w:val="24"/>
+                <w:szCs w:val="24"/>
+              </w:rPr>
+              <w:t>Mecanismo:</w:t>
+            </w:r>
+          </w:p>
+        </w:tc>
+      </w:tr>
+      <w:tr>
+        <w:tc>
+          <w:tcPr>
+            <w:tcW w:w="8530" w:type="dxa"/>
+            <w:gridSpan w:val="2"/>
+            <w:tcBorders>
+              <w:top w:val="single" w:sz="4" w:space="0" w:color="00000A"/>
+              <w:left w:val="single" w:sz="4" w:space="0" w:color="00000A"/>
+              <w:bottom w:val="single" w:sz="4" w:space="0" w:color="00000A"/>
+              <w:right w:val="single" w:sz="4" w:space="0" w:color="00000A"/>
+            </w:tcBorders>
+            <w:shd w:val="clear" w:color="auto" w:fill="auto"/>
+            <w:tcMar>
+              <w:left w:w="83" w:type="dxa"/>
+            </w:tcMar>
+          </w:tcPr>
+          <w:p>
+            <w:pPr>
+              <w:suppressAutoHyphens/>
+              <w:spacing w:beforeAutospacing="1" w:afterAutospacing="1" w:line="360" w:lineRule="auto"/>
+              <w:jc w:val="both"/>
+              <w:rPr>
+                <w:sz w:val="24"/>
+                <w:szCs w:val="24"/>
+              </w:rPr>
+            </w:pPr>
+            <w:r>
+              <w:rPr>
+                <w:sz w:val="24"/>
+                <w:szCs w:val="24"/>
+              </w:rPr>
+              <w:t>Criar um serviço REST para atender às requisições do sistema de monitoramento</w:t>
+            </w:r>
+          </w:p>
+        </w:tc>
+      </w:tr>
+      <w:tr>
+        <w:tc>
+          <w:tcPr>
+            <w:tcW w:w="8530" w:type="dxa"/>
+            <w:gridSpan w:val="2"/>
+            <w:tcBorders>
+              <w:top w:val="single" w:sz="4" w:space="0" w:color="00000A"/>
+              <w:left w:val="single" w:sz="4" w:space="0" w:color="00000A"/>
+              <w:bottom w:val="single" w:sz="4" w:space="0" w:color="00000A"/>
+              <w:right w:val="single" w:sz="4" w:space="0" w:color="00000A"/>
+            </w:tcBorders>
+            <w:shd w:val="pct15" w:color="auto" w:fill="auto"/>
+            <w:tcMar>
+              <w:left w:w="83" w:type="dxa"/>
+            </w:tcMar>
+          </w:tcPr>
+          <w:p>
+            <w:pPr>
+              <w:tabs>
+                <w:tab w:val="left" w:pos="2478"/>
+              </w:tabs>
+              <w:suppressAutoHyphens/>
+              <w:spacing w:beforeAutospacing="1" w:afterAutospacing="1" w:line="360" w:lineRule="auto"/>
+              <w:jc w:val="both"/>
+              <w:rPr>
+                <w:sz w:val="24"/>
+                <w:szCs w:val="24"/>
+              </w:rPr>
+            </w:pPr>
+            <w:r>
+              <w:rPr>
+                <w:sz w:val="24"/>
+                <w:szCs w:val="24"/>
+              </w:rPr>
+              <w:t>Medida de resposta:</w:t>
+            </w:r>
+          </w:p>
+        </w:tc>
+      </w:tr>
+      <w:tr>
+        <w:tc>
+          <w:tcPr>
+            <w:tcW w:w="8530" w:type="dxa"/>
+            <w:gridSpan w:val="2"/>
+            <w:tcBorders>
+              <w:top w:val="single" w:sz="4" w:space="0" w:color="00000A"/>
+              <w:left w:val="single" w:sz="4" w:space="0" w:color="00000A"/>
+              <w:bottom w:val="single" w:sz="4" w:space="0" w:color="00000A"/>
+              <w:right w:val="single" w:sz="4" w:space="0" w:color="00000A"/>
+            </w:tcBorders>
+            <w:shd w:val="clear" w:color="auto" w:fill="auto"/>
+            <w:tcMar>
+              <w:left w:w="83" w:type="dxa"/>
+            </w:tcMar>
+          </w:tcPr>
+          <w:p>
+            <w:pPr>
+              <w:suppressAutoHyphens/>
+              <w:spacing w:beforeAutospacing="1" w:afterAutospacing="1" w:line="360" w:lineRule="auto"/>
+              <w:jc w:val="both"/>
+              <w:rPr>
+                <w:sz w:val="24"/>
+                <w:szCs w:val="24"/>
+              </w:rPr>
+            </w:pPr>
+            <w:r>
+              <w:rPr>
+                <w:sz w:val="24"/>
+                <w:szCs w:val="24"/>
+              </w:rPr>
+              <w:t>Retornar os dados requisitados no formato JSON</w:t>
+            </w:r>
+          </w:p>
+        </w:tc>
+      </w:tr>
+      <w:tr>
+        <w:tc>
+          <w:tcPr>
+            <w:tcW w:w="8530" w:type="dxa"/>
+            <w:gridSpan w:val="2"/>
+            <w:tcBorders>
+              <w:top w:val="single" w:sz="4" w:space="0" w:color="00000A"/>
+              <w:left w:val="single" w:sz="4" w:space="0" w:color="00000A"/>
+              <w:bottom w:val="single" w:sz="4" w:space="0" w:color="00000A"/>
+              <w:right w:val="single" w:sz="4" w:space="0" w:color="00000A"/>
+            </w:tcBorders>
+            <w:shd w:val="pct15" w:color="auto" w:fill="auto"/>
+            <w:tcMar>
+              <w:left w:w="83" w:type="dxa"/>
+            </w:tcMar>
+          </w:tcPr>
+          <w:p>
+            <w:pPr>
+              <w:suppressAutoHyphens/>
+              <w:spacing w:beforeAutospacing="1" w:afterAutospacing="1" w:line="360" w:lineRule="auto"/>
+              <w:jc w:val="both"/>
+              <w:rPr>
+                <w:sz w:val="24"/>
+                <w:szCs w:val="24"/>
+              </w:rPr>
+            </w:pPr>
+            <w:r>
+              <w:rPr>
+                <w:sz w:val="24"/>
+                <w:szCs w:val="24"/>
+              </w:rPr>
+              <w:t>Considerações sobre a arquitetura:</w:t>
+            </w:r>
+          </w:p>
+        </w:tc>
+      </w:tr>
+      <w:tr>
+        <w:tc>
+          <w:tcPr>
+            <w:tcW w:w="4240" w:type="dxa"/>
+            <w:tcBorders>
+              <w:top w:val="single" w:sz="4" w:space="0" w:color="00000A"/>
+              <w:left w:val="single" w:sz="4" w:space="0" w:color="00000A"/>
+              <w:bottom w:val="single" w:sz="4" w:space="0" w:color="00000A"/>
+              <w:right w:val="single" w:sz="4" w:space="0" w:color="00000A"/>
+            </w:tcBorders>
+            <w:shd w:val="pct10" w:color="auto" w:fill="auto"/>
+            <w:tcMar>
+              <w:left w:w="83" w:type="dxa"/>
+            </w:tcMar>
+          </w:tcPr>
+          <w:p>
+            <w:pPr>
+              <w:suppressAutoHyphens/>
+              <w:spacing w:beforeAutospacing="1" w:afterAutospacing="1" w:line="360" w:lineRule="auto"/>
+              <w:jc w:val="both"/>
+              <w:rPr>
+                <w:sz w:val="24"/>
+                <w:szCs w:val="24"/>
+              </w:rPr>
+            </w:pPr>
+            <w:r>
+              <w:rPr>
+                <w:sz w:val="24"/>
+                <w:szCs w:val="24"/>
+              </w:rPr>
+              <w:t>Riscos:</w:t>
+            </w:r>
+          </w:p>
+        </w:tc>
+        <w:tc>
+          <w:tcPr>
+            <w:tcW w:w="4290" w:type="dxa"/>
+            <w:tcBorders>
+              <w:top w:val="single" w:sz="4" w:space="0" w:color="00000A"/>
+              <w:left w:val="single" w:sz="4" w:space="0" w:color="00000A"/>
+              <w:bottom w:val="single" w:sz="4" w:space="0" w:color="00000A"/>
+              <w:right w:val="single" w:sz="4" w:space="0" w:color="00000A"/>
+            </w:tcBorders>
+            <w:shd w:val="clear" w:color="auto" w:fill="auto"/>
+            <w:tcMar>
+              <w:left w:w="83" w:type="dxa"/>
+            </w:tcMar>
+          </w:tcPr>
+          <w:p>
+            <w:pPr>
+              <w:suppressAutoHyphens/>
+              <w:spacing w:beforeAutospacing="1" w:afterAutospacing="1" w:line="360" w:lineRule="auto"/>
+              <w:jc w:val="both"/>
+              <w:rPr>
+                <w:sz w:val="24"/>
+                <w:szCs w:val="24"/>
+              </w:rPr>
+            </w:pPr>
+            <w:r>
+              <w:rPr>
+                <w:sz w:val="24"/>
+                <w:szCs w:val="24"/>
+              </w:rPr>
+              <w:t>Alguma instabilidade na rede pode deixar a conexão lenta ou mesmo a perda de pacotes.</w:t>
+            </w:r>
+          </w:p>
+        </w:tc>
+      </w:tr>
+      <w:tr>
+        <w:tc>
+          <w:tcPr>
+            <w:tcW w:w="4240" w:type="dxa"/>
+            <w:tcBorders>
+              <w:top w:val="single" w:sz="4" w:space="0" w:color="00000A"/>
+              <w:left w:val="single" w:sz="4" w:space="0" w:color="00000A"/>
+              <w:bottom w:val="single" w:sz="4" w:space="0" w:color="00000A"/>
+              <w:right w:val="single" w:sz="4" w:space="0" w:color="00000A"/>
+            </w:tcBorders>
+            <w:shd w:val="pct10" w:color="auto" w:fill="auto"/>
+            <w:tcMar>
+              <w:left w:w="83" w:type="dxa"/>
+            </w:tcMar>
+          </w:tcPr>
+          <w:p>
+            <w:pPr>
+              <w:suppressAutoHyphens/>
+              <w:spacing w:beforeAutospacing="1" w:afterAutospacing="1" w:line="360" w:lineRule="auto"/>
+              <w:jc w:val="both"/>
+              <w:rPr>
+                <w:sz w:val="24"/>
+                <w:szCs w:val="24"/>
+              </w:rPr>
+            </w:pPr>
+            <w:r>
+              <w:rPr>
+                <w:sz w:val="24"/>
+                <w:szCs w:val="24"/>
+              </w:rPr>
+              <w:t>Pontos de Sensibilidade:</w:t>
+            </w:r>
+          </w:p>
+        </w:tc>
+        <w:tc>
+          <w:tcPr>
+            <w:tcW w:w="4290" w:type="dxa"/>
+            <w:tcBorders>
+              <w:top w:val="single" w:sz="4" w:space="0" w:color="00000A"/>
+              <w:left w:val="single" w:sz="4" w:space="0" w:color="00000A"/>
+              <w:bottom w:val="single" w:sz="4" w:space="0" w:color="00000A"/>
+              <w:right w:val="single" w:sz="4" w:space="0" w:color="00000A"/>
+            </w:tcBorders>
+            <w:shd w:val="clear" w:color="auto" w:fill="auto"/>
+            <w:tcMar>
+              <w:left w:w="83" w:type="dxa"/>
+            </w:tcMar>
+          </w:tcPr>
+          <w:p>
+            <w:pPr>
+              <w:suppressAutoHyphens/>
+              <w:spacing w:beforeAutospacing="1" w:afterAutospacing="1" w:line="360" w:lineRule="auto"/>
+              <w:jc w:val="both"/>
+              <w:rPr>
+                <w:sz w:val="24"/>
+                <w:szCs w:val="24"/>
+              </w:rPr>
+            </w:pPr>
+            <w:r>
+              <w:rPr>
+                <w:sz w:val="24"/>
+                <w:szCs w:val="24"/>
+              </w:rPr>
+              <w:t>Não há</w:t>
+            </w:r>
+          </w:p>
+        </w:tc>
+      </w:tr>
+      <w:tr>
+        <w:tc>
+          <w:tcPr>
+            <w:tcW w:w="4240" w:type="dxa"/>
+            <w:tcBorders>
+              <w:top w:val="single" w:sz="4" w:space="0" w:color="00000A"/>
+              <w:left w:val="single" w:sz="4" w:space="0" w:color="00000A"/>
+              <w:bottom w:val="single" w:sz="4" w:space="0" w:color="00000A"/>
+              <w:right w:val="single" w:sz="4" w:space="0" w:color="00000A"/>
+            </w:tcBorders>
+            <w:shd w:val="pct10" w:color="auto" w:fill="auto"/>
+            <w:tcMar>
+              <w:left w:w="83" w:type="dxa"/>
+            </w:tcMar>
+          </w:tcPr>
+          <w:p>
+            <w:pPr>
+              <w:suppressAutoHyphens/>
+              <w:spacing w:beforeAutospacing="1" w:afterAutospacing="1" w:line="360" w:lineRule="auto"/>
+              <w:jc w:val="both"/>
+              <w:rPr>
+                <w:sz w:val="24"/>
+                <w:szCs w:val="24"/>
+              </w:rPr>
+            </w:pPr>
+            <w:proofErr w:type="spellStart"/>
+            <w:r>
+              <w:rPr>
+                <w:sz w:val="24"/>
+                <w:szCs w:val="24"/>
+              </w:rPr>
+              <w:t>Tradeoff</w:t>
+            </w:r>
+            <w:proofErr w:type="spellEnd"/>
+            <w:r>
+              <w:rPr>
+                <w:sz w:val="24"/>
+                <w:szCs w:val="24"/>
+              </w:rPr>
+              <w:t>:</w:t>
+            </w:r>
+          </w:p>
+        </w:tc>
+        <w:tc>
+          <w:tcPr>
+            <w:tcW w:w="4290" w:type="dxa"/>
+            <w:tcBorders>
+              <w:top w:val="single" w:sz="4" w:space="0" w:color="00000A"/>
+              <w:left w:val="single" w:sz="4" w:space="0" w:color="00000A"/>
+              <w:bottom w:val="single" w:sz="4" w:space="0" w:color="00000A"/>
+              <w:right w:val="single" w:sz="4" w:space="0" w:color="00000A"/>
+            </w:tcBorders>
+            <w:shd w:val="clear" w:color="auto" w:fill="auto"/>
+            <w:tcMar>
+              <w:left w:w="83" w:type="dxa"/>
+            </w:tcMar>
+          </w:tcPr>
+          <w:p>
+            <w:pPr>
+              <w:suppressAutoHyphens/>
+              <w:spacing w:beforeAutospacing="1" w:afterAutospacing="1" w:line="360" w:lineRule="auto"/>
+              <w:jc w:val="both"/>
+              <w:rPr>
+                <w:sz w:val="24"/>
+                <w:szCs w:val="24"/>
+              </w:rPr>
+            </w:pPr>
+            <w:r>
+              <w:rPr>
+                <w:sz w:val="24"/>
+                <w:szCs w:val="24"/>
+              </w:rPr>
+              <w:t>Não há</w:t>
+            </w:r>
+          </w:p>
+        </w:tc>
+      </w:tr>
+    </w:tbl>
+    <w:p>
+      <w:pPr>
+        <w:rPr>
+          <w:sz w:val="24"/>
+          <w:szCs w:val="24"/>
+        </w:rPr>
+      </w:pPr>
+    </w:p>
+    <w:p>
+      <w:pPr>
+        <w:pStyle w:val="ExplicaodePreenchimento"/>
+        <w:rPr>
+          <w:rFonts w:cs="Arial"/>
+        </w:rPr>
+      </w:pPr>
+      <w:r>
+        <w:rPr>
+          <w:rFonts w:cs="Arial"/>
+        </w:rPr>
+        <w:t>Acrescente imagens e descreva os testes realizados, de tal forma que se comprove a realização da avaliação.</w:t>
+      </w:r>
+    </w:p>
+    <w:p>
+      <w:pPr>
+        <w:pStyle w:val="ExplicaodePreenchimento"/>
+        <w:rPr>
+          <w:rFonts w:cs="Arial"/>
+        </w:rPr>
+      </w:pPr>
+      <w:r>
+        <w:rPr>
+          <w:rFonts w:cs="Arial"/>
+        </w:rPr>
+        <w:t>Faça isto para todos os cenários apresentados no tópico 6.1.</w:t>
+      </w:r>
+    </w:p>
+    <w:p>
+      <w:pPr>
+        <w:suppressAutoHyphens/>
+        <w:spacing w:beforeAutospacing="1" w:afterAutospacing="1" w:line="360" w:lineRule="auto"/>
+        <w:jc w:val="both"/>
+        <w:rPr>
+          <w:rFonts w:ascii="Arial" w:hAnsi="Arial" w:cs="Arial"/>
           <w:sz w:val="24"/>
           <w:szCs w:val="24"/>
         </w:rPr>
@@ -14277,24 +16483,1099 @@
           <w:numId w:val="0"/>
         </w:numPr>
         <w:ind w:left="360" w:hanging="360"/>
+      </w:pPr>
+      <w:bookmarkStart w:id="35" w:name="__RefHeading___Toc2985_3038544304"/>
+      <w:bookmarkStart w:id="36" w:name="_Toc80562718"/>
+      <w:bookmarkStart w:id="37" w:name="_Toc74561921"/>
+      <w:bookmarkEnd w:id="35"/>
+      <w:r>
+        <w:lastRenderedPageBreak/>
+        <w:t>6.4.  Resultados</w:t>
+      </w:r>
+      <w:bookmarkEnd w:id="36"/>
+      <w:bookmarkEnd w:id="37"/>
+      <w:r>
+        <w:t xml:space="preserve"> Obtidos</w:t>
+      </w:r>
+    </w:p>
+    <w:p>
+      <w:pPr>
+        <w:suppressAutoHyphens/>
+        <w:spacing w:beforeAutospacing="1" w:afterAutospacing="1" w:line="360" w:lineRule="auto"/>
+        <w:jc w:val="both"/>
+        <w:rPr>
+          <w:sz w:val="24"/>
+          <w:szCs w:val="24"/>
+        </w:rPr>
+      </w:pPr>
+      <w:r>
+        <w:rPr>
+          <w:sz w:val="24"/>
+          <w:szCs w:val="24"/>
+        </w:rPr>
+        <w:t>Apresente os resultados da arquitetura produzida, indicando seus pontos fortes e suas limitações. A título de sugestão construa uma tabela apresentando esses resultados, como no exemplo que segue:</w:t>
+      </w:r>
+    </w:p>
+    <w:tbl>
+      <w:tblPr>
+        <w:tblW w:w="8531" w:type="dxa"/>
+        <w:tblInd w:w="-25" w:type="dxa"/>
+        <w:tblBorders>
+          <w:top w:val="single" w:sz="4" w:space="0" w:color="00000A"/>
+          <w:left w:val="single" w:sz="4" w:space="0" w:color="00000A"/>
+          <w:bottom w:val="single" w:sz="4" w:space="0" w:color="00000A"/>
+          <w:right w:val="single" w:sz="4" w:space="0" w:color="00000A"/>
+          <w:insideH w:val="single" w:sz="4" w:space="0" w:color="00000A"/>
+          <w:insideV w:val="single" w:sz="4" w:space="0" w:color="00000A"/>
+        </w:tblBorders>
+        <w:tblCellMar>
+          <w:left w:w="83" w:type="dxa"/>
+        </w:tblCellMar>
+        <w:tblLook w:val="04A0" w:firstRow="1" w:lastRow="0" w:firstColumn="1" w:lastColumn="0" w:noHBand="0" w:noVBand="1"/>
+      </w:tblPr>
+      <w:tblGrid>
+        <w:gridCol w:w="5917"/>
+        <w:gridCol w:w="993"/>
+        <w:gridCol w:w="1621"/>
+      </w:tblGrid>
+      <w:tr>
+        <w:tc>
+          <w:tcPr>
+            <w:tcW w:w="5917" w:type="dxa"/>
+            <w:tcBorders>
+              <w:top w:val="single" w:sz="4" w:space="0" w:color="00000A"/>
+              <w:left w:val="single" w:sz="4" w:space="0" w:color="00000A"/>
+              <w:bottom w:val="single" w:sz="4" w:space="0" w:color="00000A"/>
+              <w:right w:val="single" w:sz="4" w:space="0" w:color="00000A"/>
+            </w:tcBorders>
+            <w:shd w:val="clear" w:color="auto" w:fill="D5DCE4"/>
+            <w:tcMar>
+              <w:left w:w="83" w:type="dxa"/>
+            </w:tcMar>
+            <w:vAlign w:val="bottom"/>
+          </w:tcPr>
+          <w:p>
+            <w:pPr>
+              <w:jc w:val="center"/>
+              <w:rPr>
+                <w:b/>
+                <w:sz w:val="24"/>
+                <w:szCs w:val="24"/>
+                <w:lang w:val="x-none"/>
+              </w:rPr>
+            </w:pPr>
+            <w:r>
+              <w:rPr>
+                <w:b/>
+                <w:sz w:val="24"/>
+                <w:szCs w:val="24"/>
+              </w:rPr>
+              <w:t>Requisitos Não Funcionais</w:t>
+            </w:r>
+          </w:p>
+        </w:tc>
+        <w:tc>
+          <w:tcPr>
+            <w:tcW w:w="993" w:type="dxa"/>
+            <w:tcBorders>
+              <w:top w:val="single" w:sz="4" w:space="0" w:color="00000A"/>
+              <w:left w:val="single" w:sz="4" w:space="0" w:color="00000A"/>
+              <w:bottom w:val="single" w:sz="4" w:space="0" w:color="00000A"/>
+              <w:right w:val="single" w:sz="4" w:space="0" w:color="00000A"/>
+            </w:tcBorders>
+            <w:shd w:val="clear" w:color="auto" w:fill="D5DCE4"/>
+            <w:tcMar>
+              <w:left w:w="83" w:type="dxa"/>
+            </w:tcMar>
+            <w:vAlign w:val="bottom"/>
+          </w:tcPr>
+          <w:p>
+            <w:pPr>
+              <w:jc w:val="center"/>
+              <w:rPr>
+                <w:b/>
+                <w:sz w:val="24"/>
+                <w:szCs w:val="24"/>
+                <w:lang w:val="x-none"/>
+              </w:rPr>
+            </w:pPr>
+            <w:r>
+              <w:rPr>
+                <w:b/>
+                <w:sz w:val="24"/>
+                <w:szCs w:val="24"/>
+              </w:rPr>
+              <w:t>Teste</w:t>
+            </w:r>
+          </w:p>
+        </w:tc>
+        <w:tc>
+          <w:tcPr>
+            <w:tcW w:w="1621" w:type="dxa"/>
+            <w:tcBorders>
+              <w:top w:val="single" w:sz="4" w:space="0" w:color="00000A"/>
+              <w:left w:val="single" w:sz="4" w:space="0" w:color="00000A"/>
+              <w:bottom w:val="single" w:sz="4" w:space="0" w:color="00000A"/>
+              <w:right w:val="single" w:sz="4" w:space="0" w:color="00000A"/>
+            </w:tcBorders>
+            <w:shd w:val="clear" w:color="auto" w:fill="D5DCE4"/>
+            <w:tcMar>
+              <w:left w:w="83" w:type="dxa"/>
+            </w:tcMar>
+            <w:vAlign w:val="bottom"/>
+          </w:tcPr>
+          <w:p>
+            <w:pPr>
+              <w:jc w:val="center"/>
+              <w:rPr>
+                <w:b/>
+                <w:sz w:val="24"/>
+                <w:szCs w:val="24"/>
+                <w:lang w:val="x-none"/>
+              </w:rPr>
+            </w:pPr>
+            <w:r>
+              <w:rPr>
+                <w:b/>
+                <w:sz w:val="24"/>
+                <w:szCs w:val="24"/>
+              </w:rPr>
+              <w:t>Homologação</w:t>
+            </w:r>
+          </w:p>
+        </w:tc>
+      </w:tr>
+      <w:tr>
+        <w:tc>
+          <w:tcPr>
+            <w:tcW w:w="5917" w:type="dxa"/>
+            <w:tcBorders>
+              <w:top w:val="single" w:sz="4" w:space="0" w:color="00000A"/>
+              <w:left w:val="single" w:sz="4" w:space="0" w:color="00000A"/>
+              <w:bottom w:val="single" w:sz="4" w:space="0" w:color="00000A"/>
+              <w:right w:val="single" w:sz="4" w:space="0" w:color="00000A"/>
+            </w:tcBorders>
+            <w:shd w:val="clear" w:color="auto" w:fill="auto"/>
+            <w:tcMar>
+              <w:left w:w="83" w:type="dxa"/>
+            </w:tcMar>
+            <w:vAlign w:val="bottom"/>
+          </w:tcPr>
+          <w:p>
+            <w:pPr>
+              <w:rPr>
+                <w:sz w:val="24"/>
+                <w:szCs w:val="24"/>
+                <w:lang w:val="x-none"/>
+              </w:rPr>
+            </w:pPr>
+            <w:r>
+              <w:rPr>
+                <w:sz w:val="24"/>
+                <w:szCs w:val="24"/>
+              </w:rPr>
+              <w:t>RNF01: O sistema deve ...</w:t>
+            </w:r>
+          </w:p>
+        </w:tc>
+        <w:tc>
+          <w:tcPr>
+            <w:tcW w:w="993" w:type="dxa"/>
+            <w:tcBorders>
+              <w:top w:val="single" w:sz="4" w:space="0" w:color="00000A"/>
+              <w:left w:val="single" w:sz="4" w:space="0" w:color="00000A"/>
+              <w:bottom w:val="single" w:sz="4" w:space="0" w:color="00000A"/>
+              <w:right w:val="single" w:sz="4" w:space="0" w:color="00000A"/>
+            </w:tcBorders>
+            <w:shd w:val="clear" w:color="auto" w:fill="auto"/>
+            <w:tcMar>
+              <w:left w:w="83" w:type="dxa"/>
+            </w:tcMar>
+            <w:vAlign w:val="center"/>
+          </w:tcPr>
+          <w:p>
+            <w:pPr>
+              <w:jc w:val="center"/>
+              <w:rPr>
+                <w:sz w:val="24"/>
+                <w:szCs w:val="24"/>
+              </w:rPr>
+            </w:pPr>
+            <w:r>
+              <w:rPr>
+                <w:sz w:val="24"/>
+                <w:szCs w:val="24"/>
+              </w:rPr>
+              <w:t>OK</w:t>
+            </w:r>
+          </w:p>
+        </w:tc>
+        <w:tc>
+          <w:tcPr>
+            <w:tcW w:w="1621" w:type="dxa"/>
+            <w:tcBorders>
+              <w:top w:val="single" w:sz="4" w:space="0" w:color="00000A"/>
+              <w:left w:val="single" w:sz="4" w:space="0" w:color="00000A"/>
+              <w:bottom w:val="single" w:sz="4" w:space="0" w:color="00000A"/>
+              <w:right w:val="single" w:sz="4" w:space="0" w:color="00000A"/>
+            </w:tcBorders>
+            <w:shd w:val="clear" w:color="auto" w:fill="auto"/>
+            <w:tcMar>
+              <w:left w:w="83" w:type="dxa"/>
+            </w:tcMar>
+            <w:vAlign w:val="center"/>
+          </w:tcPr>
+          <w:p>
+            <w:pPr>
+              <w:jc w:val="center"/>
+              <w:rPr>
+                <w:sz w:val="24"/>
+                <w:szCs w:val="24"/>
+                <w:lang w:val="x-none"/>
+              </w:rPr>
+            </w:pPr>
+            <w:r>
+              <w:rPr>
+                <w:sz w:val="24"/>
+                <w:szCs w:val="24"/>
+              </w:rPr>
+              <w:t>OK</w:t>
+            </w:r>
+          </w:p>
+        </w:tc>
+      </w:tr>
+      <w:tr>
+        <w:tc>
+          <w:tcPr>
+            <w:tcW w:w="5917" w:type="dxa"/>
+            <w:tcBorders>
+              <w:top w:val="single" w:sz="4" w:space="0" w:color="00000A"/>
+              <w:left w:val="single" w:sz="4" w:space="0" w:color="00000A"/>
+              <w:bottom w:val="single" w:sz="4" w:space="0" w:color="00000A"/>
+              <w:right w:val="single" w:sz="4" w:space="0" w:color="00000A"/>
+            </w:tcBorders>
+            <w:shd w:val="clear" w:color="auto" w:fill="auto"/>
+            <w:tcMar>
+              <w:left w:w="83" w:type="dxa"/>
+            </w:tcMar>
+            <w:vAlign w:val="bottom"/>
+          </w:tcPr>
+          <w:p>
+            <w:pPr>
+              <w:rPr>
+                <w:sz w:val="24"/>
+                <w:szCs w:val="24"/>
+                <w:lang w:val="x-none"/>
+              </w:rPr>
+            </w:pPr>
+            <w:r>
+              <w:rPr>
+                <w:sz w:val="24"/>
+                <w:szCs w:val="24"/>
+              </w:rPr>
+              <w:t>RNF02: O sistema deve ...</w:t>
+            </w:r>
+          </w:p>
+        </w:tc>
+        <w:tc>
+          <w:tcPr>
+            <w:tcW w:w="993" w:type="dxa"/>
+            <w:tcBorders>
+              <w:top w:val="single" w:sz="4" w:space="0" w:color="00000A"/>
+              <w:left w:val="single" w:sz="4" w:space="0" w:color="00000A"/>
+              <w:bottom w:val="single" w:sz="4" w:space="0" w:color="00000A"/>
+              <w:right w:val="single" w:sz="4" w:space="0" w:color="00000A"/>
+            </w:tcBorders>
+            <w:shd w:val="clear" w:color="auto" w:fill="auto"/>
+            <w:tcMar>
+              <w:left w:w="83" w:type="dxa"/>
+            </w:tcMar>
+            <w:vAlign w:val="center"/>
+          </w:tcPr>
+          <w:p>
+            <w:pPr>
+              <w:jc w:val="center"/>
+              <w:rPr>
+                <w:sz w:val="24"/>
+                <w:szCs w:val="24"/>
+                <w:lang w:val="x-none"/>
+              </w:rPr>
+            </w:pPr>
+            <w:r>
+              <w:rPr>
+                <w:sz w:val="24"/>
+                <w:szCs w:val="24"/>
+              </w:rPr>
+              <w:t>OK</w:t>
+            </w:r>
+          </w:p>
+        </w:tc>
+        <w:tc>
+          <w:tcPr>
+            <w:tcW w:w="1621" w:type="dxa"/>
+            <w:tcBorders>
+              <w:top w:val="single" w:sz="4" w:space="0" w:color="00000A"/>
+              <w:left w:val="single" w:sz="4" w:space="0" w:color="00000A"/>
+              <w:bottom w:val="single" w:sz="4" w:space="0" w:color="00000A"/>
+              <w:right w:val="single" w:sz="4" w:space="0" w:color="00000A"/>
+            </w:tcBorders>
+            <w:shd w:val="clear" w:color="auto" w:fill="auto"/>
+            <w:tcMar>
+              <w:left w:w="83" w:type="dxa"/>
+            </w:tcMar>
+            <w:vAlign w:val="center"/>
+          </w:tcPr>
+          <w:p>
+            <w:pPr>
+              <w:jc w:val="center"/>
+              <w:rPr>
+                <w:sz w:val="24"/>
+                <w:szCs w:val="24"/>
+                <w:lang w:val="x-none"/>
+              </w:rPr>
+            </w:pPr>
+            <w:r>
+              <w:rPr>
+                <w:sz w:val="24"/>
+                <w:szCs w:val="24"/>
+              </w:rPr>
+              <w:t>N.A.</w:t>
+            </w:r>
+          </w:p>
+        </w:tc>
+      </w:tr>
+      <w:tr>
+        <w:tc>
+          <w:tcPr>
+            <w:tcW w:w="5917" w:type="dxa"/>
+            <w:tcBorders>
+              <w:top w:val="single" w:sz="4" w:space="0" w:color="00000A"/>
+              <w:left w:val="single" w:sz="4" w:space="0" w:color="00000A"/>
+              <w:bottom w:val="single" w:sz="4" w:space="0" w:color="00000A"/>
+              <w:right w:val="single" w:sz="4" w:space="0" w:color="00000A"/>
+            </w:tcBorders>
+            <w:shd w:val="clear" w:color="auto" w:fill="auto"/>
+            <w:tcMar>
+              <w:left w:w="83" w:type="dxa"/>
+            </w:tcMar>
+            <w:vAlign w:val="bottom"/>
+          </w:tcPr>
+          <w:p>
+            <w:pPr>
+              <w:rPr>
+                <w:sz w:val="24"/>
+                <w:szCs w:val="24"/>
+                <w:lang w:val="x-none"/>
+              </w:rPr>
+            </w:pPr>
+            <w:r>
+              <w:rPr>
+                <w:sz w:val="24"/>
+                <w:szCs w:val="24"/>
+              </w:rPr>
+              <w:t>RNF03: ...</w:t>
+            </w:r>
+          </w:p>
+        </w:tc>
+        <w:tc>
+          <w:tcPr>
+            <w:tcW w:w="993" w:type="dxa"/>
+            <w:tcBorders>
+              <w:top w:val="single" w:sz="4" w:space="0" w:color="00000A"/>
+              <w:left w:val="single" w:sz="4" w:space="0" w:color="00000A"/>
+              <w:bottom w:val="single" w:sz="4" w:space="0" w:color="00000A"/>
+              <w:right w:val="single" w:sz="4" w:space="0" w:color="00000A"/>
+            </w:tcBorders>
+            <w:shd w:val="clear" w:color="auto" w:fill="auto"/>
+            <w:tcMar>
+              <w:left w:w="83" w:type="dxa"/>
+            </w:tcMar>
+            <w:vAlign w:val="center"/>
+          </w:tcPr>
+          <w:p>
+            <w:pPr>
+              <w:jc w:val="center"/>
+              <w:rPr>
+                <w:sz w:val="24"/>
+                <w:szCs w:val="24"/>
+                <w:lang w:val="x-none"/>
+              </w:rPr>
+            </w:pPr>
+            <w:r>
+              <w:rPr>
+                <w:sz w:val="24"/>
+                <w:szCs w:val="24"/>
+              </w:rPr>
+              <w:t>OK</w:t>
+            </w:r>
+          </w:p>
+        </w:tc>
+        <w:tc>
+          <w:tcPr>
+            <w:tcW w:w="1621" w:type="dxa"/>
+            <w:tcBorders>
+              <w:top w:val="single" w:sz="4" w:space="0" w:color="00000A"/>
+              <w:left w:val="single" w:sz="4" w:space="0" w:color="00000A"/>
+              <w:bottom w:val="single" w:sz="4" w:space="0" w:color="00000A"/>
+              <w:right w:val="single" w:sz="4" w:space="0" w:color="00000A"/>
+            </w:tcBorders>
+            <w:shd w:val="clear" w:color="auto" w:fill="auto"/>
+            <w:tcMar>
+              <w:left w:w="83" w:type="dxa"/>
+            </w:tcMar>
+            <w:vAlign w:val="center"/>
+          </w:tcPr>
+          <w:p>
+            <w:pPr>
+              <w:jc w:val="center"/>
+              <w:rPr>
+                <w:sz w:val="24"/>
+                <w:szCs w:val="24"/>
+                <w:lang w:val="x-none"/>
+              </w:rPr>
+            </w:pPr>
+            <w:r>
+              <w:rPr>
+                <w:sz w:val="24"/>
+                <w:szCs w:val="24"/>
+              </w:rPr>
+              <w:t>N.A.</w:t>
+            </w:r>
+          </w:p>
+        </w:tc>
+      </w:tr>
+    </w:tbl>
+    <w:p>
+      <w:pPr>
+        <w:pStyle w:val="ExplicaodePreenchimento"/>
+      </w:pPr>
+      <w:proofErr w:type="spellStart"/>
+      <w:r>
+        <w:t>Obs</w:t>
+      </w:r>
+      <w:proofErr w:type="spellEnd"/>
+      <w:r>
+        <w:t>: N.A.: não se aplica.</w:t>
+      </w:r>
+    </w:p>
+    <w:p>
+      <w:pPr>
+        <w:rPr>
+          <w:rFonts w:ascii="Arial" w:eastAsia="Calibri" w:hAnsi="Arial"/>
+          <w:i/>
+          <w:color w:val="ED7D31"/>
+          <w:szCs w:val="22"/>
+        </w:rPr>
+      </w:pPr>
+      <w:r>
+        <w:br w:type="page"/>
+      </w:r>
+    </w:p>
+    <w:p>
+      <w:pPr>
+        <w:pStyle w:val="Ttulo2"/>
+        <w:keepNext w:val="0"/>
+        <w:widowControl w:val="0"/>
+        <w:tabs>
+          <w:tab w:val="left" w:pos="284"/>
+        </w:tabs>
+        <w:spacing w:after="60"/>
+        <w:jc w:val="both"/>
         <w:rPr>
           <w:rFonts w:ascii="Times New Roman" w:hAnsi="Times New Roman"/>
         </w:rPr>
       </w:pPr>
-      <w:bookmarkStart w:id="23" w:name="_Toc111895853"/>
+      <w:bookmarkStart w:id="38" w:name="__RefHeading___Toc2987_3038544304"/>
+      <w:bookmarkStart w:id="39" w:name="_Toc80562719"/>
+      <w:bookmarkEnd w:id="38"/>
+      <w:bookmarkEnd w:id="39"/>
       <w:r>
         <w:rPr>
           <w:rFonts w:ascii="Times New Roman" w:hAnsi="Times New Roman"/>
         </w:rPr>
-        <w:t>Etapa 3</w:t>
-      </w:r>
-      <w:r>
+        <w:lastRenderedPageBreak/>
+        <w:t>Avaliação Crítica dos Resultados</w:t>
+      </w:r>
+    </w:p>
+    <w:p>
+      <w:pPr>
+        <w:pStyle w:val="Corpodetexto"/>
+      </w:pPr>
+    </w:p>
+    <w:p>
+      <w:pPr>
+        <w:keepLines/>
+        <w:spacing w:before="80" w:after="80" w:line="360" w:lineRule="auto"/>
+        <w:jc w:val="both"/>
+        <w:rPr>
+          <w:color w:val="000000"/>
+          <w:sz w:val="24"/>
+          <w:szCs w:val="24"/>
+        </w:rPr>
+      </w:pPr>
+      <w:r>
+        <w:rPr>
+          <w:color w:val="000000"/>
+          <w:sz w:val="24"/>
+          <w:szCs w:val="24"/>
+        </w:rPr>
+        <w:t xml:space="preserve">Apresente aqui, de forma resumida, os principais pontos positivos e negativos da arquitetura proposta. Adote uma postura crítica que permita entender as limitações </w:t>
+      </w:r>
+      <w:proofErr w:type="spellStart"/>
+      <w:r>
+        <w:rPr>
+          <w:color w:val="000000"/>
+          <w:sz w:val="24"/>
+          <w:szCs w:val="24"/>
+        </w:rPr>
+        <w:t>arquiturais</w:t>
+      </w:r>
+      <w:proofErr w:type="spellEnd"/>
+      <w:r>
+        <w:rPr>
+          <w:color w:val="000000"/>
+          <w:sz w:val="24"/>
+          <w:szCs w:val="24"/>
+        </w:rPr>
+        <w:t>, incluindo os prós e contras das tecnologias. Você pode utilizar o formato textual ou produzir um quadro resumo.</w:t>
+      </w:r>
+    </w:p>
+    <w:p>
+      <w:pPr>
+        <w:keepLines/>
+        <w:spacing w:before="80" w:after="80" w:line="360" w:lineRule="auto"/>
+        <w:jc w:val="both"/>
+        <w:rPr>
+          <w:color w:val="000000"/>
+          <w:sz w:val="24"/>
+          <w:szCs w:val="24"/>
+        </w:rPr>
+      </w:pPr>
+      <w:r>
+        <w:rPr>
+          <w:color w:val="000000"/>
+          <w:sz w:val="24"/>
+          <w:szCs w:val="24"/>
+        </w:rPr>
+        <w:t>Ex. de quadro resumo:</w:t>
+      </w:r>
+    </w:p>
+    <w:p>
+      <w:pPr>
+        <w:keepLines/>
+        <w:spacing w:before="80" w:after="80" w:line="360" w:lineRule="auto"/>
+        <w:jc w:val="both"/>
+        <w:rPr>
+          <w:color w:val="000000"/>
+          <w:sz w:val="24"/>
+          <w:szCs w:val="24"/>
+        </w:rPr>
+      </w:pPr>
+    </w:p>
+    <w:tbl>
+      <w:tblPr>
+        <w:tblStyle w:val="Tabelacomgrade"/>
+        <w:tblW w:w="8472" w:type="dxa"/>
+        <w:tblInd w:w="-25" w:type="dxa"/>
+        <w:tblCellMar>
+          <w:left w:w="83" w:type="dxa"/>
+        </w:tblCellMar>
+        <w:tblLook w:val="04A0" w:firstRow="1" w:lastRow="0" w:firstColumn="1" w:lastColumn="0" w:noHBand="0" w:noVBand="1"/>
+      </w:tblPr>
+      <w:tblGrid>
+        <w:gridCol w:w="2943"/>
+        <w:gridCol w:w="5529"/>
+      </w:tblGrid>
+      <w:tr>
+        <w:tc>
+          <w:tcPr>
+            <w:tcW w:w="2943" w:type="dxa"/>
+            <w:shd w:val="clear" w:color="auto" w:fill="auto"/>
+            <w:tcMar>
+              <w:left w:w="83" w:type="dxa"/>
+            </w:tcMar>
+          </w:tcPr>
+          <w:p>
+            <w:pPr>
+              <w:keepLines/>
+              <w:spacing w:before="80" w:after="80" w:line="360" w:lineRule="auto"/>
+              <w:jc w:val="center"/>
+              <w:rPr>
+                <w:b/>
+                <w:color w:val="000000"/>
+                <w:sz w:val="24"/>
+                <w:szCs w:val="24"/>
+              </w:rPr>
+            </w:pPr>
+            <w:r>
+              <w:rPr>
+                <w:b/>
+                <w:color w:val="000000"/>
+                <w:sz w:val="24"/>
+                <w:szCs w:val="24"/>
+              </w:rPr>
+              <w:t>Ponto avaliado</w:t>
+            </w:r>
+          </w:p>
+        </w:tc>
+        <w:tc>
+          <w:tcPr>
+            <w:tcW w:w="5528" w:type="dxa"/>
+            <w:shd w:val="clear" w:color="auto" w:fill="auto"/>
+            <w:tcMar>
+              <w:left w:w="83" w:type="dxa"/>
+            </w:tcMar>
+          </w:tcPr>
+          <w:p>
+            <w:pPr>
+              <w:keepLines/>
+              <w:spacing w:before="80" w:after="80" w:line="360" w:lineRule="auto"/>
+              <w:jc w:val="center"/>
+              <w:rPr>
+                <w:b/>
+                <w:color w:val="000000"/>
+                <w:sz w:val="24"/>
+                <w:szCs w:val="24"/>
+              </w:rPr>
+            </w:pPr>
+            <w:r>
+              <w:rPr>
+                <w:b/>
+                <w:color w:val="000000"/>
+                <w:sz w:val="24"/>
+                <w:szCs w:val="24"/>
+              </w:rPr>
+              <w:t>Descrição</w:t>
+            </w:r>
+          </w:p>
+        </w:tc>
+      </w:tr>
+      <w:tr>
+        <w:tc>
+          <w:tcPr>
+            <w:tcW w:w="2943" w:type="dxa"/>
+            <w:shd w:val="clear" w:color="auto" w:fill="auto"/>
+            <w:tcMar>
+              <w:left w:w="83" w:type="dxa"/>
+            </w:tcMar>
+          </w:tcPr>
+          <w:p>
+            <w:pPr>
+              <w:keepLines/>
+              <w:spacing w:before="80" w:after="80" w:line="360" w:lineRule="auto"/>
+              <w:jc w:val="both"/>
+              <w:rPr>
+                <w:color w:val="000000"/>
+                <w:sz w:val="24"/>
+                <w:szCs w:val="24"/>
+              </w:rPr>
+            </w:pPr>
+            <w:proofErr w:type="spellStart"/>
+            <w:r>
+              <w:rPr>
+                <w:color w:val="000000"/>
+                <w:sz w:val="24"/>
+                <w:szCs w:val="24"/>
+              </w:rPr>
+              <w:t>xxxxxxxxxxxxxxx</w:t>
+            </w:r>
+            <w:proofErr w:type="spellEnd"/>
+          </w:p>
+        </w:tc>
+        <w:tc>
+          <w:tcPr>
+            <w:tcW w:w="5528" w:type="dxa"/>
+            <w:shd w:val="clear" w:color="auto" w:fill="auto"/>
+            <w:tcMar>
+              <w:left w:w="83" w:type="dxa"/>
+            </w:tcMar>
+          </w:tcPr>
+          <w:p>
+            <w:pPr>
+              <w:keepLines/>
+              <w:spacing w:before="80" w:after="80" w:line="360" w:lineRule="auto"/>
+              <w:jc w:val="both"/>
+              <w:rPr>
+                <w:color w:val="000000"/>
+                <w:sz w:val="24"/>
+                <w:szCs w:val="24"/>
+              </w:rPr>
+            </w:pPr>
+            <w:proofErr w:type="spellStart"/>
+            <w:r>
+              <w:rPr>
+                <w:color w:val="000000"/>
+                <w:sz w:val="24"/>
+                <w:szCs w:val="24"/>
+              </w:rPr>
+              <w:t>xxxxxxxxxxxxxxxxxxxx</w:t>
+            </w:r>
+            <w:proofErr w:type="spellEnd"/>
+          </w:p>
+        </w:tc>
+      </w:tr>
+      <w:tr>
+        <w:tc>
+          <w:tcPr>
+            <w:tcW w:w="2943" w:type="dxa"/>
+            <w:shd w:val="clear" w:color="auto" w:fill="auto"/>
+            <w:tcMar>
+              <w:left w:w="83" w:type="dxa"/>
+            </w:tcMar>
+          </w:tcPr>
+          <w:p>
+            <w:pPr>
+              <w:keepLines/>
+              <w:spacing w:before="80" w:after="80" w:line="360" w:lineRule="auto"/>
+              <w:jc w:val="both"/>
+              <w:rPr>
+                <w:color w:val="000000"/>
+                <w:sz w:val="24"/>
+                <w:szCs w:val="24"/>
+              </w:rPr>
+            </w:pPr>
+          </w:p>
+        </w:tc>
+        <w:tc>
+          <w:tcPr>
+            <w:tcW w:w="5528" w:type="dxa"/>
+            <w:shd w:val="clear" w:color="auto" w:fill="auto"/>
+            <w:tcMar>
+              <w:left w:w="83" w:type="dxa"/>
+            </w:tcMar>
+          </w:tcPr>
+          <w:p>
+            <w:pPr>
+              <w:keepLines/>
+              <w:spacing w:before="80" w:after="80" w:line="360" w:lineRule="auto"/>
+              <w:jc w:val="both"/>
+              <w:rPr>
+                <w:color w:val="000000"/>
+                <w:sz w:val="24"/>
+                <w:szCs w:val="24"/>
+              </w:rPr>
+            </w:pPr>
+          </w:p>
+        </w:tc>
+      </w:tr>
+      <w:tr>
+        <w:tc>
+          <w:tcPr>
+            <w:tcW w:w="2943" w:type="dxa"/>
+            <w:shd w:val="clear" w:color="auto" w:fill="auto"/>
+            <w:tcMar>
+              <w:left w:w="83" w:type="dxa"/>
+            </w:tcMar>
+          </w:tcPr>
+          <w:p>
+            <w:pPr>
+              <w:keepLines/>
+              <w:spacing w:before="80" w:after="80" w:line="360" w:lineRule="auto"/>
+              <w:jc w:val="both"/>
+              <w:rPr>
+                <w:color w:val="000000"/>
+                <w:sz w:val="24"/>
+                <w:szCs w:val="24"/>
+              </w:rPr>
+            </w:pPr>
+          </w:p>
+        </w:tc>
+        <w:tc>
+          <w:tcPr>
+            <w:tcW w:w="5528" w:type="dxa"/>
+            <w:shd w:val="clear" w:color="auto" w:fill="auto"/>
+            <w:tcMar>
+              <w:left w:w="83" w:type="dxa"/>
+            </w:tcMar>
+          </w:tcPr>
+          <w:p>
+            <w:pPr>
+              <w:keepLines/>
+              <w:spacing w:before="80" w:after="80" w:line="360" w:lineRule="auto"/>
+              <w:jc w:val="both"/>
+              <w:rPr>
+                <w:color w:val="000000"/>
+                <w:sz w:val="24"/>
+                <w:szCs w:val="24"/>
+              </w:rPr>
+            </w:pPr>
+          </w:p>
+        </w:tc>
+      </w:tr>
+    </w:tbl>
+    <w:p>
+      <w:pPr>
+        <w:keepLines/>
+        <w:spacing w:before="80" w:after="80" w:line="360" w:lineRule="auto"/>
+        <w:jc w:val="both"/>
+        <w:rPr>
+          <w:color w:val="000000"/>
+          <w:sz w:val="24"/>
+          <w:szCs w:val="24"/>
+        </w:rPr>
+      </w:pPr>
+    </w:p>
+    <w:p>
+      <w:pPr>
+        <w:rPr>
+          <w:color w:val="000000"/>
+          <w:sz w:val="24"/>
+          <w:szCs w:val="24"/>
+        </w:rPr>
+      </w:pPr>
+      <w:r>
+        <w:br w:type="page"/>
+      </w:r>
+    </w:p>
+    <w:p>
+      <w:pPr>
+        <w:pStyle w:val="Ttulo2"/>
+        <w:keepNext w:val="0"/>
+        <w:widowControl w:val="0"/>
+        <w:tabs>
+          <w:tab w:val="left" w:pos="284"/>
+        </w:tabs>
+        <w:spacing w:after="60"/>
+        <w:jc w:val="both"/>
         <w:rPr>
           <w:rFonts w:ascii="Times New Roman" w:hAnsi="Times New Roman"/>
         </w:rPr>
-        <w:t xml:space="preserve"> - Pendente</w:t>
-      </w:r>
-      <w:bookmarkEnd w:id="23"/>
+      </w:pPr>
+      <w:bookmarkStart w:id="40" w:name="__RefHeading___Toc2989_3038544304"/>
+      <w:bookmarkStart w:id="41" w:name="_Toc80562720"/>
+      <w:bookmarkEnd w:id="40"/>
+      <w:bookmarkEnd w:id="41"/>
+      <w:r>
+        <w:rPr>
+          <w:rFonts w:ascii="Times New Roman" w:hAnsi="Times New Roman"/>
+        </w:rPr>
+        <w:lastRenderedPageBreak/>
+        <w:t>Conclusão</w:t>
+      </w:r>
+    </w:p>
+    <w:p>
+      <w:pPr>
+        <w:pStyle w:val="Corpodetexto"/>
+      </w:pPr>
+      <w:bookmarkStart w:id="42" w:name="_Toc487017244"/>
+      <w:bookmarkEnd w:id="42"/>
+    </w:p>
+    <w:p>
+      <w:pPr>
+        <w:keepLines/>
+        <w:spacing w:before="80" w:after="80" w:line="360" w:lineRule="auto"/>
+        <w:jc w:val="both"/>
+        <w:rPr>
+          <w:color w:val="000000"/>
+          <w:sz w:val="24"/>
+          <w:szCs w:val="24"/>
+        </w:rPr>
+      </w:pPr>
+      <w:r>
+        <w:rPr>
+          <w:color w:val="000000"/>
+          <w:sz w:val="24"/>
+          <w:szCs w:val="24"/>
+        </w:rPr>
+        <w:t xml:space="preserve">Descreva, de forma sucinta, quais foram as lições aprendidas na execução do seu projeto arquitetural. Procure apresentá-las de tal forma que fiquem configurados os </w:t>
+      </w:r>
+      <w:r>
+        <w:rPr>
+          <w:i/>
+          <w:color w:val="000000"/>
+          <w:sz w:val="24"/>
+          <w:szCs w:val="24"/>
+        </w:rPr>
+        <w:t>trade-</w:t>
+      </w:r>
+      <w:proofErr w:type="spellStart"/>
+      <w:r>
+        <w:rPr>
+          <w:i/>
+          <w:color w:val="000000"/>
+          <w:sz w:val="24"/>
+          <w:szCs w:val="24"/>
+        </w:rPr>
+        <w:t>offs</w:t>
+      </w:r>
+      <w:proofErr w:type="spellEnd"/>
+      <w:r>
+        <w:rPr>
+          <w:color w:val="000000"/>
+          <w:sz w:val="24"/>
+          <w:szCs w:val="24"/>
+        </w:rPr>
+        <w:t xml:space="preserve"> da arquitetura produzida, como por exemplo, Segurança X Desempenho, Granularidade X </w:t>
+      </w:r>
+      <w:proofErr w:type="spellStart"/>
+      <w:r>
+        <w:rPr>
+          <w:color w:val="000000"/>
+          <w:sz w:val="24"/>
+          <w:szCs w:val="24"/>
+        </w:rPr>
+        <w:t>Manutenibilidade</w:t>
+      </w:r>
+      <w:proofErr w:type="spellEnd"/>
+      <w:r>
+        <w:rPr>
+          <w:color w:val="000000"/>
+          <w:sz w:val="24"/>
+          <w:szCs w:val="24"/>
+        </w:rPr>
+        <w:t xml:space="preserve">, etc. </w:t>
+      </w:r>
+    </w:p>
+    <w:p>
+      <w:pPr>
+        <w:keepLines/>
+        <w:spacing w:before="80" w:after="80" w:line="360" w:lineRule="auto"/>
+        <w:jc w:val="both"/>
+        <w:rPr>
+          <w:color w:val="000000"/>
+          <w:sz w:val="24"/>
+          <w:szCs w:val="24"/>
+        </w:rPr>
+      </w:pPr>
+      <w:r>
+        <w:rPr>
+          <w:color w:val="000000"/>
+          <w:sz w:val="24"/>
+          <w:szCs w:val="24"/>
+        </w:rPr>
+        <w:t xml:space="preserve">Aqui deve ser apresentado também tudo que se aprendeu com esse projeto, de modo a servir como ajuda para outros profissionais. </w:t>
+      </w:r>
+    </w:p>
+    <w:p>
+      <w:pPr>
+        <w:keepLines/>
+        <w:spacing w:before="80" w:after="80" w:line="360" w:lineRule="auto"/>
+        <w:jc w:val="both"/>
+        <w:rPr>
+          <w:sz w:val="24"/>
+          <w:szCs w:val="24"/>
+        </w:rPr>
+      </w:pPr>
+      <w:r>
+        <w:rPr>
+          <w:color w:val="000000"/>
+          <w:sz w:val="24"/>
+          <w:szCs w:val="24"/>
+        </w:rPr>
+        <w:t xml:space="preserve">Também se faz necessário evidenciar as possibilidades de melhoria do projeto, caso se deseje dar continuidade a ele. </w:t>
+      </w:r>
+      <w:r>
+        <w:rPr>
+          <w:sz w:val="24"/>
+          <w:szCs w:val="24"/>
+        </w:rPr>
+        <w:t>Nesse sentido, indique possíveis ajustes ou melhorias arquiteturais, que possam vir a ser realizados futuramente.</w:t>
+      </w:r>
+    </w:p>
+    <w:p>
+      <w:pPr>
+        <w:keepLines/>
+        <w:spacing w:before="80" w:after="80" w:line="360" w:lineRule="auto"/>
+        <w:jc w:val="both"/>
+        <w:rPr>
+          <w:sz w:val="24"/>
+          <w:szCs w:val="24"/>
+        </w:rPr>
+      </w:pPr>
+      <w:r>
+        <w:rPr>
+          <w:sz w:val="24"/>
+          <w:szCs w:val="24"/>
+        </w:rPr>
+        <w:t>Lições aprendidas (ex.):</w:t>
+      </w:r>
+    </w:p>
+    <w:p>
+      <w:pPr>
+        <w:pStyle w:val="PargrafodaLista"/>
+        <w:keepLines/>
+        <w:numPr>
+          <w:ilvl w:val="0"/>
+          <w:numId w:val="36"/>
+        </w:numPr>
+        <w:spacing w:before="80" w:after="80" w:line="360" w:lineRule="auto"/>
+        <w:jc w:val="both"/>
+        <w:rPr>
+          <w:color w:val="000000"/>
+          <w:sz w:val="24"/>
+          <w:szCs w:val="24"/>
+        </w:rPr>
+      </w:pPr>
+      <w:proofErr w:type="spellStart"/>
+      <w:proofErr w:type="gramStart"/>
+      <w:r>
+        <w:rPr>
+          <w:color w:val="000000"/>
+          <w:sz w:val="24"/>
+          <w:szCs w:val="24"/>
+        </w:rPr>
+        <w:t>xxxxxxxxxxxxxxxxx</w:t>
+      </w:r>
+      <w:proofErr w:type="spellEnd"/>
+      <w:proofErr w:type="gramEnd"/>
+    </w:p>
+    <w:p>
+      <w:pPr>
+        <w:pStyle w:val="PargrafodaLista"/>
+        <w:keepLines/>
+        <w:numPr>
+          <w:ilvl w:val="0"/>
+          <w:numId w:val="36"/>
+        </w:numPr>
+        <w:spacing w:before="80" w:after="80" w:line="360" w:lineRule="auto"/>
+        <w:jc w:val="both"/>
+        <w:rPr>
+          <w:color w:val="000000"/>
+          <w:sz w:val="24"/>
+          <w:szCs w:val="24"/>
+        </w:rPr>
+      </w:pPr>
+      <w:proofErr w:type="spellStart"/>
+      <w:proofErr w:type="gramStart"/>
+      <w:r>
+        <w:rPr>
+          <w:color w:val="000000"/>
+          <w:sz w:val="24"/>
+          <w:szCs w:val="24"/>
+        </w:rPr>
+        <w:t>xxxxxxxxxxxxxxxxx</w:t>
+      </w:r>
+      <w:proofErr w:type="spellEnd"/>
+      <w:proofErr w:type="gramEnd"/>
+    </w:p>
+    <w:p>
+      <w:pPr>
+        <w:pStyle w:val="PargrafodaLista"/>
+        <w:keepLines/>
+        <w:numPr>
+          <w:ilvl w:val="0"/>
+          <w:numId w:val="36"/>
+        </w:numPr>
+        <w:spacing w:before="80" w:after="80" w:line="360" w:lineRule="auto"/>
+        <w:jc w:val="both"/>
+        <w:rPr>
+          <w:color w:val="000000"/>
+          <w:sz w:val="24"/>
+          <w:szCs w:val="24"/>
+        </w:rPr>
+      </w:pPr>
+      <w:proofErr w:type="spellStart"/>
+      <w:proofErr w:type="gramStart"/>
+      <w:r>
+        <w:rPr>
+          <w:color w:val="000000"/>
+          <w:sz w:val="24"/>
+          <w:szCs w:val="24"/>
+        </w:rPr>
+        <w:t>xxxxxxxxxxxxxxxxx</w:t>
+      </w:r>
+      <w:proofErr w:type="spellEnd"/>
+      <w:proofErr w:type="gramEnd"/>
     </w:p>
     <w:p>
       <w:pPr>
@@ -14302,48 +17583,45 @@
         <w:spacing w:line="360" w:lineRule="auto"/>
         <w:jc w:val="both"/>
         <w:rPr>
+          <w:sz w:val="24"/>
+          <w:szCs w:val="24"/>
+        </w:rPr>
+      </w:pPr>
+    </w:p>
+    <w:p>
+      <w:pPr>
+        <w:suppressAutoHyphens/>
+        <w:spacing w:line="360" w:lineRule="auto"/>
+        <w:jc w:val="both"/>
+        <w:rPr>
           <w:i/>
           <w:iCs/>
           <w:sz w:val="24"/>
           <w:szCs w:val="24"/>
         </w:rPr>
       </w:pPr>
-      <w:r>
-        <w:rPr>
-          <w:i/>
-          <w:iCs/>
-          <w:sz w:val="24"/>
-          <w:szCs w:val="24"/>
-        </w:rPr>
-        <w:t>&lt;Conteúdo a ser produzido</w:t>
-      </w:r>
-      <w:r>
-        <w:rPr>
-          <w:i/>
-          <w:iCs/>
-          <w:sz w:val="24"/>
-          <w:szCs w:val="24"/>
-        </w:rPr>
-        <w:t xml:space="preserve"> – Data final 15 de </w:t>
-      </w:r>
-      <w:r>
-        <w:rPr>
-          <w:i/>
-          <w:iCs/>
-          <w:sz w:val="24"/>
-          <w:szCs w:val="24"/>
-        </w:rPr>
-        <w:t>dezembro</w:t>
-      </w:r>
-      <w:r>
-        <w:rPr>
-          <w:i/>
-          <w:iCs/>
-          <w:sz w:val="24"/>
-          <w:szCs w:val="24"/>
-        </w:rPr>
-        <w:t>&gt;</w:t>
-      </w:r>
+    </w:p>
+    <w:p>
+      <w:pPr>
+        <w:suppressAutoHyphens/>
+        <w:spacing w:line="360" w:lineRule="auto"/>
+        <w:jc w:val="both"/>
+        <w:rPr>
+          <w:sz w:val="24"/>
+          <w:szCs w:val="24"/>
+        </w:rPr>
+      </w:pPr>
+    </w:p>
+    <w:p>
+      <w:pPr>
+        <w:suppressAutoHyphens/>
+        <w:spacing w:line="360" w:lineRule="auto"/>
+        <w:jc w:val="both"/>
+        <w:rPr>
+          <w:sz w:val="24"/>
+          <w:szCs w:val="24"/>
+        </w:rPr>
+      </w:pPr>
     </w:p>
     <w:p>
       <w:pPr>
@@ -14368,14 +17646,14 @@
           <w:rFonts w:ascii="Times New Roman" w:hAnsi="Times New Roman"/>
         </w:rPr>
       </w:pPr>
-      <w:bookmarkStart w:id="24" w:name="_Toc111895854"/>
+      <w:bookmarkStart w:id="43" w:name="_Toc111895854"/>
       <w:r>
         <w:rPr>
           <w:rFonts w:ascii="Times New Roman" w:hAnsi="Times New Roman"/>
         </w:rPr>
         <w:t>Referências</w:t>
       </w:r>
-      <w:bookmarkEnd w:id="24"/>
+      <w:bookmarkEnd w:id="43"/>
     </w:p>
     <w:p>
       <w:pPr>
@@ -14631,6 +17909,7 @@
           <w:sz w:val="23"/>
           <w:szCs w:val="23"/>
         </w:rPr>
+        <w:lastRenderedPageBreak/>
         <w:t>BROW</w:t>
       </w:r>
       <w:r>
@@ -14852,7 +18131,6 @@
           <w:sz w:val="23"/>
           <w:szCs w:val="23"/>
         </w:rPr>
-        <w:lastRenderedPageBreak/>
         <w:t>NEVES</w:t>
       </w:r>
       <w:r>
@@ -15010,7 +18288,7 @@
         <w:noProof/>
         <w:color w:val="000000"/>
       </w:rPr>
-      <w:t>16</w:t>
+      <w:t>18</w:t>
     </w:r>
     <w:r>
       <w:rPr>
@@ -15091,7 +18369,7 @@
         <w:noProof/>
         <w:color w:val="000000"/>
       </w:rPr>
-      <w:t>15</w:t>
+      <w:t>19</w:t>
     </w:r>
     <w:r>
       <w:rPr>
@@ -15442,6 +18720,96 @@
     </w:lvl>
   </w:abstractNum>
   <w:abstractNum w:abstractNumId="3" w15:restartNumberingAfterBreak="0">
+    <w:nsid w:val="097C1040"/>
+    <w:multiLevelType w:val="multilevel"/>
+    <w:tmpl w:val="114C0E58"/>
+    <w:lvl w:ilvl="0">
+      <w:start w:val="1"/>
+      <w:numFmt w:val="decimal"/>
+      <w:lvlText w:val="%1."/>
+      <w:lvlJc w:val="left"/>
+      <w:pPr>
+        <w:ind w:left="720" w:hanging="360"/>
+      </w:pPr>
+      <w:rPr>
+        <w:color w:val="00000A"/>
+        <w:sz w:val="24"/>
+      </w:rPr>
+    </w:lvl>
+    <w:lvl w:ilvl="1">
+      <w:start w:val="1"/>
+      <w:numFmt w:val="lowerLetter"/>
+      <w:lvlText w:val="%2."/>
+      <w:lvlJc w:val="left"/>
+      <w:pPr>
+        <w:ind w:left="1440" w:hanging="360"/>
+      </w:pPr>
+    </w:lvl>
+    <w:lvl w:ilvl="2">
+      <w:start w:val="1"/>
+      <w:numFmt w:val="lowerRoman"/>
+      <w:lvlText w:val="%3."/>
+      <w:lvlJc w:val="right"/>
+      <w:pPr>
+        <w:ind w:left="2160" w:hanging="180"/>
+      </w:pPr>
+    </w:lvl>
+    <w:lvl w:ilvl="3">
+      <w:start w:val="1"/>
+      <w:numFmt w:val="decimal"/>
+      <w:lvlText w:val="%4."/>
+      <w:lvlJc w:val="left"/>
+      <w:pPr>
+        <w:ind w:left="2880" w:hanging="360"/>
+      </w:pPr>
+    </w:lvl>
+    <w:lvl w:ilvl="4">
+      <w:start w:val="1"/>
+      <w:numFmt w:val="lowerLetter"/>
+      <w:lvlText w:val="%5."/>
+      <w:lvlJc w:val="left"/>
+      <w:pPr>
+        <w:ind w:left="3600" w:hanging="360"/>
+      </w:pPr>
+    </w:lvl>
+    <w:lvl w:ilvl="5">
+      <w:start w:val="1"/>
+      <w:numFmt w:val="lowerRoman"/>
+      <w:lvlText w:val="%6."/>
+      <w:lvlJc w:val="right"/>
+      <w:pPr>
+        <w:ind w:left="4320" w:hanging="180"/>
+      </w:pPr>
+    </w:lvl>
+    <w:lvl w:ilvl="6">
+      <w:start w:val="1"/>
+      <w:numFmt w:val="decimal"/>
+      <w:lvlText w:val="%7."/>
+      <w:lvlJc w:val="left"/>
+      <w:pPr>
+        <w:ind w:left="5040" w:hanging="360"/>
+      </w:pPr>
+    </w:lvl>
+    <w:lvl w:ilvl="7">
+      <w:start w:val="1"/>
+      <w:numFmt w:val="lowerLetter"/>
+      <w:lvlText w:val="%8."/>
+      <w:lvlJc w:val="left"/>
+      <w:pPr>
+        <w:ind w:left="5760" w:hanging="360"/>
+      </w:pPr>
+    </w:lvl>
+    <w:lvl w:ilvl="8">
+      <w:start w:val="1"/>
+      <w:numFmt w:val="lowerRoman"/>
+      <w:lvlText w:val="%9."/>
+      <w:lvlJc w:val="right"/>
+      <w:pPr>
+        <w:ind w:left="6480" w:hanging="180"/>
+      </w:pPr>
+    </w:lvl>
+  </w:abstractNum>
+  <w:abstractNum w:abstractNumId="4" w15:restartNumberingAfterBreak="0">
     <w:nsid w:val="12A7318D"/>
     <w:multiLevelType w:val="multilevel"/>
     <w:tmpl w:val="0ECAA6D6"/>
@@ -15547,7 +18915,7 @@
       </w:pPr>
     </w:lvl>
   </w:abstractNum>
-  <w:abstractNum w:abstractNumId="4" w15:restartNumberingAfterBreak="0">
+  <w:abstractNum w:abstractNumId="5" w15:restartNumberingAfterBreak="0">
     <w:nsid w:val="19B7306A"/>
     <w:multiLevelType w:val="hybridMultilevel"/>
     <w:tmpl w:val="C9F4316C"/>
@@ -15637,7 +19005,120 @@
       </w:pPr>
     </w:lvl>
   </w:abstractNum>
-  <w:abstractNum w:abstractNumId="5" w15:restartNumberingAfterBreak="0">
+  <w:abstractNum w:abstractNumId="6" w15:restartNumberingAfterBreak="0">
+    <w:nsid w:val="1A71126A"/>
+    <w:multiLevelType w:val="multilevel"/>
+    <w:tmpl w:val="45B21086"/>
+    <w:lvl w:ilvl="0">
+      <w:start w:val="5"/>
+      <w:numFmt w:val="decimal"/>
+      <w:lvlText w:val="%1"/>
+      <w:lvlJc w:val="left"/>
+      <w:pPr>
+        <w:ind w:left="375" w:hanging="375"/>
+      </w:pPr>
+      <w:rPr>
+        <w:rFonts w:hint="default"/>
+      </w:rPr>
+    </w:lvl>
+    <w:lvl w:ilvl="1">
+      <w:start w:val="1"/>
+      <w:numFmt w:val="decimal"/>
+      <w:lvlText w:val="%1.%2"/>
+      <w:lvlJc w:val="left"/>
+      <w:pPr>
+        <w:ind w:left="375" w:hanging="375"/>
+      </w:pPr>
+      <w:rPr>
+        <w:rFonts w:hint="default"/>
+      </w:rPr>
+    </w:lvl>
+    <w:lvl w:ilvl="2">
+      <w:start w:val="1"/>
+      <w:numFmt w:val="decimal"/>
+      <w:lvlText w:val="%1.%2.%3"/>
+      <w:lvlJc w:val="left"/>
+      <w:pPr>
+        <w:ind w:left="720" w:hanging="720"/>
+      </w:pPr>
+      <w:rPr>
+        <w:rFonts w:hint="default"/>
+      </w:rPr>
+    </w:lvl>
+    <w:lvl w:ilvl="3">
+      <w:start w:val="1"/>
+      <w:numFmt w:val="decimal"/>
+      <w:lvlText w:val="%1.%2.%3.%4"/>
+      <w:lvlJc w:val="left"/>
+      <w:pPr>
+        <w:ind w:left="1080" w:hanging="1080"/>
+      </w:pPr>
+      <w:rPr>
+        <w:rFonts w:hint="default"/>
+      </w:rPr>
+    </w:lvl>
+    <w:lvl w:ilvl="4">
+      <w:start w:val="1"/>
+      <w:numFmt w:val="decimal"/>
+      <w:lvlText w:val="%1.%2.%3.%4.%5"/>
+      <w:lvlJc w:val="left"/>
+      <w:pPr>
+        <w:ind w:left="1080" w:hanging="1080"/>
+      </w:pPr>
+      <w:rPr>
+        <w:rFonts w:hint="default"/>
+      </w:rPr>
+    </w:lvl>
+    <w:lvl w:ilvl="5">
+      <w:start w:val="1"/>
+      <w:numFmt w:val="decimal"/>
+      <w:lvlText w:val="%1.%2.%3.%4.%5.%6"/>
+      <w:lvlJc w:val="left"/>
+      <w:pPr>
+        <w:ind w:left="1440" w:hanging="1440"/>
+      </w:pPr>
+      <w:rPr>
+        <w:rFonts w:hint="default"/>
+      </w:rPr>
+    </w:lvl>
+    <w:lvl w:ilvl="6">
+      <w:start w:val="1"/>
+      <w:numFmt w:val="decimal"/>
+      <w:lvlText w:val="%1.%2.%3.%4.%5.%6.%7"/>
+      <w:lvlJc w:val="left"/>
+      <w:pPr>
+        <w:ind w:left="1440" w:hanging="1440"/>
+      </w:pPr>
+      <w:rPr>
+        <w:rFonts w:hint="default"/>
+      </w:rPr>
+    </w:lvl>
+    <w:lvl w:ilvl="7">
+      <w:start w:val="1"/>
+      <w:numFmt w:val="decimal"/>
+      <w:lvlText w:val="%1.%2.%3.%4.%5.%6.%7.%8"/>
+      <w:lvlJc w:val="left"/>
+      <w:pPr>
+        <w:ind w:left="1800" w:hanging="1800"/>
+      </w:pPr>
+      <w:rPr>
+        <w:rFonts w:hint="default"/>
+      </w:rPr>
+    </w:lvl>
+    <w:lvl w:ilvl="8">
+      <w:start w:val="1"/>
+      <w:numFmt w:val="decimal"/>
+      <w:lvlText w:val="%1.%2.%3.%4.%5.%6.%7.%8.%9"/>
+      <w:lvlJc w:val="left"/>
+      <w:pPr>
+        <w:ind w:left="2160" w:hanging="2160"/>
+      </w:pPr>
+      <w:rPr>
+        <w:rFonts w:hint="default"/>
+      </w:rPr>
+    </w:lvl>
+  </w:abstractNum>
+  <w:abstractNum w:abstractNumId="7" w15:restartNumberingAfterBreak="0">
     <w:nsid w:val="1BB775D5"/>
     <w:multiLevelType w:val="multilevel"/>
     <w:tmpl w:val="9DFEAEB0"/>
@@ -15750,7 +19231,7 @@
       </w:rPr>
     </w:lvl>
   </w:abstractNum>
-  <w:abstractNum w:abstractNumId="6" w15:restartNumberingAfterBreak="0">
+  <w:abstractNum w:abstractNumId="8" w15:restartNumberingAfterBreak="0">
     <w:nsid w:val="1C633699"/>
     <w:multiLevelType w:val="multilevel"/>
     <w:tmpl w:val="3844DF38"/>
@@ -15836,7 +19317,7 @@
       </w:pPr>
     </w:lvl>
   </w:abstractNum>
-  <w:abstractNum w:abstractNumId="7" w15:restartNumberingAfterBreak="0">
+  <w:abstractNum w:abstractNumId="9" w15:restartNumberingAfterBreak="0">
     <w:nsid w:val="1FC87D4A"/>
     <w:multiLevelType w:val="hybridMultilevel"/>
     <w:tmpl w:val="ADFAE454"/>
@@ -15977,7 +19458,7 @@
       </w:rPr>
     </w:lvl>
   </w:abstractNum>
-  <w:abstractNum w:abstractNumId="8" w15:restartNumberingAfterBreak="0">
+  <w:abstractNum w:abstractNumId="10" w15:restartNumberingAfterBreak="0">
     <w:nsid w:val="2201293B"/>
     <w:multiLevelType w:val="hybridMultilevel"/>
     <w:tmpl w:val="06CC32F2"/>
@@ -16090,7 +19571,7 @@
       </w:rPr>
     </w:lvl>
   </w:abstractNum>
-  <w:abstractNum w:abstractNumId="9" w15:restartNumberingAfterBreak="0">
+  <w:abstractNum w:abstractNumId="11" w15:restartNumberingAfterBreak="0">
     <w:nsid w:val="29A31F3D"/>
     <w:multiLevelType w:val="hybridMultilevel"/>
     <w:tmpl w:val="1D1629C6"/>
@@ -16203,7 +19684,7 @@
       </w:rPr>
     </w:lvl>
   </w:abstractNum>
-  <w:abstractNum w:abstractNumId="10" w15:restartNumberingAfterBreak="0">
+  <w:abstractNum w:abstractNumId="12" w15:restartNumberingAfterBreak="0">
     <w:nsid w:val="2C056BF2"/>
     <w:multiLevelType w:val="hybridMultilevel"/>
     <w:tmpl w:val="E3F827E0"/>
@@ -16316,7 +19797,7 @@
       </w:rPr>
     </w:lvl>
   </w:abstractNum>
-  <w:abstractNum w:abstractNumId="11" w15:restartNumberingAfterBreak="0">
+  <w:abstractNum w:abstractNumId="13" w15:restartNumberingAfterBreak="0">
     <w:nsid w:val="36AA4A0F"/>
     <w:multiLevelType w:val="multilevel"/>
     <w:tmpl w:val="D6446920"/>
@@ -16429,7 +19910,7 @@
       </w:rPr>
     </w:lvl>
   </w:abstractNum>
-  <w:abstractNum w:abstractNumId="12" w15:restartNumberingAfterBreak="0">
+  <w:abstractNum w:abstractNumId="14" w15:restartNumberingAfterBreak="0">
     <w:nsid w:val="3A267FC6"/>
     <w:multiLevelType w:val="hybridMultilevel"/>
     <w:tmpl w:val="18280A28"/>
@@ -16518,7 +19999,7 @@
       </w:pPr>
     </w:lvl>
   </w:abstractNum>
-  <w:abstractNum w:abstractNumId="13" w15:restartNumberingAfterBreak="0">
+  <w:abstractNum w:abstractNumId="15" w15:restartNumberingAfterBreak="0">
     <w:nsid w:val="3A5D4304"/>
     <w:multiLevelType w:val="multilevel"/>
     <w:tmpl w:val="DBC6C7DC"/>
@@ -16632,7 +20113,7 @@
       </w:rPr>
     </w:lvl>
   </w:abstractNum>
-  <w:abstractNum w:abstractNumId="14" w15:restartNumberingAfterBreak="0">
+  <w:abstractNum w:abstractNumId="16" w15:restartNumberingAfterBreak="0">
     <w:nsid w:val="420C032B"/>
     <w:multiLevelType w:val="hybridMultilevel"/>
     <w:tmpl w:val="60BA1B4A"/>
@@ -16745,7 +20226,7 @@
       </w:rPr>
     </w:lvl>
   </w:abstractNum>
-  <w:abstractNum w:abstractNumId="15" w15:restartNumberingAfterBreak="0">
+  <w:abstractNum w:abstractNumId="17" w15:restartNumberingAfterBreak="0">
     <w:nsid w:val="45D54936"/>
     <w:multiLevelType w:val="multilevel"/>
     <w:tmpl w:val="3844DF38"/>
@@ -16831,7 +20312,7 @@
       </w:pPr>
     </w:lvl>
   </w:abstractNum>
-  <w:abstractNum w:abstractNumId="16" w15:restartNumberingAfterBreak="0">
+  <w:abstractNum w:abstractNumId="18" w15:restartNumberingAfterBreak="0">
     <w:nsid w:val="4E654507"/>
     <w:multiLevelType w:val="hybridMultilevel"/>
     <w:tmpl w:val="D15C6E48"/>
@@ -16944,7 +20425,7 @@
       </w:pPr>
     </w:lvl>
   </w:abstractNum>
-  <w:abstractNum w:abstractNumId="17" w15:restartNumberingAfterBreak="0">
+  <w:abstractNum w:abstractNumId="19" w15:restartNumberingAfterBreak="0">
     <w:nsid w:val="51310491"/>
     <w:multiLevelType w:val="hybridMultilevel"/>
     <w:tmpl w:val="3280ABBE"/>
@@ -17035,7 +20516,7 @@
       </w:pPr>
     </w:lvl>
   </w:abstractNum>
-  <w:abstractNum w:abstractNumId="18" w15:restartNumberingAfterBreak="0">
+  <w:abstractNum w:abstractNumId="20" w15:restartNumberingAfterBreak="0">
     <w:nsid w:val="58BF6D12"/>
     <w:multiLevelType w:val="hybridMultilevel"/>
     <w:tmpl w:val="3580C588"/>
@@ -17148,7 +20629,7 @@
       </w:rPr>
     </w:lvl>
   </w:abstractNum>
-  <w:abstractNum w:abstractNumId="19" w15:restartNumberingAfterBreak="0">
+  <w:abstractNum w:abstractNumId="21" w15:restartNumberingAfterBreak="0">
     <w:nsid w:val="5B732651"/>
     <w:multiLevelType w:val="multilevel"/>
     <w:tmpl w:val="AD2AA142"/>
@@ -17289,7 +20770,7 @@
       </w:rPr>
     </w:lvl>
   </w:abstractNum>
-  <w:abstractNum w:abstractNumId="20" w15:restartNumberingAfterBreak="0">
+  <w:abstractNum w:abstractNumId="22" w15:restartNumberingAfterBreak="0">
     <w:nsid w:val="604A4AB6"/>
     <w:multiLevelType w:val="hybridMultilevel"/>
     <w:tmpl w:val="18280A28"/>
@@ -17378,7 +20859,7 @@
       </w:pPr>
     </w:lvl>
   </w:abstractNum>
-  <w:abstractNum w:abstractNumId="21" w15:restartNumberingAfterBreak="0">
+  <w:abstractNum w:abstractNumId="23" w15:restartNumberingAfterBreak="0">
     <w:nsid w:val="64345D64"/>
     <w:multiLevelType w:val="hybridMultilevel"/>
     <w:tmpl w:val="18280A28"/>
@@ -17467,7 +20948,7 @@
       </w:pPr>
     </w:lvl>
   </w:abstractNum>
-  <w:abstractNum w:abstractNumId="22" w15:restartNumberingAfterBreak="0">
+  <w:abstractNum w:abstractNumId="24" w15:restartNumberingAfterBreak="0">
     <w:nsid w:val="6495773B"/>
     <w:multiLevelType w:val="multilevel"/>
     <w:tmpl w:val="D9703416"/>
@@ -17580,7 +21061,7 @@
       </w:rPr>
     </w:lvl>
   </w:abstractNum>
-  <w:abstractNum w:abstractNumId="23" w15:restartNumberingAfterBreak="0">
+  <w:abstractNum w:abstractNumId="25" w15:restartNumberingAfterBreak="0">
     <w:nsid w:val="6697699C"/>
     <w:multiLevelType w:val="hybridMultilevel"/>
     <w:tmpl w:val="9F061558"/>
@@ -17693,7 +21174,101 @@
       </w:rPr>
     </w:lvl>
   </w:abstractNum>
-  <w:abstractNum w:abstractNumId="24" w15:restartNumberingAfterBreak="0">
+  <w:abstractNum w:abstractNumId="26" w15:restartNumberingAfterBreak="0">
+    <w:nsid w:val="69BA56C0"/>
+    <w:multiLevelType w:val="multilevel"/>
+    <w:tmpl w:val="8C04DBA6"/>
+    <w:lvl w:ilvl="0">
+      <w:start w:val="1"/>
+      <w:numFmt w:val="decimal"/>
+      <w:suff w:val="space"/>
+      <w:lvlText w:val="Chapter %1"/>
+      <w:lvlJc w:val="left"/>
+      <w:pPr>
+        <w:ind w:left="0" w:firstLine="0"/>
+      </w:pPr>
+    </w:lvl>
+    <w:lvl w:ilvl="1">
+      <w:start w:val="1"/>
+      <w:numFmt w:val="decimal"/>
+      <w:lvlText w:val="%2."/>
+      <w:lvlJc w:val="left"/>
+      <w:pPr>
+        <w:ind w:left="360" w:hanging="360"/>
+      </w:pPr>
+    </w:lvl>
+    <w:lvl w:ilvl="2">
+      <w:start w:val="1"/>
+      <w:numFmt w:val="none"/>
+      <w:suff w:val="nothing"/>
+      <w:lvlText w:val=""/>
+      <w:lvlJc w:val="left"/>
+      <w:pPr>
+        <w:ind w:left="0" w:firstLine="0"/>
+      </w:pPr>
+    </w:lvl>
+    <w:lvl w:ilvl="3">
+      <w:start w:val="1"/>
+      <w:numFmt w:val="none"/>
+      <w:suff w:val="nothing"/>
+      <w:lvlText w:val=""/>
+      <w:lvlJc w:val="left"/>
+      <w:pPr>
+        <w:ind w:left="0" w:firstLine="0"/>
+      </w:pPr>
+    </w:lvl>
+    <w:lvl w:ilvl="4">
+      <w:start w:val="1"/>
+      <w:numFmt w:val="none"/>
+      <w:suff w:val="nothing"/>
+      <w:lvlText w:val=""/>
+      <w:lvlJc w:val="left"/>
+      <w:pPr>
+        <w:ind w:left="0" w:firstLine="0"/>
+      </w:pPr>
+    </w:lvl>
+    <w:lvl w:ilvl="5">
+      <w:start w:val="1"/>
+      <w:numFmt w:val="none"/>
+      <w:suff w:val="nothing"/>
+      <w:lvlText w:val=""/>
+      <w:lvlJc w:val="left"/>
+      <w:pPr>
+        <w:ind w:left="0" w:firstLine="0"/>
+      </w:pPr>
+    </w:lvl>
+    <w:lvl w:ilvl="6">
+      <w:start w:val="1"/>
+      <w:numFmt w:val="none"/>
+      <w:suff w:val="nothing"/>
+      <w:lvlText w:val=""/>
+      <w:lvlJc w:val="left"/>
+      <w:pPr>
+        <w:ind w:left="0" w:firstLine="0"/>
+      </w:pPr>
+    </w:lvl>
+    <w:lvl w:ilvl="7">
+      <w:start w:val="1"/>
+      <w:numFmt w:val="none"/>
+      <w:suff w:val="nothing"/>
+      <w:lvlText w:val=""/>
+      <w:lvlJc w:val="left"/>
+      <w:pPr>
+        <w:ind w:left="0" w:firstLine="0"/>
+      </w:pPr>
+    </w:lvl>
+    <w:lvl w:ilvl="8">
+      <w:start w:val="1"/>
+      <w:numFmt w:val="none"/>
+      <w:suff w:val="nothing"/>
+      <w:lvlText w:val=""/>
+      <w:lvlJc w:val="left"/>
+      <w:pPr>
+        <w:ind w:left="0" w:firstLine="0"/>
+      </w:pPr>
+    </w:lvl>
+  </w:abstractNum>
+  <w:abstractNum w:abstractNumId="27" w15:restartNumberingAfterBreak="0">
     <w:nsid w:val="6AD77FE1"/>
     <w:multiLevelType w:val="hybridMultilevel"/>
     <w:tmpl w:val="6FFEE03A"/>
@@ -17806,7 +21381,7 @@
       </w:rPr>
     </w:lvl>
   </w:abstractNum>
-  <w:abstractNum w:abstractNumId="25" w15:restartNumberingAfterBreak="0">
+  <w:abstractNum w:abstractNumId="28" w15:restartNumberingAfterBreak="0">
     <w:nsid w:val="6C4B4A23"/>
     <w:multiLevelType w:val="hybridMultilevel"/>
     <w:tmpl w:val="E0D86F5C"/>
@@ -17919,7 +21494,7 @@
       </w:rPr>
     </w:lvl>
   </w:abstractNum>
-  <w:abstractNum w:abstractNumId="26" w15:restartNumberingAfterBreak="0">
+  <w:abstractNum w:abstractNumId="29" w15:restartNumberingAfterBreak="0">
     <w:nsid w:val="6FFE44E3"/>
     <w:multiLevelType w:val="multilevel"/>
     <w:tmpl w:val="F206901C"/>
@@ -18032,7 +21607,7 @@
       </w:rPr>
     </w:lvl>
   </w:abstractNum>
-  <w:abstractNum w:abstractNumId="27" w15:restartNumberingAfterBreak="0">
+  <w:abstractNum w:abstractNumId="30" w15:restartNumberingAfterBreak="0">
     <w:nsid w:val="705B329C"/>
     <w:multiLevelType w:val="hybridMultilevel"/>
     <w:tmpl w:val="172AEE08"/>
@@ -18121,7 +21696,7 @@
       </w:pPr>
     </w:lvl>
   </w:abstractNum>
-  <w:abstractNum w:abstractNumId="28" w15:restartNumberingAfterBreak="0">
+  <w:abstractNum w:abstractNumId="31" w15:restartNumberingAfterBreak="0">
     <w:nsid w:val="7ED15954"/>
     <w:multiLevelType w:val="hybridMultilevel"/>
     <w:tmpl w:val="E53E2ED8"/>
@@ -18235,103 +21810,112 @@
     </w:lvl>
   </w:abstractNum>
   <w:num w:numId="1">
-    <w:abstractNumId w:val="3"/>
+    <w:abstractNumId w:val="4"/>
   </w:num>
   <w:num w:numId="2">
-    <w:abstractNumId w:val="19"/>
+    <w:abstractNumId w:val="21"/>
   </w:num>
   <w:num w:numId="3">
-    <w:abstractNumId w:val="13"/>
+    <w:abstractNumId w:val="15"/>
   </w:num>
   <w:num w:numId="4">
-    <w:abstractNumId w:val="6"/>
+    <w:abstractNumId w:val="8"/>
   </w:num>
   <w:num w:numId="5">
-    <w:abstractNumId w:val="15"/>
+    <w:abstractNumId w:val="17"/>
   </w:num>
   <w:num w:numId="6">
     <w:abstractNumId w:val="1"/>
   </w:num>
   <w:num w:numId="7">
-    <w:abstractNumId w:val="5"/>
+    <w:abstractNumId w:val="7"/>
   </w:num>
   <w:num w:numId="8">
-    <w:abstractNumId w:val="26"/>
+    <w:abstractNumId w:val="29"/>
   </w:num>
   <w:num w:numId="9">
-    <w:abstractNumId w:val="7"/>
+    <w:abstractNumId w:val="9"/>
   </w:num>
   <w:num w:numId="10">
     <w:abstractNumId w:val="2"/>
   </w:num>
   <w:num w:numId="11">
+    <w:abstractNumId w:val="13"/>
+  </w:num>
+  <w:num w:numId="12">
+    <w:abstractNumId w:val="4"/>
+  </w:num>
+  <w:num w:numId="13">
+    <w:abstractNumId w:val="4"/>
+  </w:num>
+  <w:num w:numId="14">
+    <w:abstractNumId w:val="31"/>
+  </w:num>
+  <w:num w:numId="15">
+    <w:abstractNumId w:val="10"/>
+  </w:num>
+  <w:num w:numId="16">
+    <w:abstractNumId w:val="18"/>
+  </w:num>
+  <w:num w:numId="17">
+    <w:abstractNumId w:val="19"/>
+  </w:num>
+  <w:num w:numId="18">
     <w:abstractNumId w:val="11"/>
   </w:num>
-  <w:num w:numId="12">
-    <w:abstractNumId w:val="3"/>
+  <w:num w:numId="19">
+    <w:abstractNumId w:val="4"/>
   </w:num>
-  <w:num w:numId="13">
-    <w:abstractNumId w:val="3"/>
+  <w:num w:numId="20">
+    <w:abstractNumId w:val="24"/>
   </w:num>
-  <w:num w:numId="14">
+  <w:num w:numId="21">
+    <w:abstractNumId w:val="12"/>
+  </w:num>
+  <w:num w:numId="22">
+    <w:abstractNumId w:val="5"/>
+  </w:num>
+  <w:num w:numId="23">
+    <w:abstractNumId w:val="27"/>
+  </w:num>
+  <w:num w:numId="24">
+    <w:abstractNumId w:val="16"/>
+  </w:num>
+  <w:num w:numId="25">
+    <w:abstractNumId w:val="22"/>
+  </w:num>
+  <w:num w:numId="26">
+    <w:abstractNumId w:val="20"/>
+  </w:num>
+  <w:num w:numId="27">
+    <w:abstractNumId w:val="23"/>
+  </w:num>
+  <w:num w:numId="28">
+    <w:abstractNumId w:val="27"/>
+  </w:num>
+  <w:num w:numId="29">
+    <w:abstractNumId w:val="25"/>
+  </w:num>
+  <w:num w:numId="30">
     <w:abstractNumId w:val="28"/>
   </w:num>
-  <w:num w:numId="15">
-    <w:abstractNumId w:val="8"/>
-  </w:num>
-  <w:num w:numId="16">
-    <w:abstractNumId w:val="16"/>
-  </w:num>
-  <w:num w:numId="17">
-    <w:abstractNumId w:val="17"/>
-  </w:num>
-  <w:num w:numId="18">
-    <w:abstractNumId w:val="9"/>
-  </w:num>
-  <w:num w:numId="19">
-    <w:abstractNumId w:val="3"/>
-  </w:num>
-  <w:num w:numId="20">
-    <w:abstractNumId w:val="22"/>
-  </w:num>
-  <w:num w:numId="21">
-    <w:abstractNumId w:val="10"/>
-  </w:num>
-  <w:num w:numId="22">
-    <w:abstractNumId w:val="4"/>
-  </w:num>
-  <w:num w:numId="23">
-    <w:abstractNumId w:val="24"/>
-  </w:num>
-  <w:num w:numId="24">
+  <w:num w:numId="31">
     <w:abstractNumId w:val="14"/>
   </w:num>
-  <w:num w:numId="25">
-    <w:abstractNumId w:val="20"/>
-  </w:num>
-  <w:num w:numId="26">
-    <w:abstractNumId w:val="18"/>
-  </w:num>
-  <w:num w:numId="27">
-    <w:abstractNumId w:val="21"/>
-  </w:num>
-  <w:num w:numId="28">
-    <w:abstractNumId w:val="24"/>
-  </w:num>
-  <w:num w:numId="29">
-    <w:abstractNumId w:val="23"/>
-  </w:num>
-  <w:num w:numId="30">
-    <w:abstractNumId w:val="25"/>
-  </w:num>
-  <w:num w:numId="31">
-    <w:abstractNumId w:val="12"/>
-  </w:num>
   <w:num w:numId="32">
-    <w:abstractNumId w:val="27"/>
+    <w:abstractNumId w:val="30"/>
   </w:num>
   <w:num w:numId="33">
     <w:abstractNumId w:val="0"/>
+  </w:num>
+  <w:num w:numId="34">
+    <w:abstractNumId w:val="6"/>
+  </w:num>
+  <w:num w:numId="35">
+    <w:abstractNumId w:val="26"/>
+  </w:num>
+  <w:num w:numId="36">
+    <w:abstractNumId w:val="3"/>
   </w:num>
   <w:numIdMacAtCleanup w:val="10"/>
 </w:numbering>
@@ -18443,7 +22027,7 @@
     <w:lsdException w:name="E-mail Signature" w:semiHidden="1" w:unhideWhenUsed="1"/>
     <w:lsdException w:name="HTML Top of Form" w:semiHidden="1" w:unhideWhenUsed="1"/>
     <w:lsdException w:name="HTML Bottom of Form" w:semiHidden="1" w:unhideWhenUsed="1"/>
-    <w:lsdException w:name="Normal (Web)" w:semiHidden="1" w:unhideWhenUsed="1"/>
+    <w:lsdException w:name="Normal (Web)" w:semiHidden="1" w:unhideWhenUsed="1" w:qFormat="1"/>
     <w:lsdException w:name="HTML Acronym" w:semiHidden="1" w:unhideWhenUsed="1"/>
     <w:lsdException w:name="HTML Address" w:semiHidden="1" w:unhideWhenUsed="1"/>
     <w:lsdException w:name="HTML Cite" w:semiHidden="1" w:unhideWhenUsed="1"/>
@@ -19883,6 +23467,7 @@
   <w:style w:type="character" w:customStyle="1" w:styleId="ExplicaodePreenchimentoChar">
     <w:name w:val="Explicação de Preenchimento Char"/>
     <w:link w:val="ExplicaodePreenchimento"/>
+    <w:qFormat/>
     <w:rsid w:val="00D166CC"/>
     <w:rPr>
       <w:rFonts w:ascii="Arial" w:eastAsia="Calibri" w:hAnsi="Arial"/>
@@ -19897,6 +23482,7 @@
     <w:basedOn w:val="Normal"/>
     <w:uiPriority w:val="99"/>
     <w:unhideWhenUsed/>
+    <w:qFormat/>
     <w:rsid w:val="00151CC9"/>
     <w:pPr>
       <w:spacing w:before="100" w:beforeAutospacing="1" w:after="100" w:afterAutospacing="1"/>
@@ -20261,7 +23847,7 @@
 </file>
 
 <file path=customXml/itemProps2.xml><?xml version="1.0" encoding="utf-8"?>
-<ds:datastoreItem xmlns:ds="http://schemas.openxmlformats.org/officeDocument/2006/customXml" ds:itemID="{4F52494C-0DF6-4B56-A54D-17E130647B1B}">
+<ds:datastoreItem xmlns:ds="http://schemas.openxmlformats.org/officeDocument/2006/customXml" ds:itemID="{95C51935-8811-4F39-8C16-A6EB7C3B2574}">
   <ds:schemaRefs>
     <ds:schemaRef ds:uri="http://schemas.openxmlformats.org/officeDocument/2006/bibliography"/>
   </ds:schemaRefs>

</xml_diff>

<commit_message>
Incremento do documento da etap 2
</commit_message>
<xml_diff>
--- a/Documentacao/Etapa 2/Paulo Henrique da Cruz - Projeto Integrado - Puc Minas.docx
+++ b/Documentacao/Etapa 2/Paulo Henrique da Cruz - Projeto Integrado - Puc Minas.docx
@@ -8600,13 +8600,7 @@
               <w:spacing w:line="360" w:lineRule="auto"/>
             </w:pPr>
             <w:r>
-              <w:t>A plataforma deve permitir que o usuário possa se inscrever e cancelar a inscrição nos campeonatos disponíveis. Por padrão, todos os usuários já nascem inscritos nos campeonatos</w:t>
-            </w:r>
-            <w:r>
-              <w:t xml:space="preserve"> ativos</w:t>
-            </w:r>
-            <w:r>
-              <w:t>.</w:t>
+              <w:t xml:space="preserve">A plataforma deve permitir que o usuário possa se inscrever e cancelar a inscrição nos campeonatos disponíveis. </w:t>
             </w:r>
           </w:p>
         </w:tc>
@@ -8655,7 +8649,6 @@
               <w:spacing w:line="360" w:lineRule="auto"/>
             </w:pPr>
             <w:r>
-              <w:lastRenderedPageBreak/>
               <w:t>RF05</w:t>
             </w:r>
           </w:p>
@@ -8671,7 +8664,7 @@
               <w:spacing w:line="360" w:lineRule="auto"/>
             </w:pPr>
             <w:r>
-              <w:t>A plataforma deve permitir que o usuário visualize todas as partidas cadastradas de um determinado campeonato, exibindo dados das equipes, horário, local e resultados</w:t>
+              <w:t>A plataforma deve permitir que o usuário visualize todas as partidas cadastradas de um determinado campeonato</w:t>
             </w:r>
             <w:r>
               <w:t>.</w:t>
@@ -8723,6 +8716,7 @@
               <w:spacing w:line="360" w:lineRule="auto"/>
             </w:pPr>
             <w:r>
+              <w:lastRenderedPageBreak/>
               <w:t>RF06</w:t>
             </w:r>
           </w:p>
@@ -8738,7 +8732,10 @@
               <w:spacing w:line="360" w:lineRule="auto"/>
             </w:pPr>
             <w:r>
-              <w:t>A plataforma deve permitir que os usuários visualizem a classificação geral das equipes de um determinado campeonato, exibindo as equipes em ordem decrescente por pontuação, além de levar em conta os números de vitorias, empates e derrotas, e também o saldo de gols como critério de desempate</w:t>
+              <w:t>A plataforma deve permitir que os usuários visualizem a classificação geral das equipes de um determinado campeonato</w:t>
+            </w:r>
+            <w:r>
+              <w:t>.</w:t>
             </w:r>
           </w:p>
         </w:tc>
@@ -8802,10 +8799,10 @@
               <w:spacing w:line="360" w:lineRule="auto"/>
             </w:pPr>
             <w:r>
-              <w:t xml:space="preserve">A plataforma deve permitir o usuário consultar o histórico de jogos de uma equipe dentro de um determinado campeonato, </w:t>
-            </w:r>
-            <w:r>
-              <w:t>possibilitando dessa forma que o usuário tenha mais embasamento para realizar o seu palpite</w:t>
+              <w:t>A plataforma deve permitir o usuário consultar o histórico de jogos de uma equipe den</w:t>
+            </w:r>
+            <w:r>
+              <w:t>tro de um determinado campeonato</w:t>
             </w:r>
             <w:r>
               <w:t>.</w:t>
@@ -8884,7 +8881,7 @@
               <w:t xml:space="preserve">corrente </w:t>
             </w:r>
             <w:r>
-              <w:t>na página inicial (apenas dos campeonatos em que esteja inscrito), possibilitando que quem ainda não realizou o palpite se lembre de fazê-lo</w:t>
+              <w:t>na página inicial</w:t>
             </w:r>
             <w:r>
               <w:t>.</w:t>
@@ -8951,13 +8948,7 @@
               <w:spacing w:line="360" w:lineRule="auto"/>
             </w:pPr>
             <w:r>
-              <w:t>A plataforma deve permitir que o usuário realize os palpites nas partidas dos campeonatos em que esteja inscrito. Os valores de gols devem ser delimitados e de fácil preenchimento</w:t>
-            </w:r>
-            <w:r>
-              <w:t>.</w:t>
-            </w:r>
-            <w:r>
-              <w:t xml:space="preserve"> Os palpites devem ser permitidos antes do período inicial da partida (considerar 30 minutos, com possibilidade de diminuir o tempo).</w:t>
+              <w:t xml:space="preserve">A plataforma deve permitir que o usuário realize os palpites nas partidas dos campeonatos em que esteja inscrito. </w:t>
             </w:r>
           </w:p>
         </w:tc>
@@ -9021,7 +9012,7 @@
               <w:spacing w:line="360" w:lineRule="auto"/>
             </w:pPr>
             <w:r>
-              <w:t>A plataforma deve permitir que os usuários possam consultar detalhes das apostas realizadas em uma partida (após o encerramento do período de palpites</w:t>
+              <w:t>A plataforma deve permitir que os usuários possam consultar detalhes das apostas realizadas em uma partida</w:t>
             </w:r>
             <w:r>
               <w:t>.</w:t>
@@ -9163,9 +9154,6 @@
             </w:r>
             <w:proofErr w:type="spellEnd"/>
             <w:r>
-              <w:t>, de forma global e também de uma liga especifica</w:t>
-            </w:r>
-            <w:r>
               <w:t>.</w:t>
             </w:r>
           </w:p>
@@ -9297,7 +9285,7 @@
               <w:spacing w:line="360" w:lineRule="auto"/>
             </w:pPr>
             <w:r>
-              <w:t>A plataforma deve permitir que o usuário possa visualizar detalhes de outros usuários, como os campeonatos e palpites realizados nas partidas e pontuação</w:t>
+              <w:t>A plataforma deve permitir que o usuário possa visualizar detalhes de outros usuários</w:t>
             </w:r>
             <w:r>
               <w:t>.</w:t>
@@ -9498,7 +9486,7 @@
               <w:spacing w:line="360" w:lineRule="auto"/>
             </w:pPr>
             <w:r>
-              <w:t>A plataforma deve permitir que o usuário completo seu cadastro, inserindo informações complementares, permitindo assim que a plataforma conheça melhor o usuário</w:t>
+              <w:t>A plataforma deve permitir que o usuário completo seu cadastro</w:t>
             </w:r>
             <w:r>
               <w:t>.</w:t>
@@ -9550,7 +9538,6 @@
               <w:spacing w:line="360" w:lineRule="auto"/>
             </w:pPr>
             <w:r>
-              <w:lastRenderedPageBreak/>
               <w:t>RF18</w:t>
             </w:r>
           </w:p>
@@ -9794,7 +9781,7 @@
               <w:t>A plataforma deve</w:t>
             </w:r>
             <w:r>
-              <w:t xml:space="preserve"> permitir que os usuários criem grupos para um determinado campeonato, podendo ser público ou privado, onde o público fica aberto para todos os usuários se inscreverem, e o privado apenas pessoas convidadas pelo criador entrem.</w:t>
+              <w:t xml:space="preserve"> permitir que os usuários criem grupos para um determinado campeonato, podendo ser público ou privado.</w:t>
             </w:r>
           </w:p>
         </w:tc>
@@ -10105,6 +10092,7 @@
               <w:spacing w:line="360" w:lineRule="auto"/>
             </w:pPr>
             <w:r>
+              <w:lastRenderedPageBreak/>
               <w:t>RF26</w:t>
             </w:r>
           </w:p>
@@ -10187,16 +10175,8 @@
               <w:spacing w:line="360" w:lineRule="auto"/>
             </w:pPr>
             <w:r>
-              <w:t>As partidas devem ser atualizadas automaticamente, possibilitando o acompanhamento do placar em tempo real.</w:t>
-            </w:r>
-            <w:r>
-              <w:t xml:space="preserve"> A atualização deve ocorrer utilizando-se de web </w:t>
-            </w:r>
-            <w:proofErr w:type="spellStart"/>
-            <w:r>
-              <w:t>crawlers</w:t>
-            </w:r>
-            <w:proofErr w:type="spellEnd"/>
+              <w:t>As partidas devem ser atualizadas automaticamente, possibilitando o acompanhamento do placar em tempo real</w:t>
+            </w:r>
             <w:r>
               <w:t>.</w:t>
             </w:r>
@@ -10642,7 +10622,6 @@
               <w:ind w:left="-145" w:firstLine="99"/>
             </w:pPr>
             <w:r>
-              <w:lastRenderedPageBreak/>
               <w:t>RNF0</w:t>
             </w:r>
             <w:r>
@@ -11109,6 +11088,7 @@
           <w:rFonts w:ascii="Times New Roman" w:hAnsi="Times New Roman"/>
           <w:szCs w:val="28"/>
         </w:rPr>
+        <w:lastRenderedPageBreak/>
         <w:t>Mecanismos Arquiteturais</w:t>
       </w:r>
       <w:bookmarkEnd w:id="14"/>
@@ -11598,7 +11578,6 @@
               <w:spacing w:line="360" w:lineRule="auto"/>
             </w:pPr>
             <w:r>
-              <w:lastRenderedPageBreak/>
               <w:t xml:space="preserve">Back </w:t>
             </w:r>
             <w:proofErr w:type="spellStart"/>
@@ -12340,6 +12319,7 @@
         <w:rPr>
           <w:rFonts w:ascii="Times New Roman" w:hAnsi="Times New Roman"/>
         </w:rPr>
+        <w:lastRenderedPageBreak/>
         <w:t>Modelagem Arquitetural</w:t>
       </w:r>
       <w:bookmarkEnd w:id="15"/>
@@ -12652,7 +12632,6 @@
           <w:rFonts w:ascii="Times New Roman" w:hAnsi="Times New Roman"/>
           <w:szCs w:val="28"/>
         </w:rPr>
-        <w:lastRenderedPageBreak/>
         <w:t xml:space="preserve">4.1 </w:t>
       </w:r>
       <w:r>
@@ -12925,7 +12904,6 @@
           <w:rFonts w:ascii="Times New Roman" w:hAnsi="Times New Roman"/>
           <w:szCs w:val="28"/>
         </w:rPr>
-        <w:lastRenderedPageBreak/>
         <w:t>4.</w:t>
       </w:r>
       <w:r>
@@ -13068,8 +13046,10 @@
     <w:p>
       <w:pPr>
         <w:pStyle w:val="Corpodetexto"/>
-      </w:pPr>
-      <w:r>
+        <w:spacing w:line="360" w:lineRule="auto"/>
+      </w:pPr>
+      <w:r>
+        <w:lastRenderedPageBreak/>
         <w:t>A Figura 2</w:t>
       </w:r>
       <w:r>
@@ -13087,6 +13067,7 @@
     <w:p>
       <w:pPr>
         <w:pStyle w:val="Corpodetexto"/>
+        <w:spacing w:line="360" w:lineRule="auto"/>
       </w:pPr>
       <w:r>
         <w:t>A plataforma possuí 3 tipos diferentes de usuários, o usuário que acessa as páginas estáticas do site e não possuí registro, o usuário registrado e ativo que participa dos palpites e acompanha as partidas em tempo real e também o administrador do sistema que executa manutenções e evoluções na plataforma.</w:t>
@@ -13104,6 +13085,7 @@
     <w:p>
       <w:pPr>
         <w:pStyle w:val="Corpodetexto"/>
+        <w:spacing w:line="360" w:lineRule="auto"/>
       </w:pPr>
       <w:r>
         <w:t>A comunicação do front-</w:t>
@@ -13175,9 +13157,9 @@
     <w:p>
       <w:pPr>
         <w:pStyle w:val="Corpodetexto"/>
-      </w:pPr>
-      <w:r>
-        <w:lastRenderedPageBreak/>
+        <w:spacing w:line="360" w:lineRule="auto"/>
+      </w:pPr>
+      <w:r>
         <w:t xml:space="preserve">O </w:t>
       </w:r>
       <w:proofErr w:type="spellStart"/>
@@ -13261,6 +13243,7 @@
     <w:p>
       <w:pPr>
         <w:pStyle w:val="Corpodetexto"/>
+        <w:spacing w:line="360" w:lineRule="auto"/>
       </w:pPr>
       <w:r>
         <w:t>O módulo de compartilhado via dependências permite a reutilização de código, classes, métodos e interfaces, maximizando a eficiência de manutenção em um ponto central e único com reflexo para todos os seus utilizadores.</w:t>
@@ -13269,8 +13252,10 @@
     <w:p>
       <w:pPr>
         <w:pStyle w:val="Corpodetexto"/>
-      </w:pPr>
-      <w:r>
+        <w:spacing w:line="360" w:lineRule="auto"/>
+      </w:pPr>
+      <w:r>
+        <w:lastRenderedPageBreak/>
         <w:t xml:space="preserve">A realização da atualização dos dados de partidas é feita por um </w:t>
       </w:r>
       <w:proofErr w:type="spellStart"/>
@@ -13346,6 +13331,7 @@
     <w:p>
       <w:pPr>
         <w:pStyle w:val="Corpodetexto"/>
+        <w:spacing w:line="360" w:lineRule="auto"/>
       </w:pPr>
       <w:r>
         <w:t>O envio de comunicações é feito por um módulo único, responsável por disparar as solicitações de envio de e-mail para o Gmail, por meio de conector SMTP.</w:t>
@@ -13568,7 +13554,6 @@
           <w:sz w:val="24"/>
           <w:szCs w:val="24"/>
         </w:rPr>
-        <w:lastRenderedPageBreak/>
         <w:t>A figura 3</w:t>
       </w:r>
       <w:r>
@@ -13612,6 +13597,7 @@
           <w:sz w:val="24"/>
           <w:szCs w:val="24"/>
         </w:rPr>
+        <w:lastRenderedPageBreak/>
         <w:t>Cliente web SPA</w:t>
       </w:r>
       <w:r>
@@ -14194,39 +14180,46 @@
           <w:sz w:val="24"/>
           <w:szCs w:val="24"/>
         </w:rPr>
+        <w:t>Pitaco-crawler</w:t>
+      </w:r>
+      <w:proofErr w:type="spellEnd"/>
+      <w:r>
+        <w:rPr>
+          <w:sz w:val="24"/>
+          <w:szCs w:val="24"/>
+        </w:rPr>
+        <w:t xml:space="preserve">: Serviço </w:t>
+      </w:r>
+      <w:r>
+        <w:rPr>
+          <w:sz w:val="24"/>
+          <w:szCs w:val="24"/>
+        </w:rPr>
+        <w:t xml:space="preserve">responsável por inserir e atualizar informações de partidas, campeonatos/ligas, artilharia, </w:t>
+      </w:r>
+      <w:proofErr w:type="spellStart"/>
+      <w:r>
+        <w:rPr>
+          <w:sz w:val="24"/>
+          <w:szCs w:val="24"/>
+        </w:rPr>
+        <w:t>etc</w:t>
+      </w:r>
+      <w:proofErr w:type="spellEnd"/>
+      <w:r>
+        <w:rPr>
+          <w:sz w:val="24"/>
+          <w:szCs w:val="24"/>
+        </w:rPr>
+        <w:t xml:space="preserve">, nas bases de dados que são consultadas pelos outros serviços. Possui duas funcionalidades essenciais, obtendo registros de campeonatos, partidas e jogadores da API do Globo Esporte, e atualizando as partidas </w:t>
+      </w:r>
+      <w:r>
+        <w:rPr>
+          <w:sz w:val="24"/>
+          <w:szCs w:val="24"/>
+        </w:rPr>
         <w:lastRenderedPageBreak/>
-        <w:t>Pitaco-crawler</w:t>
-      </w:r>
-      <w:proofErr w:type="spellEnd"/>
-      <w:r>
-        <w:rPr>
-          <w:sz w:val="24"/>
-          <w:szCs w:val="24"/>
-        </w:rPr>
-        <w:t xml:space="preserve">: Serviço </w:t>
-      </w:r>
-      <w:r>
-        <w:rPr>
-          <w:sz w:val="24"/>
-          <w:szCs w:val="24"/>
-        </w:rPr>
-        <w:t xml:space="preserve">responsável por inserir e atualizar informações de partidas, campeonatos/ligas, artilharia, </w:t>
-      </w:r>
-      <w:proofErr w:type="spellStart"/>
-      <w:r>
-        <w:rPr>
-          <w:sz w:val="24"/>
-          <w:szCs w:val="24"/>
-        </w:rPr>
-        <w:t>etc</w:t>
-      </w:r>
-      <w:proofErr w:type="spellEnd"/>
-      <w:r>
-        <w:rPr>
-          <w:sz w:val="24"/>
-          <w:szCs w:val="24"/>
-        </w:rPr>
-        <w:t xml:space="preserve">, nas bases de dados que são consultadas pelos outros serviços. Possui duas funcionalidades essenciais, obtendo registros de campeonatos, partidas e jogadores da API do Globo Esporte, e atualizando as partidas (tempo, resultado, gols, artilheiros, </w:t>
+        <w:t xml:space="preserve">(tempo, resultado, gols, artilheiros, </w:t>
       </w:r>
       <w:proofErr w:type="spellStart"/>
       <w:r>
@@ -14302,49 +14295,26 @@
       <w:pPr>
         <w:suppressAutoHyphens/>
         <w:spacing w:line="360" w:lineRule="auto"/>
+        <w:ind w:firstLine="426"/>
         <w:jc w:val="both"/>
         <w:rPr>
-          <w:i/>
-          <w:iCs/>
-          <w:sz w:val="24"/>
-          <w:szCs w:val="24"/>
-        </w:rPr>
-      </w:pPr>
-      <w:r>
-        <w:rPr>
-          <w:i/>
-          <w:iCs/>
-          <w:sz w:val="24"/>
-          <w:szCs w:val="24"/>
-        </w:rPr>
-        <w:t>&lt;Conteúdo a ser produzido</w:t>
-      </w:r>
-      <w:r>
-        <w:rPr>
-          <w:i/>
-          <w:iCs/>
-          <w:sz w:val="24"/>
-          <w:szCs w:val="24"/>
-        </w:rPr>
-        <w:t xml:space="preserve"> – Data final 15 de </w:t>
-      </w:r>
-      <w:r>
-        <w:rPr>
-          <w:i/>
-          <w:iCs/>
-          <w:sz w:val="24"/>
-          <w:szCs w:val="24"/>
-        </w:rPr>
-        <w:t>dezembro</w:t>
-      </w:r>
-      <w:r>
-        <w:rPr>
-          <w:i/>
-          <w:iCs/>
-          <w:sz w:val="24"/>
-          <w:szCs w:val="24"/>
-        </w:rPr>
-        <w:t>&gt;</w:t>
+          <w:sz w:val="24"/>
+          <w:szCs w:val="24"/>
+        </w:rPr>
+      </w:pPr>
+      <w:r>
+        <w:rPr>
+          <w:sz w:val="24"/>
+          <w:szCs w:val="24"/>
+        </w:rPr>
+        <w:t>Nessa sessão</w:t>
+      </w:r>
+      <w:r>
+        <w:rPr>
+          <w:sz w:val="24"/>
+          <w:szCs w:val="24"/>
+        </w:rPr>
+        <w:t>, será aprofundado o detalhamento do projeto desenvolvido a prova conceitual, validando a arquitetura proposta e funcionalidades levantadas nos requisitos funcionais e não funcionais com o objetivo de disponibilizar o sistema desenvolvido na web.</w:t>
       </w:r>
     </w:p>
     <w:p>
@@ -14466,13 +14436,7 @@
         <w:rPr>
           <w:rFonts w:ascii="Times New Roman" w:hAnsi="Times New Roman"/>
         </w:rPr>
-        <w:t xml:space="preserve">   </w:t>
-      </w:r>
-      <w:r>
-        <w:rPr>
-          <w:rFonts w:ascii="Times New Roman" w:hAnsi="Times New Roman"/>
-        </w:rPr>
-        <w:t>Código da Aplicação</w:t>
+        <w:t xml:space="preserve">   Código da Aplicação</w:t>
       </w:r>
     </w:p>
     <w:p>
@@ -14521,10 +14485,398 @@
         <w:spacing w:line="360" w:lineRule="auto"/>
         <w:jc w:val="both"/>
         <w:rPr>
-          <w:sz w:val="24"/>
-          <w:szCs w:val="24"/>
-        </w:rPr>
-      </w:pPr>
+          <w:noProof/>
+          <w:sz w:val="24"/>
+          <w:szCs w:val="24"/>
+        </w:rPr>
+      </w:pPr>
+    </w:p>
+    <w:p>
+      <w:pPr>
+        <w:suppressAutoHyphens/>
+        <w:spacing w:line="360" w:lineRule="auto"/>
+        <w:jc w:val="both"/>
+        <w:rPr>
+          <w:noProof/>
+          <w:sz w:val="24"/>
+          <w:szCs w:val="24"/>
+        </w:rPr>
+      </w:pPr>
+      <w:r>
+        <w:rPr>
+          <w:noProof/>
+          <w:sz w:val="24"/>
+          <w:szCs w:val="24"/>
+        </w:rPr>
+        <w:lastRenderedPageBreak/>
+        <w:drawing>
+          <wp:inline distT="0" distB="0" distL="0" distR="0" wp14:anchorId="44C60644" wp14:editId="1E6411BF">
+            <wp:extent cx="5280025" cy="5142865"/>
+            <wp:effectExtent l="0" t="0" r="0" b="635"/>
+            <wp:docPr id="4" name="Imagem 4"/>
+            <wp:cNvGraphicFramePr>
+              <a:graphicFrameLocks xmlns:a="http://schemas.openxmlformats.org/drawingml/2006/main" noChangeAspect="1"/>
+            </wp:cNvGraphicFramePr>
+            <a:graphic xmlns:a="http://schemas.openxmlformats.org/drawingml/2006/main">
+              <a:graphicData uri="http://schemas.openxmlformats.org/drawingml/2006/picture">
+                <pic:pic xmlns:pic="http://schemas.openxmlformats.org/drawingml/2006/picture">
+                  <pic:nvPicPr>
+                    <pic:cNvPr id="4" name="diagrama_codigo_rf08.drawio.png"/>
+                    <pic:cNvPicPr/>
+                  </pic:nvPicPr>
+                  <pic:blipFill>
+                    <a:blip r:embed="rId12">
+                      <a:extLst>
+                        <a:ext uri="{28A0092B-C50C-407E-A947-70E740481C1C}">
+                          <a14:useLocalDpi xmlns:a14="http://schemas.microsoft.com/office/drawing/2010/main" val="0"/>
+                        </a:ext>
+                      </a:extLst>
+                    </a:blip>
+                    <a:stretch>
+                      <a:fillRect/>
+                    </a:stretch>
+                  </pic:blipFill>
+                  <pic:spPr>
+                    <a:xfrm>
+                      <a:off x="0" y="0"/>
+                      <a:ext cx="5280025" cy="5142865"/>
+                    </a:xfrm>
+                    <a:prstGeom prst="rect">
+                      <a:avLst/>
+                    </a:prstGeom>
+                  </pic:spPr>
+                </pic:pic>
+              </a:graphicData>
+            </a:graphic>
+          </wp:inline>
+        </w:drawing>
+      </w:r>
+    </w:p>
+    <w:p>
+      <w:pPr>
+        <w:pStyle w:val="Legenda"/>
+        <w:rPr>
+          <w:b/>
+          <w:sz w:val="20"/>
+        </w:rPr>
+      </w:pPr>
+      <w:r>
+        <w:rPr>
+          <w:b/>
+          <w:sz w:val="20"/>
+        </w:rPr>
+        <w:t xml:space="preserve">Figura </w:t>
+      </w:r>
+      <w:r>
+        <w:rPr>
+          <w:b/>
+          <w:sz w:val="20"/>
+        </w:rPr>
+        <w:t>4</w:t>
+      </w:r>
+      <w:r>
+        <w:rPr>
+          <w:b/>
+          <w:sz w:val="20"/>
+        </w:rPr>
+        <w:t xml:space="preserve"> – </w:t>
+      </w:r>
+      <w:r>
+        <w:rPr>
+          <w:b/>
+          <w:sz w:val="20"/>
+        </w:rPr>
+        <w:t>RFO8 – Permitir que o usuário visualize os jogos do dia corrente na página inicial</w:t>
+      </w:r>
+      <w:r>
+        <w:rPr>
+          <w:b/>
+          <w:sz w:val="20"/>
+        </w:rPr>
+        <w:t>.</w:t>
+      </w:r>
+    </w:p>
+    <w:p>
+      <w:pPr>
+        <w:suppressAutoHyphens/>
+        <w:spacing w:line="360" w:lineRule="auto"/>
+        <w:ind w:firstLine="720"/>
+        <w:jc w:val="both"/>
+        <w:rPr>
+          <w:noProof/>
+          <w:sz w:val="24"/>
+          <w:szCs w:val="24"/>
+        </w:rPr>
+      </w:pPr>
+      <w:r>
+        <w:rPr>
+          <w:noProof/>
+          <w:sz w:val="24"/>
+          <w:szCs w:val="24"/>
+        </w:rPr>
+        <w:t>A figura 4, exibe o funcionamento do RF08, onde a solicitação recebida do front-end é interceptada pela classe PartidaController. Na classe Partida service ocorre a injeção de dependencia do repositorio de partida, PartidaRepositoryJDBC, que realiza a consulta das informações das partidas do corrente dia, de acordo com o usuário logado, filtrando por campeonatos que o mesmo participa, realizando joins com as tabelas de equipe e palpite, com o objetivo de montar o objeto de retorno que será convertido em um DTO para ser devolvido ao chamador do endpoint.</w:t>
+      </w:r>
+    </w:p>
+    <w:p>
+      <w:pPr>
+        <w:suppressAutoHyphens/>
+        <w:spacing w:line="360" w:lineRule="auto"/>
+        <w:jc w:val="both"/>
+        <w:rPr>
+          <w:noProof/>
+          <w:sz w:val="24"/>
+          <w:szCs w:val="24"/>
+        </w:rPr>
+      </w:pPr>
+    </w:p>
+    <w:p>
+      <w:pPr>
+        <w:suppressAutoHyphens/>
+        <w:spacing w:line="360" w:lineRule="auto"/>
+        <w:jc w:val="both"/>
+        <w:rPr>
+          <w:noProof/>
+          <w:sz w:val="24"/>
+          <w:szCs w:val="24"/>
+        </w:rPr>
+      </w:pPr>
+    </w:p>
+    <w:p>
+      <w:pPr>
+        <w:suppressAutoHyphens/>
+        <w:spacing w:line="360" w:lineRule="auto"/>
+        <w:jc w:val="both"/>
+        <w:rPr>
+          <w:noProof/>
+          <w:sz w:val="24"/>
+          <w:szCs w:val="24"/>
+        </w:rPr>
+      </w:pPr>
+      <w:r>
+        <w:rPr>
+          <w:noProof/>
+          <w:sz w:val="24"/>
+          <w:szCs w:val="24"/>
+        </w:rPr>
+        <w:lastRenderedPageBreak/>
+        <w:drawing>
+          <wp:inline distT="0" distB="0" distL="0" distR="0" wp14:anchorId="19FD74D3" wp14:editId="417D1A19">
+            <wp:extent cx="5280025" cy="5346700"/>
+            <wp:effectExtent l="0" t="0" r="0" b="6350"/>
+            <wp:docPr id="6" name="Imagem 6"/>
+            <wp:cNvGraphicFramePr>
+              <a:graphicFrameLocks xmlns:a="http://schemas.openxmlformats.org/drawingml/2006/main" noChangeAspect="1"/>
+            </wp:cNvGraphicFramePr>
+            <a:graphic xmlns:a="http://schemas.openxmlformats.org/drawingml/2006/main">
+              <a:graphicData uri="http://schemas.openxmlformats.org/drawingml/2006/picture">
+                <pic:pic xmlns:pic="http://schemas.openxmlformats.org/drawingml/2006/picture">
+                  <pic:nvPicPr>
+                    <pic:cNvPr id="6" name="diagrama_codigo_rf09.drawio.png"/>
+                    <pic:cNvPicPr/>
+                  </pic:nvPicPr>
+                  <pic:blipFill>
+                    <a:blip r:embed="rId13">
+                      <a:extLst>
+                        <a:ext uri="{28A0092B-C50C-407E-A947-70E740481C1C}">
+                          <a14:useLocalDpi xmlns:a14="http://schemas.microsoft.com/office/drawing/2010/main" val="0"/>
+                        </a:ext>
+                      </a:extLst>
+                    </a:blip>
+                    <a:stretch>
+                      <a:fillRect/>
+                    </a:stretch>
+                  </pic:blipFill>
+                  <pic:spPr>
+                    <a:xfrm>
+                      <a:off x="0" y="0"/>
+                      <a:ext cx="5280025" cy="5346700"/>
+                    </a:xfrm>
+                    <a:prstGeom prst="rect">
+                      <a:avLst/>
+                    </a:prstGeom>
+                  </pic:spPr>
+                </pic:pic>
+              </a:graphicData>
+            </a:graphic>
+          </wp:inline>
+        </w:drawing>
+      </w:r>
+    </w:p>
+    <w:p>
+      <w:pPr>
+        <w:pStyle w:val="Legenda"/>
+        <w:rPr>
+          <w:b/>
+          <w:sz w:val="20"/>
+        </w:rPr>
+      </w:pPr>
+      <w:r>
+        <w:rPr>
+          <w:b/>
+          <w:sz w:val="20"/>
+        </w:rPr>
+        <w:t xml:space="preserve">Figura </w:t>
+      </w:r>
+      <w:r>
+        <w:rPr>
+          <w:b/>
+          <w:noProof/>
+          <w:sz w:val="20"/>
+        </w:rPr>
+        <w:t>5</w:t>
+      </w:r>
+      <w:r>
+        <w:rPr>
+          <w:b/>
+          <w:sz w:val="20"/>
+        </w:rPr>
+        <w:t xml:space="preserve"> – </w:t>
+      </w:r>
+      <w:r>
+        <w:rPr>
+          <w:b/>
+          <w:sz w:val="20"/>
+        </w:rPr>
+        <w:t>RF09 – Permitir que o usuário palpite nas partidas</w:t>
+      </w:r>
+      <w:r>
+        <w:rPr>
+          <w:b/>
+          <w:sz w:val="20"/>
+        </w:rPr>
+        <w:t>.</w:t>
+      </w:r>
+    </w:p>
+    <w:p>
+      <w:pPr>
+        <w:suppressAutoHyphens/>
+        <w:spacing w:line="360" w:lineRule="auto"/>
+        <w:ind w:firstLine="720"/>
+        <w:jc w:val="both"/>
+        <w:rPr>
+          <w:sz w:val="24"/>
+          <w:szCs w:val="24"/>
+        </w:rPr>
+      </w:pPr>
+      <w:r>
+        <w:rPr>
+          <w:sz w:val="24"/>
+          <w:szCs w:val="24"/>
+        </w:rPr>
+        <w:t>O RF09, exibido na figura 5, exemplifica a funcionalidade de palpitar nas partidas. O usuário preenche os valores na tela e o front-</w:t>
+      </w:r>
+      <w:proofErr w:type="spellStart"/>
+      <w:r>
+        <w:rPr>
+          <w:sz w:val="24"/>
+          <w:szCs w:val="24"/>
+        </w:rPr>
+        <w:t>end</w:t>
+      </w:r>
+      <w:proofErr w:type="spellEnd"/>
+      <w:r>
+        <w:rPr>
+          <w:sz w:val="24"/>
+          <w:szCs w:val="24"/>
+        </w:rPr>
+        <w:t xml:space="preserve"> envia os dados para o serviço. A </w:t>
+      </w:r>
+      <w:proofErr w:type="spellStart"/>
+      <w:r>
+        <w:rPr>
+          <w:sz w:val="24"/>
+          <w:szCs w:val="24"/>
+        </w:rPr>
+        <w:t>controller</w:t>
+      </w:r>
+      <w:proofErr w:type="spellEnd"/>
+      <w:r>
+        <w:rPr>
+          <w:sz w:val="24"/>
+          <w:szCs w:val="24"/>
+        </w:rPr>
+        <w:t xml:space="preserve"> </w:t>
+      </w:r>
+      <w:proofErr w:type="spellStart"/>
+      <w:r>
+        <w:rPr>
+          <w:sz w:val="24"/>
+          <w:szCs w:val="24"/>
+        </w:rPr>
+        <w:t>PalpiteController</w:t>
+      </w:r>
+      <w:proofErr w:type="spellEnd"/>
+      <w:r>
+        <w:rPr>
+          <w:sz w:val="24"/>
+          <w:szCs w:val="24"/>
+        </w:rPr>
+        <w:t xml:space="preserve"> aplica a validação do período de abertura de apostas, período configurável que inicialmente é de 30 minutos antes da partida, permitindo ou não a criação alteração do palpite. Caso o tempo para início da partida seja inferior a 30 minutos, é retornado um erro validado para o front-</w:t>
+      </w:r>
+      <w:proofErr w:type="spellStart"/>
+      <w:r>
+        <w:rPr>
+          <w:sz w:val="24"/>
+          <w:szCs w:val="24"/>
+        </w:rPr>
+        <w:t>end</w:t>
+      </w:r>
+      <w:proofErr w:type="spellEnd"/>
+      <w:r>
+        <w:rPr>
+          <w:sz w:val="24"/>
+          <w:szCs w:val="24"/>
+        </w:rPr>
+        <w:t xml:space="preserve">, caso ainda esteja em um período valido de apostas, a classe </w:t>
+      </w:r>
+      <w:proofErr w:type="spellStart"/>
+      <w:r>
+        <w:rPr>
+          <w:sz w:val="24"/>
+          <w:szCs w:val="24"/>
+        </w:rPr>
+        <w:t>PalpiteService</w:t>
+      </w:r>
+      <w:proofErr w:type="spellEnd"/>
+      <w:r>
+        <w:rPr>
+          <w:sz w:val="24"/>
+          <w:szCs w:val="24"/>
+        </w:rPr>
+        <w:t xml:space="preserve"> obtém informações complementares dos objetos de relacionamento para preencher o </w:t>
+      </w:r>
+      <w:proofErr w:type="gramStart"/>
+      <w:r>
+        <w:rPr>
+          <w:sz w:val="24"/>
+          <w:szCs w:val="24"/>
+        </w:rPr>
+        <w:t>modelo Palpite</w:t>
+      </w:r>
+      <w:proofErr w:type="gramEnd"/>
+      <w:r>
+        <w:rPr>
+          <w:sz w:val="24"/>
+          <w:szCs w:val="24"/>
+        </w:rPr>
+        <w:t xml:space="preserve"> com as chaves primárias das tabelas usuário, liga e partida e assim definir a entidade que será persistida na base de dados utilizando a interface </w:t>
+      </w:r>
+      <w:proofErr w:type="spellStart"/>
+      <w:r>
+        <w:rPr>
+          <w:sz w:val="24"/>
+          <w:szCs w:val="24"/>
+        </w:rPr>
+        <w:t>PalpiteRepository</w:t>
+      </w:r>
+      <w:proofErr w:type="spellEnd"/>
+      <w:r>
+        <w:rPr>
+          <w:sz w:val="24"/>
+          <w:szCs w:val="24"/>
+        </w:rPr>
+        <w:t xml:space="preserve"> que faz uso da implementação do Spring Data JPA.</w:t>
+      </w:r>
     </w:p>
     <w:p>
       <w:pPr>
@@ -14540,48 +14892,333 @@
           <w:szCs w:val="24"/>
         </w:rPr>
       </w:pPr>
-      <w:proofErr w:type="gramStart"/>
-      <w:r>
-        <w:rPr>
-          <w:color w:val="000000"/>
-          <w:sz w:val="24"/>
-          <w:szCs w:val="24"/>
-        </w:rPr>
-        <w:t>definidos</w:t>
-      </w:r>
-      <w:proofErr w:type="gramEnd"/>
-      <w:r>
-        <w:rPr>
-          <w:color w:val="000000"/>
-          <w:sz w:val="24"/>
-          <w:szCs w:val="24"/>
-        </w:rPr>
-        <w:t xml:space="preserve"> na seção 3.3.</w:t>
-      </w:r>
     </w:p>
     <w:p>
       <w:pPr>
-        <w:rPr>
-          <w:sz w:val="24"/>
-          <w:szCs w:val="24"/>
-        </w:rPr>
-      </w:pPr>
-      <w:r>
-        <w:br w:type="page"/>
+        <w:keepLines/>
+        <w:tabs>
+          <w:tab w:val="left" w:pos="720"/>
+        </w:tabs>
+        <w:spacing w:before="80" w:after="80" w:line="360" w:lineRule="auto"/>
+        <w:jc w:val="both"/>
+        <w:rPr>
+          <w:color w:val="000000"/>
+          <w:sz w:val="24"/>
+          <w:szCs w:val="24"/>
+        </w:rPr>
+      </w:pPr>
+      <w:r>
+        <w:rPr>
+          <w:noProof/>
+          <w:color w:val="000000"/>
+          <w:sz w:val="24"/>
+          <w:szCs w:val="24"/>
+        </w:rPr>
+        <w:lastRenderedPageBreak/>
+        <w:drawing>
+          <wp:inline distT="0" distB="0" distL="0" distR="0" wp14:anchorId="1250A9DC" wp14:editId="7CB2788A">
+            <wp:extent cx="5280025" cy="4352925"/>
+            <wp:effectExtent l="0" t="0" r="0" b="9525"/>
+            <wp:docPr id="7" name="Imagem 7"/>
+            <wp:cNvGraphicFramePr>
+              <a:graphicFrameLocks xmlns:a="http://schemas.openxmlformats.org/drawingml/2006/main" noChangeAspect="1"/>
+            </wp:cNvGraphicFramePr>
+            <a:graphic xmlns:a="http://schemas.openxmlformats.org/drawingml/2006/main">
+              <a:graphicData uri="http://schemas.openxmlformats.org/drawingml/2006/picture">
+                <pic:pic xmlns:pic="http://schemas.openxmlformats.org/drawingml/2006/picture">
+                  <pic:nvPicPr>
+                    <pic:cNvPr id="7" name="diagrama_codigo_rf12.drawio.png"/>
+                    <pic:cNvPicPr/>
+                  </pic:nvPicPr>
+                  <pic:blipFill>
+                    <a:blip r:embed="rId14">
+                      <a:extLst>
+                        <a:ext uri="{28A0092B-C50C-407E-A947-70E740481C1C}">
+                          <a14:useLocalDpi xmlns:a14="http://schemas.microsoft.com/office/drawing/2010/main" val="0"/>
+                        </a:ext>
+                      </a:extLst>
+                    </a:blip>
+                    <a:stretch>
+                      <a:fillRect/>
+                    </a:stretch>
+                  </pic:blipFill>
+                  <pic:spPr>
+                    <a:xfrm>
+                      <a:off x="0" y="0"/>
+                      <a:ext cx="5280025" cy="4352925"/>
+                    </a:xfrm>
+                    <a:prstGeom prst="rect">
+                      <a:avLst/>
+                    </a:prstGeom>
+                  </pic:spPr>
+                </pic:pic>
+              </a:graphicData>
+            </a:graphic>
+          </wp:inline>
+        </w:drawing>
       </w:r>
     </w:p>
     <w:p>
       <w:pPr>
+        <w:pStyle w:val="Legenda"/>
+        <w:rPr>
+          <w:b/>
+          <w:sz w:val="20"/>
+        </w:rPr>
+      </w:pPr>
+      <w:r>
+        <w:rPr>
+          <w:b/>
+          <w:sz w:val="20"/>
+        </w:rPr>
+        <w:t xml:space="preserve">Figura </w:t>
+      </w:r>
+      <w:r>
+        <w:rPr>
+          <w:b/>
+          <w:sz w:val="20"/>
+        </w:rPr>
+        <w:t>6</w:t>
+      </w:r>
+      <w:r>
+        <w:rPr>
+          <w:b/>
+          <w:sz w:val="20"/>
+        </w:rPr>
+        <w:t xml:space="preserve"> – </w:t>
+      </w:r>
+      <w:r>
+        <w:rPr>
+          <w:b/>
+          <w:sz w:val="20"/>
+        </w:rPr>
+        <w:t xml:space="preserve">RF12 – Visualizar rankings </w:t>
+      </w:r>
+      <w:proofErr w:type="spellStart"/>
+      <w:r>
+        <w:rPr>
+          <w:b/>
+          <w:sz w:val="20"/>
+        </w:rPr>
+        <w:t>gamificados</w:t>
+      </w:r>
+      <w:proofErr w:type="spellEnd"/>
+      <w:r>
+        <w:rPr>
+          <w:b/>
+          <w:sz w:val="20"/>
+        </w:rPr>
+        <w:t>.</w:t>
+      </w:r>
+    </w:p>
+    <w:p>
+      <w:pPr>
+        <w:keepLines/>
+        <w:tabs>
+          <w:tab w:val="left" w:pos="720"/>
+        </w:tabs>
+        <w:spacing w:before="80" w:after="80" w:line="360" w:lineRule="auto"/>
+        <w:jc w:val="both"/>
+        <w:rPr>
+          <w:color w:val="000000"/>
+          <w:sz w:val="24"/>
+          <w:szCs w:val="24"/>
+        </w:rPr>
+      </w:pPr>
+      <w:r>
+        <w:rPr>
+          <w:color w:val="000000"/>
+          <w:sz w:val="24"/>
+          <w:szCs w:val="24"/>
+        </w:rPr>
+        <w:tab/>
+      </w:r>
+      <w:r>
+        <w:rPr>
+          <w:color w:val="000000"/>
+          <w:sz w:val="24"/>
+          <w:szCs w:val="24"/>
+        </w:rPr>
+        <w:t>A figura 6</w:t>
+      </w:r>
+      <w:r>
+        <w:rPr>
+          <w:color w:val="000000"/>
+          <w:sz w:val="24"/>
+          <w:szCs w:val="24"/>
+        </w:rPr>
+        <w:t xml:space="preserve"> define o funcionamento do RF12, que permite aos usuários visualizarem os rankings </w:t>
+      </w:r>
+      <w:proofErr w:type="spellStart"/>
+      <w:r>
+        <w:rPr>
+          <w:color w:val="000000"/>
+          <w:sz w:val="24"/>
+          <w:szCs w:val="24"/>
+        </w:rPr>
+        <w:t>gamificados</w:t>
+      </w:r>
+      <w:proofErr w:type="spellEnd"/>
+      <w:r>
+        <w:rPr>
+          <w:color w:val="000000"/>
+          <w:sz w:val="24"/>
+          <w:szCs w:val="24"/>
+        </w:rPr>
+        <w:t xml:space="preserve"> de cada campeonato, assim como também o ranking global de palpites em partidas. Quanto mais partidas palpitadas e pontuadas melhor é a classificação do usuário no ranking. A classe </w:t>
+      </w:r>
+      <w:proofErr w:type="spellStart"/>
+      <w:r>
+        <w:rPr>
+          <w:color w:val="000000"/>
+          <w:sz w:val="24"/>
+          <w:szCs w:val="24"/>
+        </w:rPr>
+        <w:t>RankingController</w:t>
+      </w:r>
+      <w:proofErr w:type="spellEnd"/>
+      <w:r>
+        <w:rPr>
+          <w:color w:val="000000"/>
+          <w:sz w:val="24"/>
+          <w:szCs w:val="24"/>
+        </w:rPr>
+        <w:t xml:space="preserve"> utiliza a chamada para a servisse </w:t>
+      </w:r>
+      <w:proofErr w:type="spellStart"/>
+      <w:r>
+        <w:rPr>
+          <w:color w:val="000000"/>
+          <w:sz w:val="24"/>
+          <w:szCs w:val="24"/>
+        </w:rPr>
+        <w:t>RankingService</w:t>
+      </w:r>
+      <w:proofErr w:type="spellEnd"/>
+      <w:r>
+        <w:rPr>
+          <w:color w:val="000000"/>
+          <w:sz w:val="24"/>
+          <w:szCs w:val="24"/>
+        </w:rPr>
+        <w:t xml:space="preserve">, injetada por dependência, e que é responsável por obter os dados da base através do </w:t>
+      </w:r>
+      <w:proofErr w:type="spellStart"/>
+      <w:r>
+        <w:rPr>
+          <w:color w:val="000000"/>
+          <w:sz w:val="24"/>
+          <w:szCs w:val="24"/>
+        </w:rPr>
+        <w:t>RankingRepositoryJDBC</w:t>
+      </w:r>
+      <w:proofErr w:type="spellEnd"/>
+      <w:r>
+        <w:rPr>
+          <w:color w:val="000000"/>
+          <w:sz w:val="24"/>
+          <w:szCs w:val="24"/>
+        </w:rPr>
+        <w:t xml:space="preserve">. O repositor realiza a consulta com diversos </w:t>
+      </w:r>
+      <w:proofErr w:type="spellStart"/>
+      <w:r>
+        <w:rPr>
+          <w:color w:val="000000"/>
+          <w:sz w:val="24"/>
+          <w:szCs w:val="24"/>
+        </w:rPr>
+        <w:t>joins</w:t>
+      </w:r>
+      <w:proofErr w:type="spellEnd"/>
+      <w:r>
+        <w:rPr>
+          <w:color w:val="000000"/>
+          <w:sz w:val="24"/>
+          <w:szCs w:val="24"/>
+        </w:rPr>
+        <w:t xml:space="preserve"> entre as tabelas da base, afim de agrupar as informações de pontuação de cada usuário por liga, assim como também quantidade de partidas com cada pontuação (0, 1, ou 3 pontos). Após obter os dados é realizada a conversão em um DTO que será retornado para o front-</w:t>
+      </w:r>
+      <w:proofErr w:type="spellStart"/>
+      <w:r>
+        <w:rPr>
+          <w:color w:val="000000"/>
+          <w:sz w:val="24"/>
+          <w:szCs w:val="24"/>
+        </w:rPr>
+        <w:t>end</w:t>
+      </w:r>
+      <w:proofErr w:type="spellEnd"/>
+      <w:r>
+        <w:rPr>
+          <w:color w:val="000000"/>
+          <w:sz w:val="24"/>
+          <w:szCs w:val="24"/>
+        </w:rPr>
+        <w:t xml:space="preserve"> via </w:t>
+      </w:r>
+      <w:proofErr w:type="spellStart"/>
+      <w:r>
+        <w:rPr>
+          <w:color w:val="000000"/>
+          <w:sz w:val="24"/>
+          <w:szCs w:val="24"/>
+        </w:rPr>
+        <w:t>http</w:t>
+      </w:r>
+      <w:proofErr w:type="spellEnd"/>
+      <w:r>
+        <w:rPr>
+          <w:color w:val="000000"/>
+          <w:sz w:val="24"/>
+          <w:szCs w:val="24"/>
+        </w:rPr>
+        <w:t>/</w:t>
+      </w:r>
+      <w:proofErr w:type="spellStart"/>
+      <w:r>
+        <w:rPr>
+          <w:color w:val="000000"/>
+          <w:sz w:val="24"/>
+          <w:szCs w:val="24"/>
+        </w:rPr>
+        <w:t>json</w:t>
+      </w:r>
+      <w:proofErr w:type="spellEnd"/>
+      <w:r>
+        <w:rPr>
+          <w:color w:val="000000"/>
+          <w:sz w:val="24"/>
+          <w:szCs w:val="24"/>
+        </w:rPr>
+        <w:t>.</w:t>
+      </w:r>
+    </w:p>
+    <w:p>
+      <w:pPr>
+        <w:rPr>
+          <w:sz w:val="24"/>
+          <w:szCs w:val="24"/>
+        </w:rPr>
+      </w:pPr>
+      <w:bookmarkStart w:id="23" w:name="_GoBack"/>
+      <w:bookmarkEnd w:id="23"/>
+      <w:r>
+        <w:br w:type="page"/>
+      </w:r>
+    </w:p>
+    <w:p>
+      <w:pPr>
         <w:pStyle w:val="Ttulo2"/>
         <w:rPr>
           <w:rFonts w:ascii="Times New Roman" w:hAnsi="Times New Roman"/>
           <w:szCs w:val="28"/>
         </w:rPr>
       </w:pPr>
-      <w:bookmarkStart w:id="23" w:name="__RefHeading___Toc2977_3038544304"/>
-      <w:bookmarkStart w:id="24" w:name="_Toc80562714"/>
-      <w:bookmarkEnd w:id="23"/>
+      <w:bookmarkStart w:id="24" w:name="__RefHeading___Toc2977_3038544304"/>
+      <w:bookmarkStart w:id="25" w:name="_Toc80562714"/>
       <w:bookmarkEnd w:id="24"/>
+      <w:bookmarkEnd w:id="25"/>
       <w:r>
         <w:rPr>
           <w:rFonts w:ascii="Times New Roman" w:hAnsi="Times New Roman"/>
@@ -14629,12 +15266,12 @@
           <w:szCs w:val="28"/>
         </w:rPr>
       </w:pPr>
-      <w:bookmarkStart w:id="25" w:name="__RefHeading___Toc2979_3038544304"/>
-      <w:bookmarkStart w:id="26" w:name="_Toc74561918"/>
-      <w:bookmarkStart w:id="27" w:name="_Toc80562715"/>
-      <w:bookmarkEnd w:id="25"/>
+      <w:bookmarkStart w:id="26" w:name="__RefHeading___Toc2979_3038544304"/>
+      <w:bookmarkStart w:id="27" w:name="_Toc74561918"/>
+      <w:bookmarkStart w:id="28" w:name="_Toc80562715"/>
       <w:bookmarkEnd w:id="26"/>
       <w:bookmarkEnd w:id="27"/>
+      <w:bookmarkEnd w:id="28"/>
       <w:r>
         <w:rPr>
           <w:rFonts w:ascii="Times New Roman" w:hAnsi="Times New Roman"/>
@@ -15314,10 +15951,8 @@
           <w:szCs w:val="28"/>
         </w:rPr>
       </w:pPr>
-      <w:bookmarkStart w:id="28" w:name="__RefHeading___Toc2981_3038544304"/>
-      <w:bookmarkStart w:id="29" w:name="_Toc80562716"/>
-      <w:bookmarkStart w:id="30" w:name="_GoBack"/>
-      <w:bookmarkEnd w:id="28"/>
+      <w:bookmarkStart w:id="29" w:name="__RefHeading___Toc2981_3038544304"/>
+      <w:bookmarkStart w:id="30" w:name="_Toc80562716"/>
       <w:bookmarkEnd w:id="29"/>
       <w:bookmarkEnd w:id="30"/>
       <w:r>
@@ -18208,8 +18843,8 @@
       </w:pPr>
     </w:p>
     <w:sectPr>
-      <w:footerReference w:type="even" r:id="rId12"/>
-      <w:footerReference w:type="default" r:id="rId13"/>
+      <w:footerReference w:type="even" r:id="rId15"/>
+      <w:footerReference w:type="default" r:id="rId16"/>
       <w:pgSz w:w="11909" w:h="16834"/>
       <w:pgMar w:top="1418" w:right="1797" w:bottom="1418" w:left="1797" w:header="709" w:footer="709" w:gutter="0"/>
       <w:pgNumType w:start="1"/>
@@ -18288,7 +18923,7 @@
         <w:noProof/>
         <w:color w:val="000000"/>
       </w:rPr>
-      <w:t>18</w:t>
+      <w:t>22</w:t>
     </w:r>
     <w:r>
       <w:rPr>
@@ -18369,7 +19004,7 @@
         <w:noProof/>
         <w:color w:val="000000"/>
       </w:rPr>
-      <w:t>19</w:t>
+      <w:t>23</w:t>
     </w:r>
     <w:r>
       <w:rPr>
@@ -23847,7 +24482,7 @@
 </file>
 
 <file path=customXml/itemProps2.xml><?xml version="1.0" encoding="utf-8"?>
-<ds:datastoreItem xmlns:ds="http://schemas.openxmlformats.org/officeDocument/2006/customXml" ds:itemID="{95C51935-8811-4F39-8C16-A6EB7C3B2574}">
+<ds:datastoreItem xmlns:ds="http://schemas.openxmlformats.org/officeDocument/2006/customXml" ds:itemID="{72837198-D75B-4FF4-9B88-AE27497CB2B2}">
   <ds:schemaRefs>
     <ds:schemaRef ds:uri="http://schemas.openxmlformats.org/officeDocument/2006/bibliography"/>
   </ds:schemaRefs>

</xml_diff>

<commit_message>
Adicao de infos de testes
</commit_message>
<xml_diff>
--- a/Documentacao/Etapa 2/Paulo Henrique da Cruz - Projeto Integrado - Puc Minas.docx
+++ b/Documentacao/Etapa 2/Paulo Henrique da Cruz - Projeto Integrado - Puc Minas.docx
@@ -596,6 +596,7 @@
             <w:docPartUnique/>
           </w:docPartObj>
         </w:sdtPr>
+        <w:sdtEndPr/>
         <w:sdtContent>
           <w:r>
             <w:instrText xml:space="preserve"> TOC \h \u \z </w:instrText>
@@ -14312,6 +14313,129 @@
         </w:rPr>
         <w:t>, será aprofundado o detalhamento do projeto desenvolvido a prova conceitual, validando a arquitetura proposta e funcionalidades levantadas nos requisitos funcionais e não funcionais com o objetivo de disponibilizar o sistema desenvolvido na web.</w:t>
       </w:r>
+      <w:r>
+        <w:rPr>
+          <w:sz w:val="24"/>
+          <w:szCs w:val="24"/>
+        </w:rPr>
+        <w:t xml:space="preserve"> Para realização de testes acesse o endereço abaixo com usuários e senha informados:</w:t>
+      </w:r>
+    </w:p>
+    <w:p>
+      <w:pPr>
+        <w:pStyle w:val="PargrafodaLista"/>
+        <w:numPr>
+          <w:ilvl w:val="0"/>
+          <w:numId w:val="37"/>
+        </w:numPr>
+        <w:suppressAutoHyphens/>
+        <w:spacing w:line="360" w:lineRule="auto"/>
+        <w:jc w:val="both"/>
+        <w:rPr>
+          <w:sz w:val="24"/>
+          <w:szCs w:val="24"/>
+        </w:rPr>
+      </w:pPr>
+      <w:r>
+        <w:rPr>
+          <w:b/>
+          <w:sz w:val="24"/>
+          <w:szCs w:val="24"/>
+        </w:rPr>
+        <w:t>Endereço</w:t>
+      </w:r>
+      <w:r>
+        <w:rPr>
+          <w:sz w:val="24"/>
+          <w:szCs w:val="24"/>
+        </w:rPr>
+        <w:t xml:space="preserve">: </w:t>
+      </w:r>
+      <w:hyperlink r:id="rId12" w:history="1">
+        <w:r>
+          <w:rPr>
+            <w:rStyle w:val="Hyperlink"/>
+            <w:sz w:val="24"/>
+            <w:szCs w:val="24"/>
+          </w:rPr>
+          <w:t>https://pitacofc.com.br/</w:t>
+        </w:r>
+      </w:hyperlink>
+    </w:p>
+    <w:p>
+      <w:pPr>
+        <w:pStyle w:val="PargrafodaLista"/>
+        <w:numPr>
+          <w:ilvl w:val="0"/>
+          <w:numId w:val="37"/>
+        </w:numPr>
+        <w:suppressAutoHyphens/>
+        <w:spacing w:line="360" w:lineRule="auto"/>
+        <w:jc w:val="both"/>
+        <w:rPr>
+          <w:sz w:val="24"/>
+          <w:szCs w:val="24"/>
+        </w:rPr>
+      </w:pPr>
+      <w:r>
+        <w:rPr>
+          <w:b/>
+          <w:sz w:val="24"/>
+          <w:szCs w:val="24"/>
+        </w:rPr>
+        <w:t>Usuário</w:t>
+      </w:r>
+      <w:r>
+        <w:rPr>
+          <w:sz w:val="24"/>
+          <w:szCs w:val="24"/>
+        </w:rPr>
+        <w:t>: pucminas@pitacofc.com.br</w:t>
+      </w:r>
+    </w:p>
+    <w:p>
+      <w:pPr>
+        <w:pStyle w:val="PargrafodaLista"/>
+        <w:numPr>
+          <w:ilvl w:val="0"/>
+          <w:numId w:val="37"/>
+        </w:numPr>
+        <w:suppressAutoHyphens/>
+        <w:spacing w:line="360" w:lineRule="auto"/>
+        <w:jc w:val="both"/>
+        <w:rPr>
+          <w:sz w:val="24"/>
+          <w:szCs w:val="24"/>
+        </w:rPr>
+      </w:pPr>
+      <w:bookmarkStart w:id="23" w:name="_GoBack"/>
+      <w:r>
+        <w:rPr>
+          <w:b/>
+          <w:sz w:val="24"/>
+          <w:szCs w:val="24"/>
+        </w:rPr>
+        <w:t>Senha</w:t>
+      </w:r>
+      <w:bookmarkEnd w:id="23"/>
+      <w:r>
+        <w:rPr>
+          <w:sz w:val="24"/>
+          <w:szCs w:val="24"/>
+        </w:rPr>
+        <w:t>: 123qwe</w:t>
+      </w:r>
+    </w:p>
+    <w:p>
+      <w:pPr>
+        <w:suppressAutoHyphens/>
+        <w:spacing w:line="360" w:lineRule="auto"/>
+        <w:jc w:val="both"/>
+        <w:rPr>
+          <w:sz w:val="24"/>
+          <w:szCs w:val="24"/>
+        </w:rPr>
+      </w:pPr>
     </w:p>
     <w:p>
       <w:pPr>
@@ -14403,6 +14527,103 @@
         </w:rPr>
         <w:t>RFO8 – Permitir que o usuário visualize os jogos do dia corrente na página inicial.</w:t>
       </w:r>
+    </w:p>
+    <w:p>
+      <w:pPr>
+        <w:pStyle w:val="Corpodetexto"/>
+      </w:pPr>
+      <w:r>
+        <w:t xml:space="preserve">Ao realizar o acesso a aplicação o usuário pode escolher entre se cadastrar e entrar com seu e-mail cadastrado ou realizar seu </w:t>
+      </w:r>
+      <w:proofErr w:type="spellStart"/>
+      <w:r>
+        <w:t>login</w:t>
+      </w:r>
+      <w:proofErr w:type="spellEnd"/>
+      <w:r>
+        <w:t xml:space="preserve"> utilizando redes sociais.</w:t>
+      </w:r>
+    </w:p>
+    <w:p>
+      <w:pPr>
+        <w:pStyle w:val="Corpodetexto"/>
+      </w:pPr>
+      <w:r>
+        <w:rPr>
+          <w:noProof/>
+        </w:rPr>
+        <w:lastRenderedPageBreak/>
+        <w:drawing>
+          <wp:inline distT="0" distB="0" distL="0" distR="0" wp14:anchorId="3BF5979A" wp14:editId="40095337">
+            <wp:extent cx="5280025" cy="2685415"/>
+            <wp:effectExtent l="0" t="0" r="0" b="635"/>
+            <wp:docPr id="1" name="Imagem 1"/>
+            <wp:cNvGraphicFramePr>
+              <a:graphicFrameLocks xmlns:a="http://schemas.openxmlformats.org/drawingml/2006/main" noChangeAspect="1"/>
+            </wp:cNvGraphicFramePr>
+            <a:graphic xmlns:a="http://schemas.openxmlformats.org/drawingml/2006/main">
+              <a:graphicData uri="http://schemas.openxmlformats.org/drawingml/2006/picture">
+                <pic:pic xmlns:pic="http://schemas.openxmlformats.org/drawingml/2006/picture">
+                  <pic:nvPicPr>
+                    <pic:cNvPr id="1" name=""/>
+                    <pic:cNvPicPr/>
+                  </pic:nvPicPr>
+                  <pic:blipFill>
+                    <a:blip r:embed="rId13"/>
+                    <a:stretch>
+                      <a:fillRect/>
+                    </a:stretch>
+                  </pic:blipFill>
+                  <pic:spPr>
+                    <a:xfrm>
+                      <a:off x="0" y="0"/>
+                      <a:ext cx="5280025" cy="2685415"/>
+                    </a:xfrm>
+                    <a:prstGeom prst="rect">
+                      <a:avLst/>
+                    </a:prstGeom>
+                  </pic:spPr>
+                </pic:pic>
+              </a:graphicData>
+            </a:graphic>
+          </wp:inline>
+        </w:drawing>
+      </w:r>
+    </w:p>
+    <w:p>
+      <w:pPr>
+        <w:pStyle w:val="Legenda"/>
+        <w:rPr>
+          <w:b/>
+          <w:sz w:val="20"/>
+        </w:rPr>
+      </w:pPr>
+      <w:r>
+        <w:rPr>
+          <w:b/>
+          <w:sz w:val="20"/>
+        </w:rPr>
+        <w:t xml:space="preserve">Figura </w:t>
+      </w:r>
+      <w:r>
+        <w:rPr>
+          <w:b/>
+          <w:sz w:val="20"/>
+        </w:rPr>
+        <w:t>4 – Home da aplicação</w:t>
+      </w:r>
+      <w:r>
+        <w:rPr>
+          <w:b/>
+          <w:sz w:val="20"/>
+        </w:rPr>
+        <w:t>.</w:t>
+      </w:r>
+    </w:p>
+    <w:p>
+      <w:pPr>
+        <w:pStyle w:val="Corpodetexto"/>
+      </w:pPr>
     </w:p>
     <w:p>
       <w:pPr>
@@ -14452,383 +14673,6 @@
                 <pic:pic xmlns:pic="http://schemas.openxmlformats.org/drawingml/2006/picture">
                   <pic:nvPicPr>
                     <pic:cNvPr id="8" name="1.PNG"/>
-                    <pic:cNvPicPr/>
-                  </pic:nvPicPr>
-                  <pic:blipFill>
-                    <a:blip r:embed="rId12">
-                      <a:extLst>
-                        <a:ext uri="{28A0092B-C50C-407E-A947-70E740481C1C}">
-                          <a14:useLocalDpi xmlns:a14="http://schemas.microsoft.com/office/drawing/2010/main" val="0"/>
-                        </a:ext>
-                      </a:extLst>
-                    </a:blip>
-                    <a:stretch>
-                      <a:fillRect/>
-                    </a:stretch>
-                  </pic:blipFill>
-                  <pic:spPr>
-                    <a:xfrm>
-                      <a:off x="0" y="0"/>
-                      <a:ext cx="5280025" cy="2710815"/>
-                    </a:xfrm>
-                    <a:prstGeom prst="rect">
-                      <a:avLst/>
-                    </a:prstGeom>
-                  </pic:spPr>
-                </pic:pic>
-              </a:graphicData>
-            </a:graphic>
-          </wp:inline>
-        </w:drawing>
-      </w:r>
-    </w:p>
-    <w:p>
-      <w:pPr>
-        <w:pStyle w:val="Legenda"/>
-        <w:rPr>
-          <w:b/>
-          <w:sz w:val="20"/>
-        </w:rPr>
-      </w:pPr>
-      <w:r>
-        <w:rPr>
-          <w:b/>
-          <w:sz w:val="20"/>
-        </w:rPr>
-        <w:t xml:space="preserve">Figura </w:t>
-      </w:r>
-      <w:r>
-        <w:rPr>
-          <w:b/>
-          <w:sz w:val="20"/>
-        </w:rPr>
-        <w:t xml:space="preserve">4 – </w:t>
-      </w:r>
-      <w:r>
-        <w:rPr>
-          <w:b/>
-          <w:sz w:val="20"/>
-        </w:rPr>
-        <w:t>Home da aplicação</w:t>
-      </w:r>
-      <w:r>
-        <w:rPr>
-          <w:b/>
-          <w:sz w:val="20"/>
-        </w:rPr>
-        <w:t>.</w:t>
-      </w:r>
-    </w:p>
-    <w:p>
-      <w:pPr>
-        <w:suppressAutoHyphens/>
-        <w:spacing w:line="360" w:lineRule="auto"/>
-        <w:ind w:firstLine="375"/>
-        <w:jc w:val="both"/>
-        <w:rPr>
-          <w:sz w:val="24"/>
-          <w:szCs w:val="24"/>
-        </w:rPr>
-      </w:pPr>
-      <w:r>
-        <w:rPr>
-          <w:sz w:val="24"/>
-          <w:szCs w:val="24"/>
-        </w:rPr>
-        <w:t xml:space="preserve">A estrutura da tela é adaptável para diferentes tamanhos de dispositivos, permitindo a sua utilização em smartphones, </w:t>
-      </w:r>
-      <w:proofErr w:type="spellStart"/>
-      <w:r>
-        <w:rPr>
-          <w:sz w:val="24"/>
-          <w:szCs w:val="24"/>
-        </w:rPr>
-        <w:t>tablets</w:t>
-      </w:r>
-      <w:proofErr w:type="spellEnd"/>
-      <w:r>
-        <w:rPr>
-          <w:sz w:val="24"/>
-          <w:szCs w:val="24"/>
-        </w:rPr>
-        <w:t xml:space="preserve"> e desktops. Cada </w:t>
-      </w:r>
-      <w:proofErr w:type="spellStart"/>
-      <w:r>
-        <w:rPr>
-          <w:sz w:val="24"/>
-          <w:szCs w:val="24"/>
-        </w:rPr>
-        <w:t>card</w:t>
-      </w:r>
-      <w:proofErr w:type="spellEnd"/>
-      <w:r>
-        <w:rPr>
-          <w:sz w:val="24"/>
-          <w:szCs w:val="24"/>
-        </w:rPr>
-        <w:t xml:space="preserve"> da aplicação tem um comportamento diferente de acordo com o palpite, horário antes, durante e após o jogo.</w:t>
-      </w:r>
-      <w:r>
-        <w:rPr>
-          <w:sz w:val="24"/>
-          <w:szCs w:val="24"/>
-        </w:rPr>
-        <w:t xml:space="preserve"> </w:t>
-      </w:r>
-      <w:r>
-        <w:rPr>
-          <w:sz w:val="24"/>
-          <w:szCs w:val="24"/>
-        </w:rPr>
-        <w:lastRenderedPageBreak/>
-        <w:t>A figura 4 mostra os 4 primeiros itens sem palpite e exibição antes do início do jogo e inclusive antes do período de fechamento das apostas (30 minutos antes do início da partida).</w:t>
-      </w:r>
-    </w:p>
-    <w:p>
-      <w:pPr>
-        <w:suppressAutoHyphens/>
-        <w:spacing w:line="360" w:lineRule="auto"/>
-        <w:jc w:val="both"/>
-        <w:rPr>
-          <w:sz w:val="24"/>
-          <w:szCs w:val="24"/>
-        </w:rPr>
-      </w:pPr>
-      <w:r>
-        <w:rPr>
-          <w:noProof/>
-          <w:sz w:val="24"/>
-          <w:szCs w:val="24"/>
-        </w:rPr>
-        <w:drawing>
-          <wp:inline distT="0" distB="0" distL="0" distR="0" wp14:anchorId="70E5411A" wp14:editId="326700BE">
-            <wp:extent cx="5280025" cy="2712085"/>
-            <wp:effectExtent l="0" t="0" r="0" b="0"/>
-            <wp:docPr id="9" name="Imagem 9"/>
-            <wp:cNvGraphicFramePr>
-              <a:graphicFrameLocks xmlns:a="http://schemas.openxmlformats.org/drawingml/2006/main" noChangeAspect="1"/>
-            </wp:cNvGraphicFramePr>
-            <a:graphic xmlns:a="http://schemas.openxmlformats.org/drawingml/2006/main">
-              <a:graphicData uri="http://schemas.openxmlformats.org/drawingml/2006/picture">
-                <pic:pic xmlns:pic="http://schemas.openxmlformats.org/drawingml/2006/picture">
-                  <pic:nvPicPr>
-                    <pic:cNvPr id="9" name="5.PNG"/>
-                    <pic:cNvPicPr/>
-                  </pic:nvPicPr>
-                  <pic:blipFill>
-                    <a:blip r:embed="rId13">
-                      <a:extLst>
-                        <a:ext uri="{28A0092B-C50C-407E-A947-70E740481C1C}">
-                          <a14:useLocalDpi xmlns:a14="http://schemas.microsoft.com/office/drawing/2010/main" val="0"/>
-                        </a:ext>
-                      </a:extLst>
-                    </a:blip>
-                    <a:stretch>
-                      <a:fillRect/>
-                    </a:stretch>
-                  </pic:blipFill>
-                  <pic:spPr>
-                    <a:xfrm>
-                      <a:off x="0" y="0"/>
-                      <a:ext cx="5280025" cy="2712085"/>
-                    </a:xfrm>
-                    <a:prstGeom prst="rect">
-                      <a:avLst/>
-                    </a:prstGeom>
-                  </pic:spPr>
-                </pic:pic>
-              </a:graphicData>
-            </a:graphic>
-          </wp:inline>
-        </w:drawing>
-      </w:r>
-    </w:p>
-    <w:p>
-      <w:pPr>
-        <w:pStyle w:val="Legenda"/>
-        <w:rPr>
-          <w:b/>
-          <w:sz w:val="20"/>
-        </w:rPr>
-      </w:pPr>
-      <w:r>
-        <w:rPr>
-          <w:b/>
-          <w:sz w:val="20"/>
-        </w:rPr>
-        <w:t xml:space="preserve">Figura </w:t>
-      </w:r>
-      <w:r>
-        <w:rPr>
-          <w:b/>
-          <w:sz w:val="20"/>
-        </w:rPr>
-        <w:t>5</w:t>
-      </w:r>
-      <w:r>
-        <w:rPr>
-          <w:b/>
-          <w:sz w:val="20"/>
-        </w:rPr>
-        <w:t xml:space="preserve"> – Home da aplicação</w:t>
-      </w:r>
-      <w:r>
-        <w:rPr>
-          <w:b/>
-          <w:sz w:val="20"/>
-        </w:rPr>
-        <w:t xml:space="preserve"> com palpite antes do fechamento de palpites</w:t>
-      </w:r>
-      <w:r>
-        <w:rPr>
-          <w:b/>
-          <w:sz w:val="20"/>
-        </w:rPr>
-        <w:t>.</w:t>
-      </w:r>
-    </w:p>
-    <w:p>
-      <w:pPr>
-        <w:suppressAutoHyphens/>
-        <w:spacing w:line="360" w:lineRule="auto"/>
-        <w:ind w:firstLine="375"/>
-        <w:jc w:val="both"/>
-        <w:rPr>
-          <w:iCs/>
-          <w:sz w:val="24"/>
-          <w:szCs w:val="24"/>
-        </w:rPr>
-      </w:pPr>
-      <w:r>
-        <w:rPr>
-          <w:iCs/>
-          <w:sz w:val="24"/>
-          <w:szCs w:val="24"/>
-        </w:rPr>
-        <w:t xml:space="preserve">A figura 5, exemplifica nos dois primeiros </w:t>
-      </w:r>
-      <w:proofErr w:type="spellStart"/>
-      <w:r>
-        <w:rPr>
-          <w:iCs/>
-          <w:sz w:val="24"/>
-          <w:szCs w:val="24"/>
-        </w:rPr>
-        <w:t>cards</w:t>
-      </w:r>
-      <w:proofErr w:type="spellEnd"/>
-      <w:r>
-        <w:rPr>
-          <w:iCs/>
-          <w:sz w:val="24"/>
-          <w:szCs w:val="24"/>
-        </w:rPr>
-        <w:t>, a exibição de itens com palpites realizados antes do fechamento de palpites, ainda sem a pontuação</w:t>
-      </w:r>
-      <w:r>
-        <w:rPr>
-          <w:iCs/>
-          <w:sz w:val="24"/>
-          <w:szCs w:val="24"/>
-        </w:rPr>
-        <w:t xml:space="preserve"> iniciada</w:t>
-      </w:r>
-      <w:r>
-        <w:rPr>
-          <w:iCs/>
-          <w:sz w:val="24"/>
-          <w:szCs w:val="24"/>
-        </w:rPr>
-        <w:t>.</w:t>
-      </w:r>
-    </w:p>
-    <w:p>
-      <w:pPr>
-        <w:suppressAutoHyphens/>
-        <w:spacing w:line="360" w:lineRule="auto"/>
-        <w:ind w:firstLine="375"/>
-        <w:jc w:val="both"/>
-        <w:rPr>
-          <w:iCs/>
-          <w:sz w:val="24"/>
-          <w:szCs w:val="24"/>
-        </w:rPr>
-      </w:pPr>
-      <w:r>
-        <w:rPr>
-          <w:iCs/>
-          <w:sz w:val="24"/>
-          <w:szCs w:val="24"/>
-        </w:rPr>
-        <w:t xml:space="preserve">Ao inicializar a partida, a configuração dos </w:t>
-      </w:r>
-      <w:proofErr w:type="spellStart"/>
-      <w:r>
-        <w:rPr>
-          <w:iCs/>
-          <w:sz w:val="24"/>
-          <w:szCs w:val="24"/>
-        </w:rPr>
-        <w:t>cards</w:t>
-      </w:r>
-      <w:proofErr w:type="spellEnd"/>
-      <w:r>
-        <w:rPr>
-          <w:iCs/>
-          <w:sz w:val="24"/>
-          <w:szCs w:val="24"/>
-        </w:rPr>
-        <w:t xml:space="preserve"> muda novamente, e passa a exibir as informações do placar real da partida, o tempo atual, além dos jogadores que marcam gols como pode ser visualizado na </w:t>
-      </w:r>
-      <w:r>
-        <w:rPr>
-          <w:iCs/>
-          <w:sz w:val="24"/>
-          <w:szCs w:val="24"/>
-        </w:rPr>
-        <w:t xml:space="preserve">figura </w:t>
-      </w:r>
-      <w:r>
-        <w:rPr>
-          <w:iCs/>
-          <w:sz w:val="24"/>
-          <w:szCs w:val="24"/>
-        </w:rPr>
-        <w:t>6 logo abaixo.</w:t>
-      </w:r>
-    </w:p>
-    <w:p>
-      <w:pPr>
-        <w:suppressAutoHyphens/>
-        <w:spacing w:line="360" w:lineRule="auto"/>
-        <w:jc w:val="both"/>
-        <w:rPr>
-          <w:iCs/>
-          <w:sz w:val="24"/>
-          <w:szCs w:val="24"/>
-        </w:rPr>
-      </w:pPr>
-      <w:r>
-        <w:rPr>
-          <w:iCs/>
-          <w:noProof/>
-          <w:sz w:val="24"/>
-          <w:szCs w:val="24"/>
-        </w:rPr>
-        <w:drawing>
-          <wp:inline distT="0" distB="0" distL="0" distR="0" wp14:anchorId="3599BE4D" wp14:editId="4799DE12">
-            <wp:extent cx="5280025" cy="2710815"/>
-            <wp:effectExtent l="0" t="0" r="0" b="0"/>
-            <wp:docPr id="10" name="Imagem 10"/>
-            <wp:cNvGraphicFramePr>
-              <a:graphicFrameLocks xmlns:a="http://schemas.openxmlformats.org/drawingml/2006/main" noChangeAspect="1"/>
-            </wp:cNvGraphicFramePr>
-            <a:graphic xmlns:a="http://schemas.openxmlformats.org/drawingml/2006/main">
-              <a:graphicData uri="http://schemas.openxmlformats.org/drawingml/2006/picture">
-                <pic:pic xmlns:pic="http://schemas.openxmlformats.org/drawingml/2006/picture">
-                  <pic:nvPicPr>
-                    <pic:cNvPr id="10" name="7.PNG"/>
                     <pic:cNvPicPr/>
                   </pic:nvPicPr>
                   <pic:blipFill>
@@ -14879,21 +14723,14 @@
           <w:b/>
           <w:sz w:val="20"/>
         </w:rPr>
-        <w:t>6</w:t>
+        <w:t>5</w:t>
       </w:r>
       <w:r>
         <w:rPr>
           <w:b/>
           <w:sz w:val="20"/>
         </w:rPr>
-        <w:t xml:space="preserve"> – Home da aplicação com palpite </w:t>
-      </w:r>
-      <w:r>
-        <w:rPr>
-          <w:b/>
-          <w:sz w:val="20"/>
-        </w:rPr>
-        <w:t>e partidas em andamento</w:t>
+        <w:t xml:space="preserve"> – Home da aplicação</w:t>
       </w:r>
       <w:r>
         <w:rPr>
@@ -14919,22 +14756,444 @@
           <w:sz w:val="24"/>
           <w:szCs w:val="24"/>
         </w:rPr>
-        <w:t xml:space="preserve">A pontuação também é atualizada dinamicamente a cada alteração de placar, ou seja, dessa forma a cada gol o usuário pode ganhar ou perder pontos de acordo com o </w:t>
-      </w:r>
-      <w:r>
-        <w:rPr>
+        <w:t xml:space="preserve">A estrutura da tela é adaptável para diferentes tamanhos de dispositivos, permitindo a sua utilização em smartphones, </w:t>
+      </w:r>
+      <w:proofErr w:type="spellStart"/>
+      <w:r>
+        <w:rPr>
+          <w:sz w:val="24"/>
+          <w:szCs w:val="24"/>
+        </w:rPr>
+        <w:t>tablets</w:t>
+      </w:r>
+      <w:proofErr w:type="spellEnd"/>
+      <w:r>
+        <w:rPr>
+          <w:sz w:val="24"/>
+          <w:szCs w:val="24"/>
+        </w:rPr>
+        <w:t xml:space="preserve"> e desktops. Cada </w:t>
+      </w:r>
+      <w:proofErr w:type="spellStart"/>
+      <w:r>
+        <w:rPr>
+          <w:sz w:val="24"/>
+          <w:szCs w:val="24"/>
+        </w:rPr>
+        <w:t>card</w:t>
+      </w:r>
+      <w:proofErr w:type="spellEnd"/>
+      <w:r>
+        <w:rPr>
+          <w:sz w:val="24"/>
+          <w:szCs w:val="24"/>
+        </w:rPr>
+        <w:t xml:space="preserve"> da aplicação tem um comportamento diferente de acordo com o palpite, horário antes, durante e após o jogo.</w:t>
+      </w:r>
+      <w:r>
+        <w:rPr>
+          <w:sz w:val="24"/>
+          <w:szCs w:val="24"/>
+        </w:rPr>
+        <w:t xml:space="preserve"> A figura </w:t>
+      </w:r>
+      <w:r>
+        <w:rPr>
+          <w:sz w:val="24"/>
+          <w:szCs w:val="24"/>
+        </w:rPr>
+        <w:t>5</w:t>
+      </w:r>
+      <w:r>
+        <w:rPr>
+          <w:sz w:val="24"/>
+          <w:szCs w:val="24"/>
+        </w:rPr>
+        <w:t xml:space="preserve"> mostra os 4 primeiros itens sem palpite e exibição antes do início do jogo e inclusive antes do período de fechamento das apostas (30 minutos antes do início da partida).</w:t>
+      </w:r>
+    </w:p>
+    <w:p>
+      <w:pPr>
+        <w:suppressAutoHyphens/>
+        <w:spacing w:line="360" w:lineRule="auto"/>
+        <w:jc w:val="both"/>
+        <w:rPr>
+          <w:sz w:val="24"/>
+          <w:szCs w:val="24"/>
+        </w:rPr>
+      </w:pPr>
+      <w:r>
+        <w:rPr>
+          <w:noProof/>
           <w:sz w:val="24"/>
           <w:szCs w:val="24"/>
         </w:rPr>
         <w:lastRenderedPageBreak/>
-        <w:t>seu palpite nas partidas.</w:t>
-      </w:r>
-      <w:r>
-        <w:rPr>
-          <w:sz w:val="24"/>
-          <w:szCs w:val="24"/>
-        </w:rPr>
-        <w:t xml:space="preserve"> Importante ressaltar que após a partida ser iniciada, acontece o start de um timer no front que atualiza a cada 30 segundos a tela, sem a necessidade de interação do usuário, atualizando dinamicamente toda a estrutura de informações presentes na tela conforme mostra a tela 7.</w:t>
+        <w:drawing>
+          <wp:inline distT="0" distB="0" distL="0" distR="0" wp14:anchorId="70E5411A" wp14:editId="326700BE">
+            <wp:extent cx="5280025" cy="2712085"/>
+            <wp:effectExtent l="0" t="0" r="0" b="0"/>
+            <wp:docPr id="9" name="Imagem 9"/>
+            <wp:cNvGraphicFramePr>
+              <a:graphicFrameLocks xmlns:a="http://schemas.openxmlformats.org/drawingml/2006/main" noChangeAspect="1"/>
+            </wp:cNvGraphicFramePr>
+            <a:graphic xmlns:a="http://schemas.openxmlformats.org/drawingml/2006/main">
+              <a:graphicData uri="http://schemas.openxmlformats.org/drawingml/2006/picture">
+                <pic:pic xmlns:pic="http://schemas.openxmlformats.org/drawingml/2006/picture">
+                  <pic:nvPicPr>
+                    <pic:cNvPr id="9" name="5.PNG"/>
+                    <pic:cNvPicPr/>
+                  </pic:nvPicPr>
+                  <pic:blipFill>
+                    <a:blip r:embed="rId15">
+                      <a:extLst>
+                        <a:ext uri="{28A0092B-C50C-407E-A947-70E740481C1C}">
+                          <a14:useLocalDpi xmlns:a14="http://schemas.microsoft.com/office/drawing/2010/main" val="0"/>
+                        </a:ext>
+                      </a:extLst>
+                    </a:blip>
+                    <a:stretch>
+                      <a:fillRect/>
+                    </a:stretch>
+                  </pic:blipFill>
+                  <pic:spPr>
+                    <a:xfrm>
+                      <a:off x="0" y="0"/>
+                      <a:ext cx="5280025" cy="2712085"/>
+                    </a:xfrm>
+                    <a:prstGeom prst="rect">
+                      <a:avLst/>
+                    </a:prstGeom>
+                  </pic:spPr>
+                </pic:pic>
+              </a:graphicData>
+            </a:graphic>
+          </wp:inline>
+        </w:drawing>
+      </w:r>
+    </w:p>
+    <w:p>
+      <w:pPr>
+        <w:pStyle w:val="Legenda"/>
+        <w:rPr>
+          <w:b/>
+          <w:sz w:val="20"/>
+        </w:rPr>
+      </w:pPr>
+      <w:r>
+        <w:rPr>
+          <w:b/>
+          <w:sz w:val="20"/>
+        </w:rPr>
+        <w:t xml:space="preserve">Figura </w:t>
+      </w:r>
+      <w:r>
+        <w:rPr>
+          <w:b/>
+          <w:sz w:val="20"/>
+        </w:rPr>
+        <w:t>6</w:t>
+      </w:r>
+      <w:r>
+        <w:rPr>
+          <w:b/>
+          <w:sz w:val="20"/>
+        </w:rPr>
+        <w:t xml:space="preserve"> – Home da aplicação</w:t>
+      </w:r>
+      <w:r>
+        <w:rPr>
+          <w:b/>
+          <w:sz w:val="20"/>
+        </w:rPr>
+        <w:t xml:space="preserve"> com palpite antes do fechamento de palpites</w:t>
+      </w:r>
+      <w:r>
+        <w:rPr>
+          <w:b/>
+          <w:sz w:val="20"/>
+        </w:rPr>
+        <w:t>.</w:t>
+      </w:r>
+    </w:p>
+    <w:p>
+      <w:pPr>
+        <w:suppressAutoHyphens/>
+        <w:spacing w:line="360" w:lineRule="auto"/>
+        <w:ind w:firstLine="375"/>
+        <w:jc w:val="both"/>
+        <w:rPr>
+          <w:iCs/>
+          <w:sz w:val="24"/>
+          <w:szCs w:val="24"/>
+        </w:rPr>
+      </w:pPr>
+      <w:r>
+        <w:rPr>
+          <w:iCs/>
+          <w:sz w:val="24"/>
+          <w:szCs w:val="24"/>
+        </w:rPr>
+        <w:t xml:space="preserve">A figura </w:t>
+      </w:r>
+      <w:r>
+        <w:rPr>
+          <w:iCs/>
+          <w:sz w:val="24"/>
+          <w:szCs w:val="24"/>
+        </w:rPr>
+        <w:t>6</w:t>
+      </w:r>
+      <w:r>
+        <w:rPr>
+          <w:iCs/>
+          <w:sz w:val="24"/>
+          <w:szCs w:val="24"/>
+        </w:rPr>
+        <w:t xml:space="preserve">, exemplifica nos dois primeiros </w:t>
+      </w:r>
+      <w:proofErr w:type="spellStart"/>
+      <w:r>
+        <w:rPr>
+          <w:iCs/>
+          <w:sz w:val="24"/>
+          <w:szCs w:val="24"/>
+        </w:rPr>
+        <w:t>cards</w:t>
+      </w:r>
+      <w:proofErr w:type="spellEnd"/>
+      <w:r>
+        <w:rPr>
+          <w:iCs/>
+          <w:sz w:val="24"/>
+          <w:szCs w:val="24"/>
+        </w:rPr>
+        <w:t>, a exibição de itens com palpites realizados antes do fechamento de palpites, ainda sem a pontuação</w:t>
+      </w:r>
+      <w:r>
+        <w:rPr>
+          <w:iCs/>
+          <w:sz w:val="24"/>
+          <w:szCs w:val="24"/>
+        </w:rPr>
+        <w:t xml:space="preserve"> iniciada</w:t>
+      </w:r>
+      <w:r>
+        <w:rPr>
+          <w:iCs/>
+          <w:sz w:val="24"/>
+          <w:szCs w:val="24"/>
+        </w:rPr>
+        <w:t>.</w:t>
+      </w:r>
+    </w:p>
+    <w:p>
+      <w:pPr>
+        <w:suppressAutoHyphens/>
+        <w:spacing w:line="360" w:lineRule="auto"/>
+        <w:ind w:firstLine="375"/>
+        <w:jc w:val="both"/>
+        <w:rPr>
+          <w:iCs/>
+          <w:sz w:val="24"/>
+          <w:szCs w:val="24"/>
+        </w:rPr>
+      </w:pPr>
+      <w:r>
+        <w:rPr>
+          <w:iCs/>
+          <w:sz w:val="24"/>
+          <w:szCs w:val="24"/>
+        </w:rPr>
+        <w:t xml:space="preserve">Ao inicializar a partida, a configuração dos </w:t>
+      </w:r>
+      <w:proofErr w:type="spellStart"/>
+      <w:r>
+        <w:rPr>
+          <w:iCs/>
+          <w:sz w:val="24"/>
+          <w:szCs w:val="24"/>
+        </w:rPr>
+        <w:t>cards</w:t>
+      </w:r>
+      <w:proofErr w:type="spellEnd"/>
+      <w:r>
+        <w:rPr>
+          <w:iCs/>
+          <w:sz w:val="24"/>
+          <w:szCs w:val="24"/>
+        </w:rPr>
+        <w:t xml:space="preserve"> muda novamente, e passa a exibir as informações do placar real da partida, o tempo atual, além dos jogadores que marcam gols como pode ser visualizado na </w:t>
+      </w:r>
+      <w:r>
+        <w:rPr>
+          <w:iCs/>
+          <w:sz w:val="24"/>
+          <w:szCs w:val="24"/>
+        </w:rPr>
+        <w:t xml:space="preserve">figura </w:t>
+      </w:r>
+      <w:r>
+        <w:rPr>
+          <w:iCs/>
+          <w:sz w:val="24"/>
+          <w:szCs w:val="24"/>
+        </w:rPr>
+        <w:t>7</w:t>
+      </w:r>
+      <w:r>
+        <w:rPr>
+          <w:iCs/>
+          <w:sz w:val="24"/>
+          <w:szCs w:val="24"/>
+        </w:rPr>
+        <w:t xml:space="preserve"> logo abaixo.</w:t>
+      </w:r>
+    </w:p>
+    <w:p>
+      <w:pPr>
+        <w:suppressAutoHyphens/>
+        <w:spacing w:line="360" w:lineRule="auto"/>
+        <w:jc w:val="both"/>
+        <w:rPr>
+          <w:iCs/>
+          <w:sz w:val="24"/>
+          <w:szCs w:val="24"/>
+        </w:rPr>
+      </w:pPr>
+      <w:r>
+        <w:rPr>
+          <w:iCs/>
+          <w:noProof/>
+          <w:sz w:val="24"/>
+          <w:szCs w:val="24"/>
+        </w:rPr>
+        <w:drawing>
+          <wp:inline distT="0" distB="0" distL="0" distR="0" wp14:anchorId="3599BE4D" wp14:editId="4799DE12">
+            <wp:extent cx="5280025" cy="2710815"/>
+            <wp:effectExtent l="0" t="0" r="0" b="0"/>
+            <wp:docPr id="10" name="Imagem 10"/>
+            <wp:cNvGraphicFramePr>
+              <a:graphicFrameLocks xmlns:a="http://schemas.openxmlformats.org/drawingml/2006/main" noChangeAspect="1"/>
+            </wp:cNvGraphicFramePr>
+            <a:graphic xmlns:a="http://schemas.openxmlformats.org/drawingml/2006/main">
+              <a:graphicData uri="http://schemas.openxmlformats.org/drawingml/2006/picture">
+                <pic:pic xmlns:pic="http://schemas.openxmlformats.org/drawingml/2006/picture">
+                  <pic:nvPicPr>
+                    <pic:cNvPr id="10" name="7.PNG"/>
+                    <pic:cNvPicPr/>
+                  </pic:nvPicPr>
+                  <pic:blipFill>
+                    <a:blip r:embed="rId16">
+                      <a:extLst>
+                        <a:ext uri="{28A0092B-C50C-407E-A947-70E740481C1C}">
+                          <a14:useLocalDpi xmlns:a14="http://schemas.microsoft.com/office/drawing/2010/main" val="0"/>
+                        </a:ext>
+                      </a:extLst>
+                    </a:blip>
+                    <a:stretch>
+                      <a:fillRect/>
+                    </a:stretch>
+                  </pic:blipFill>
+                  <pic:spPr>
+                    <a:xfrm>
+                      <a:off x="0" y="0"/>
+                      <a:ext cx="5280025" cy="2710815"/>
+                    </a:xfrm>
+                    <a:prstGeom prst="rect">
+                      <a:avLst/>
+                    </a:prstGeom>
+                  </pic:spPr>
+                </pic:pic>
+              </a:graphicData>
+            </a:graphic>
+          </wp:inline>
+        </w:drawing>
+      </w:r>
+    </w:p>
+    <w:p>
+      <w:pPr>
+        <w:pStyle w:val="Legenda"/>
+        <w:rPr>
+          <w:b/>
+          <w:sz w:val="20"/>
+        </w:rPr>
+      </w:pPr>
+      <w:r>
+        <w:rPr>
+          <w:b/>
+          <w:sz w:val="20"/>
+        </w:rPr>
+        <w:t xml:space="preserve">Figura </w:t>
+      </w:r>
+      <w:r>
+        <w:rPr>
+          <w:b/>
+          <w:sz w:val="20"/>
+        </w:rPr>
+        <w:t>7</w:t>
+      </w:r>
+      <w:r>
+        <w:rPr>
+          <w:b/>
+          <w:sz w:val="20"/>
+        </w:rPr>
+        <w:t xml:space="preserve"> – Home da aplicação com palpite e partidas em andamento</w:t>
+      </w:r>
+      <w:r>
+        <w:rPr>
+          <w:b/>
+          <w:sz w:val="20"/>
+        </w:rPr>
+        <w:t>.</w:t>
+      </w:r>
+    </w:p>
+    <w:p>
+      <w:pPr>
+        <w:suppressAutoHyphens/>
+        <w:spacing w:line="360" w:lineRule="auto"/>
+        <w:ind w:firstLine="375"/>
+        <w:jc w:val="both"/>
+        <w:rPr>
+          <w:sz w:val="24"/>
+          <w:szCs w:val="24"/>
+        </w:rPr>
+      </w:pPr>
+      <w:r>
+        <w:rPr>
+          <w:sz w:val="24"/>
+          <w:szCs w:val="24"/>
+        </w:rPr>
+        <w:t>A pontuação também é atualizada dinamicamente a cada alteração de placar, ou seja, dessa forma a cada gol o usuário pode ganhar ou perder pontos de acordo com o seu palpite nas partidas.</w:t>
+      </w:r>
+      <w:r>
+        <w:rPr>
+          <w:sz w:val="24"/>
+          <w:szCs w:val="24"/>
+        </w:rPr>
+        <w:t xml:space="preserve"> Importante ressaltar que após a partida ser iniciada, acontece o start de um timer no front que atualiza a cada 30 segundos a tela, sem a necessidade de </w:t>
+      </w:r>
+      <w:r>
+        <w:rPr>
+          <w:sz w:val="24"/>
+          <w:szCs w:val="24"/>
+        </w:rPr>
+        <w:lastRenderedPageBreak/>
+        <w:t xml:space="preserve">interação do usuário, atualizando dinamicamente toda a estrutura de informações presentes na tela conforme mostra a tela </w:t>
+      </w:r>
+      <w:r>
+        <w:rPr>
+          <w:sz w:val="24"/>
+          <w:szCs w:val="24"/>
+        </w:rPr>
+        <w:t>8</w:t>
+      </w:r>
+      <w:r>
+        <w:rPr>
+          <w:sz w:val="24"/>
+          <w:szCs w:val="24"/>
+        </w:rPr>
+        <w:t>.</w:t>
       </w:r>
     </w:p>
     <w:p>
@@ -14969,7 +15228,7 @@
                     <pic:cNvPicPr/>
                   </pic:nvPicPr>
                   <pic:blipFill>
-                    <a:blip r:embed="rId15">
+                    <a:blip r:embed="rId17">
                       <a:extLst>
                         <a:ext uri="{28A0092B-C50C-407E-A947-70E740481C1C}">
                           <a14:useLocalDpi xmlns:a14="http://schemas.microsoft.com/office/drawing/2010/main" val="0"/>
@@ -15016,7 +15275,7 @@
           <w:b/>
           <w:sz w:val="20"/>
         </w:rPr>
-        <w:t>7</w:t>
+        <w:t>8</w:t>
       </w:r>
       <w:r>
         <w:rPr>
@@ -15110,8 +15369,6 @@
           <w:szCs w:val="24"/>
         </w:rPr>
       </w:pPr>
-      <w:bookmarkStart w:id="23" w:name="_GoBack"/>
-      <w:bookmarkEnd w:id="23"/>
     </w:p>
     <w:p>
       <w:pPr>
@@ -15177,7 +15434,13 @@
         <w:rPr>
           <w:sz w:val="24"/>
         </w:rPr>
-        <w:t xml:space="preserve"> 8</w:t>
+        <w:t xml:space="preserve"> </w:t>
+      </w:r>
+      <w:r>
+        <w:rPr>
+          <w:sz w:val="24"/>
+        </w:rPr>
+        <w:t>9</w:t>
       </w:r>
       <w:r>
         <w:rPr>
@@ -15217,7 +15480,7 @@
                     <pic:cNvPicPr/>
                   </pic:nvPicPr>
                   <pic:blipFill>
-                    <a:blip r:embed="rId16">
+                    <a:blip r:embed="rId18">
                       <a:extLst>
                         <a:ext uri="{28A0092B-C50C-407E-A947-70E740481C1C}">
                           <a14:useLocalDpi xmlns:a14="http://schemas.microsoft.com/office/drawing/2010/main" val="0"/>
@@ -15264,21 +15527,14 @@
           <w:b/>
           <w:sz w:val="20"/>
         </w:rPr>
-        <w:t>8</w:t>
+        <w:t>9</w:t>
       </w:r>
       <w:r>
         <w:rPr>
           <w:b/>
           <w:sz w:val="20"/>
         </w:rPr>
-        <w:t xml:space="preserve"> – </w:t>
-      </w:r>
-      <w:r>
-        <w:rPr>
-          <w:b/>
-          <w:sz w:val="20"/>
-        </w:rPr>
-        <w:t>Tela de palpites em partida</w:t>
+        <w:t xml:space="preserve"> – Tela de palpites em partida</w:t>
       </w:r>
       <w:r>
         <w:rPr>
@@ -15334,7 +15590,13 @@
         <w:rPr>
           <w:sz w:val="24"/>
         </w:rPr>
-        <w:t xml:space="preserve"> 9</w:t>
+        <w:t xml:space="preserve"> </w:t>
+      </w:r>
+      <w:r>
+        <w:rPr>
+          <w:sz w:val="24"/>
+        </w:rPr>
+        <w:t>10</w:t>
       </w:r>
       <w:r>
         <w:rPr>
@@ -15370,375 +15632,6 @@
                 <pic:pic xmlns:pic="http://schemas.openxmlformats.org/drawingml/2006/picture">
                   <pic:nvPicPr>
                     <pic:cNvPr id="12" name="4.PNG"/>
-                    <pic:cNvPicPr/>
-                  </pic:nvPicPr>
-                  <pic:blipFill>
-                    <a:blip r:embed="rId17">
-                      <a:extLst>
-                        <a:ext uri="{28A0092B-C50C-407E-A947-70E740481C1C}">
-                          <a14:useLocalDpi xmlns:a14="http://schemas.microsoft.com/office/drawing/2010/main" val="0"/>
-                        </a:ext>
-                      </a:extLst>
-                    </a:blip>
-                    <a:stretch>
-                      <a:fillRect/>
-                    </a:stretch>
-                  </pic:blipFill>
-                  <pic:spPr>
-                    <a:xfrm>
-                      <a:off x="0" y="0"/>
-                      <a:ext cx="5280025" cy="2687955"/>
-                    </a:xfrm>
-                    <a:prstGeom prst="rect">
-                      <a:avLst/>
-                    </a:prstGeom>
-                  </pic:spPr>
-                </pic:pic>
-              </a:graphicData>
-            </a:graphic>
-          </wp:inline>
-        </w:drawing>
-      </w:r>
-    </w:p>
-    <w:p>
-      <w:pPr>
-        <w:pStyle w:val="Legenda"/>
-        <w:rPr>
-          <w:b/>
-          <w:sz w:val="20"/>
-        </w:rPr>
-      </w:pPr>
-      <w:r>
-        <w:rPr>
-          <w:b/>
-          <w:sz w:val="20"/>
-        </w:rPr>
-        <w:t xml:space="preserve">Figura </w:t>
-      </w:r>
-      <w:r>
-        <w:rPr>
-          <w:b/>
-          <w:sz w:val="20"/>
-        </w:rPr>
-        <w:t>9</w:t>
-      </w:r>
-      <w:r>
-        <w:rPr>
-          <w:b/>
-          <w:sz w:val="20"/>
-        </w:rPr>
-        <w:t xml:space="preserve"> – Tela de palpites em partida</w:t>
-      </w:r>
-      <w:r>
-        <w:rPr>
-          <w:b/>
-          <w:sz w:val="20"/>
-        </w:rPr>
-        <w:t xml:space="preserve"> pós fechamento de </w:t>
-      </w:r>
-      <w:r>
-        <w:rPr>
-          <w:b/>
-          <w:sz w:val="20"/>
-        </w:rPr>
-        <w:t>palpites</w:t>
-      </w:r>
-      <w:r>
-        <w:rPr>
-          <w:b/>
-          <w:sz w:val="20"/>
-        </w:rPr>
-        <w:t>.</w:t>
-      </w:r>
-    </w:p>
-    <w:p>
-      <w:pPr>
-        <w:suppressAutoHyphens/>
-        <w:spacing w:line="360" w:lineRule="auto"/>
-        <w:ind w:firstLine="375"/>
-        <w:jc w:val="both"/>
-        <w:rPr>
-          <w:sz w:val="24"/>
-        </w:rPr>
-      </w:pPr>
-      <w:r>
-        <w:rPr>
-          <w:sz w:val="24"/>
-        </w:rPr>
-        <w:t>Um terceiro comportamento da tela de palpites, torna visível a quantidade de palpites agrupados por placares em um gráfico de barras, além de um gráfico de pizza representando a quantidade de palpites na vitória de cada equipe e também do empate entre eles, conforma mo</w:t>
-      </w:r>
-      <w:r>
-        <w:rPr>
-          <w:sz w:val="24"/>
-        </w:rPr>
-        <w:t>stra a imagem 10</w:t>
-      </w:r>
-      <w:r>
-        <w:rPr>
-          <w:sz w:val="24"/>
-        </w:rPr>
-        <w:t>.</w:t>
-      </w:r>
-    </w:p>
-    <w:p>
-      <w:pPr>
-        <w:suppressAutoHyphens/>
-        <w:spacing w:line="360" w:lineRule="auto"/>
-        <w:jc w:val="both"/>
-        <w:rPr>
-          <w:sz w:val="24"/>
-        </w:rPr>
-      </w:pPr>
-      <w:r>
-        <w:rPr>
-          <w:noProof/>
-          <w:sz w:val="24"/>
-        </w:rPr>
-        <w:lastRenderedPageBreak/>
-        <w:drawing>
-          <wp:inline distT="0" distB="0" distL="0" distR="0" wp14:anchorId="55E9DC4C" wp14:editId="37EF2D84">
-            <wp:extent cx="5280025" cy="2687955"/>
-            <wp:effectExtent l="0" t="0" r="0" b="0"/>
-            <wp:docPr id="13" name="Imagem 13"/>
-            <wp:cNvGraphicFramePr>
-              <a:graphicFrameLocks xmlns:a="http://schemas.openxmlformats.org/drawingml/2006/main" noChangeAspect="1"/>
-            </wp:cNvGraphicFramePr>
-            <a:graphic xmlns:a="http://schemas.openxmlformats.org/drawingml/2006/main">
-              <a:graphicData uri="http://schemas.openxmlformats.org/drawingml/2006/picture">
-                <pic:pic xmlns:pic="http://schemas.openxmlformats.org/drawingml/2006/picture">
-                  <pic:nvPicPr>
-                    <pic:cNvPr id="13" name="10.PNG"/>
-                    <pic:cNvPicPr/>
-                  </pic:nvPicPr>
-                  <pic:blipFill>
-                    <a:blip r:embed="rId18">
-                      <a:extLst>
-                        <a:ext uri="{28A0092B-C50C-407E-A947-70E740481C1C}">
-                          <a14:useLocalDpi xmlns:a14="http://schemas.microsoft.com/office/drawing/2010/main" val="0"/>
-                        </a:ext>
-                      </a:extLst>
-                    </a:blip>
-                    <a:stretch>
-                      <a:fillRect/>
-                    </a:stretch>
-                  </pic:blipFill>
-                  <pic:spPr>
-                    <a:xfrm>
-                      <a:off x="0" y="0"/>
-                      <a:ext cx="5280025" cy="2687955"/>
-                    </a:xfrm>
-                    <a:prstGeom prst="rect">
-                      <a:avLst/>
-                    </a:prstGeom>
-                  </pic:spPr>
-                </pic:pic>
-              </a:graphicData>
-            </a:graphic>
-          </wp:inline>
-        </w:drawing>
-      </w:r>
-    </w:p>
-    <w:p>
-      <w:pPr>
-        <w:pStyle w:val="Legenda"/>
-        <w:rPr>
-          <w:b/>
-          <w:sz w:val="20"/>
-        </w:rPr>
-      </w:pPr>
-      <w:r>
-        <w:rPr>
-          <w:b/>
-          <w:sz w:val="20"/>
-        </w:rPr>
-        <w:t xml:space="preserve">Figura </w:t>
-      </w:r>
-      <w:r>
-        <w:rPr>
-          <w:b/>
-          <w:sz w:val="20"/>
-        </w:rPr>
-        <w:t>10</w:t>
-      </w:r>
-      <w:r>
-        <w:rPr>
-          <w:b/>
-          <w:sz w:val="20"/>
-        </w:rPr>
-        <w:t xml:space="preserve"> – Tela de palpites em partida pós </w:t>
-      </w:r>
-      <w:r>
-        <w:rPr>
-          <w:b/>
-          <w:sz w:val="20"/>
-        </w:rPr>
-        <w:t>início</w:t>
-      </w:r>
-      <w:r>
-        <w:rPr>
-          <w:b/>
-          <w:sz w:val="20"/>
-        </w:rPr>
-        <w:t xml:space="preserve"> d</w:t>
-      </w:r>
-      <w:r>
-        <w:rPr>
-          <w:b/>
-          <w:sz w:val="20"/>
-        </w:rPr>
-        <w:t>as partidas</w:t>
-      </w:r>
-      <w:r>
-        <w:rPr>
-          <w:b/>
-          <w:sz w:val="20"/>
-        </w:rPr>
-        <w:t>.</w:t>
-      </w:r>
-    </w:p>
-    <w:p>
-      <w:pPr>
-        <w:suppressAutoHyphens/>
-        <w:spacing w:line="360" w:lineRule="auto"/>
-        <w:jc w:val="both"/>
-        <w:rPr>
-          <w:sz w:val="24"/>
-        </w:rPr>
-      </w:pPr>
-    </w:p>
-    <w:p>
-      <w:pPr>
-        <w:pStyle w:val="Legenda"/>
-        <w:jc w:val="left"/>
-        <w:rPr>
-          <w:b/>
-          <w:sz w:val="24"/>
-        </w:rPr>
-      </w:pPr>
-      <w:r>
-        <w:rPr>
-          <w:b/>
-          <w:sz w:val="24"/>
-        </w:rPr>
-        <w:t xml:space="preserve">RF12 – Visualizar rankings </w:t>
-      </w:r>
-      <w:proofErr w:type="spellStart"/>
-      <w:r>
-        <w:rPr>
-          <w:b/>
-          <w:sz w:val="24"/>
-        </w:rPr>
-        <w:t>gamificados</w:t>
-      </w:r>
-      <w:proofErr w:type="spellEnd"/>
-      <w:r>
-        <w:rPr>
-          <w:b/>
-          <w:sz w:val="24"/>
-        </w:rPr>
-        <w:t>.</w:t>
-      </w:r>
-    </w:p>
-    <w:p>
-      <w:pPr>
-        <w:suppressAutoHyphens/>
-        <w:spacing w:line="360" w:lineRule="auto"/>
-        <w:ind w:firstLine="375"/>
-        <w:jc w:val="both"/>
-        <w:rPr>
-          <w:sz w:val="24"/>
-        </w:rPr>
-      </w:pPr>
-      <w:r>
-        <w:rPr>
-          <w:sz w:val="24"/>
-        </w:rPr>
-        <w:t xml:space="preserve">Afim de estimular a competição entre os usuários a aplicação exibe rankings diferenciados por campeonato, exibindo os detalhes de cada jogador, como </w:t>
-      </w:r>
-      <w:proofErr w:type="spellStart"/>
-      <w:r>
-        <w:rPr>
-          <w:sz w:val="24"/>
-        </w:rPr>
-        <w:t>avatar</w:t>
-      </w:r>
-      <w:proofErr w:type="spellEnd"/>
-      <w:r>
-        <w:rPr>
-          <w:sz w:val="24"/>
-        </w:rPr>
-        <w:t>, total de pontos, quantidade de partidas com 5 pontos (quando o usuário acerta o placar exato), 3 pontos (quando o usuário acerta a equipe vencedora com a diferença do placar), 1 ponto (quando o usuário acerta</w:t>
-      </w:r>
-      <w:r>
-        <w:rPr>
-          <w:sz w:val="24"/>
-        </w:rPr>
-        <w:t xml:space="preserve"> a equipe vencedora</w:t>
-      </w:r>
-      <w:r>
-        <w:rPr>
-          <w:sz w:val="24"/>
-        </w:rPr>
-        <w:t xml:space="preserve">) e </w:t>
-      </w:r>
-      <w:r>
-        <w:rPr>
-          <w:sz w:val="24"/>
-        </w:rPr>
-        <w:t>0 pontos</w:t>
-      </w:r>
-      <w:r>
-        <w:rPr>
-          <w:sz w:val="24"/>
-        </w:rPr>
-        <w:t xml:space="preserve"> (quando o usuário aposta no time perdedor)</w:t>
-      </w:r>
-      <w:r>
-        <w:rPr>
-          <w:sz w:val="24"/>
-        </w:rPr>
-        <w:t>. A figura 1</w:t>
-      </w:r>
-      <w:r>
-        <w:rPr>
-          <w:sz w:val="24"/>
-        </w:rPr>
-        <w:t>1</w:t>
-      </w:r>
-      <w:r>
-        <w:rPr>
-          <w:sz w:val="24"/>
-        </w:rPr>
-        <w:t xml:space="preserve"> mostra a tela de ranking logo abaixo.</w:t>
-      </w:r>
-    </w:p>
-    <w:p>
-      <w:pPr>
-        <w:suppressAutoHyphens/>
-        <w:spacing w:line="360" w:lineRule="auto"/>
-        <w:jc w:val="both"/>
-        <w:rPr>
-          <w:sz w:val="24"/>
-        </w:rPr>
-      </w:pPr>
-      <w:r>
-        <w:rPr>
-          <w:noProof/>
-          <w:sz w:val="24"/>
-        </w:rPr>
-        <w:drawing>
-          <wp:inline distT="0" distB="0" distL="0" distR="0" wp14:anchorId="1BC3683B" wp14:editId="7CE87473">
-            <wp:extent cx="5280025" cy="2687955"/>
-            <wp:effectExtent l="0" t="0" r="0" b="0"/>
-            <wp:docPr id="14" name="Imagem 14"/>
-            <wp:cNvGraphicFramePr>
-              <a:graphicFrameLocks xmlns:a="http://schemas.openxmlformats.org/drawingml/2006/main" noChangeAspect="1"/>
-            </wp:cNvGraphicFramePr>
-            <a:graphic xmlns:a="http://schemas.openxmlformats.org/drawingml/2006/main">
-              <a:graphicData uri="http://schemas.openxmlformats.org/drawingml/2006/picture">
-                <pic:pic xmlns:pic="http://schemas.openxmlformats.org/drawingml/2006/picture">
-                  <pic:nvPicPr>
-                    <pic:cNvPr id="14" name="11.PNG"/>
                     <pic:cNvPicPr/>
                   </pic:nvPicPr>
                   <pic:blipFill>
@@ -15779,12 +15672,6 @@
       </w:pPr>
       <w:r>
         <w:rPr>
-          <w:sz w:val="24"/>
-        </w:rPr>
-        <w:t xml:space="preserve"> </w:t>
-      </w:r>
-      <w:r>
-        <w:rPr>
           <w:b/>
           <w:sz w:val="20"/>
         </w:rPr>
@@ -15795,21 +15682,21 @@
           <w:b/>
           <w:sz w:val="20"/>
         </w:rPr>
-        <w:t>1</w:t>
+        <w:t xml:space="preserve">10 </w:t>
       </w:r>
       <w:r>
         <w:rPr>
           <w:b/>
           <w:sz w:val="20"/>
         </w:rPr>
-        <w:t>1</w:t>
+        <w:t xml:space="preserve">– Tela de palpites em partida pós fechamento de </w:t>
       </w:r>
       <w:r>
         <w:rPr>
           <w:b/>
           <w:sz w:val="20"/>
         </w:rPr>
-        <w:t xml:space="preserve"> – Tela de palpites em partida pós início das partidas</w:t>
+        <w:t>palpites</w:t>
       </w:r>
       <w:r>
         <w:rPr>
@@ -15833,8 +15720,163 @@
         <w:rPr>
           <w:sz w:val="24"/>
         </w:rPr>
+        <w:t>Um terceiro comportamento da tela de palpites, torna visível a quantidade de palpites agrupados por placares em um gráfico de barras, além de um gráfico de pizza representando a quantidade de palpites na vitória de cada equipe e também do empate entre eles, conforma mo</w:t>
+      </w:r>
+      <w:r>
+        <w:rPr>
+          <w:sz w:val="24"/>
+        </w:rPr>
+        <w:t>stra a imagem 1</w:t>
+      </w:r>
+      <w:r>
+        <w:rPr>
+          <w:sz w:val="24"/>
+        </w:rPr>
+        <w:t>1</w:t>
+      </w:r>
+      <w:r>
+        <w:rPr>
+          <w:sz w:val="24"/>
+        </w:rPr>
+        <w:t>.</w:t>
+      </w:r>
+    </w:p>
+    <w:p>
+      <w:pPr>
+        <w:suppressAutoHyphens/>
+        <w:spacing w:line="360" w:lineRule="auto"/>
+        <w:jc w:val="both"/>
+        <w:rPr>
+          <w:sz w:val="24"/>
+        </w:rPr>
+      </w:pPr>
+      <w:r>
+        <w:rPr>
+          <w:noProof/>
+          <w:sz w:val="24"/>
+        </w:rPr>
         <w:lastRenderedPageBreak/>
-        <w:t>Todos os usuários que possuem um palpite são listados no ranking, independente de terem pontuado ou não, caso o usuário ainda não tenha realizado nenhum palpite ele não é exibido nesta tela.</w:t>
+        <w:drawing>
+          <wp:inline distT="0" distB="0" distL="0" distR="0" wp14:anchorId="55E9DC4C" wp14:editId="37EF2D84">
+            <wp:extent cx="5280025" cy="2687955"/>
+            <wp:effectExtent l="0" t="0" r="0" b="0"/>
+            <wp:docPr id="13" name="Imagem 13"/>
+            <wp:cNvGraphicFramePr>
+              <a:graphicFrameLocks xmlns:a="http://schemas.openxmlformats.org/drawingml/2006/main" noChangeAspect="1"/>
+            </wp:cNvGraphicFramePr>
+            <a:graphic xmlns:a="http://schemas.openxmlformats.org/drawingml/2006/main">
+              <a:graphicData uri="http://schemas.openxmlformats.org/drawingml/2006/picture">
+                <pic:pic xmlns:pic="http://schemas.openxmlformats.org/drawingml/2006/picture">
+                  <pic:nvPicPr>
+                    <pic:cNvPr id="13" name="10.PNG"/>
+                    <pic:cNvPicPr/>
+                  </pic:nvPicPr>
+                  <pic:blipFill>
+                    <a:blip r:embed="rId20">
+                      <a:extLst>
+                        <a:ext uri="{28A0092B-C50C-407E-A947-70E740481C1C}">
+                          <a14:useLocalDpi xmlns:a14="http://schemas.microsoft.com/office/drawing/2010/main" val="0"/>
+                        </a:ext>
+                      </a:extLst>
+                    </a:blip>
+                    <a:stretch>
+                      <a:fillRect/>
+                    </a:stretch>
+                  </pic:blipFill>
+                  <pic:spPr>
+                    <a:xfrm>
+                      <a:off x="0" y="0"/>
+                      <a:ext cx="5280025" cy="2687955"/>
+                    </a:xfrm>
+                    <a:prstGeom prst="rect">
+                      <a:avLst/>
+                    </a:prstGeom>
+                  </pic:spPr>
+                </pic:pic>
+              </a:graphicData>
+            </a:graphic>
+          </wp:inline>
+        </w:drawing>
+      </w:r>
+    </w:p>
+    <w:p>
+      <w:pPr>
+        <w:pStyle w:val="Legenda"/>
+        <w:rPr>
+          <w:b/>
+          <w:sz w:val="20"/>
+        </w:rPr>
+      </w:pPr>
+      <w:r>
+        <w:rPr>
+          <w:b/>
+          <w:sz w:val="20"/>
+        </w:rPr>
+        <w:t xml:space="preserve">Figura </w:t>
+      </w:r>
+      <w:r>
+        <w:rPr>
+          <w:b/>
+          <w:sz w:val="20"/>
+        </w:rPr>
+        <w:t>11</w:t>
+      </w:r>
+      <w:r>
+        <w:rPr>
+          <w:b/>
+          <w:sz w:val="20"/>
+        </w:rPr>
+        <w:t xml:space="preserve"> – Tela de palpites em partida pós início das partidas</w:t>
+      </w:r>
+      <w:r>
+        <w:rPr>
+          <w:b/>
+          <w:sz w:val="20"/>
+        </w:rPr>
+        <w:t>.</w:t>
+      </w:r>
+    </w:p>
+    <w:p>
+      <w:pPr>
+        <w:suppressAutoHyphens/>
+        <w:spacing w:line="360" w:lineRule="auto"/>
+        <w:jc w:val="both"/>
+        <w:rPr>
+          <w:sz w:val="24"/>
+        </w:rPr>
+      </w:pPr>
+    </w:p>
+    <w:p>
+      <w:pPr>
+        <w:pStyle w:val="Legenda"/>
+        <w:jc w:val="left"/>
+        <w:rPr>
+          <w:b/>
+          <w:sz w:val="24"/>
+        </w:rPr>
+      </w:pPr>
+      <w:r>
+        <w:rPr>
+          <w:b/>
+          <w:sz w:val="24"/>
+        </w:rPr>
+        <w:t xml:space="preserve">RF12 – Visualizar rankings </w:t>
+      </w:r>
+      <w:proofErr w:type="spellStart"/>
+      <w:r>
+        <w:rPr>
+          <w:b/>
+          <w:sz w:val="24"/>
+        </w:rPr>
+        <w:t>gamificados</w:t>
+      </w:r>
+      <w:proofErr w:type="spellEnd"/>
+      <w:r>
+        <w:rPr>
+          <w:b/>
+          <w:sz w:val="24"/>
+        </w:rPr>
+        <w:t>.</w:t>
       </w:r>
     </w:p>
     <w:p>
@@ -15851,6 +15893,204 @@
         <w:rPr>
           <w:sz w:val="24"/>
         </w:rPr>
+        <w:t xml:space="preserve">Afim de estimular a competição entre os usuários a aplicação exibe rankings diferenciados por campeonato, exibindo os detalhes de cada jogador, como </w:t>
+      </w:r>
+      <w:proofErr w:type="spellStart"/>
+      <w:r>
+        <w:rPr>
+          <w:sz w:val="24"/>
+        </w:rPr>
+        <w:t>avatar</w:t>
+      </w:r>
+      <w:proofErr w:type="spellEnd"/>
+      <w:r>
+        <w:rPr>
+          <w:sz w:val="24"/>
+        </w:rPr>
+        <w:t>, total de pontos, quantidade de partidas com 5 pontos (quando o usuário acerta o placar exato), 3 pontos (quando o usuário acerta a equipe vencedora com a diferença do placar), 1 ponto (quando o usuário acerta</w:t>
+      </w:r>
+      <w:r>
+        <w:rPr>
+          <w:sz w:val="24"/>
+        </w:rPr>
+        <w:t xml:space="preserve"> a equipe vencedora</w:t>
+      </w:r>
+      <w:r>
+        <w:rPr>
+          <w:sz w:val="24"/>
+        </w:rPr>
+        <w:t xml:space="preserve">) e </w:t>
+      </w:r>
+      <w:r>
+        <w:rPr>
+          <w:sz w:val="24"/>
+        </w:rPr>
+        <w:t>0 pontos</w:t>
+      </w:r>
+      <w:r>
+        <w:rPr>
+          <w:sz w:val="24"/>
+        </w:rPr>
+        <w:t xml:space="preserve"> (quando o usuário aposta no time perdedor)</w:t>
+      </w:r>
+      <w:r>
+        <w:rPr>
+          <w:sz w:val="24"/>
+        </w:rPr>
+        <w:t>. A figura 1</w:t>
+      </w:r>
+      <w:r>
+        <w:rPr>
+          <w:sz w:val="24"/>
+        </w:rPr>
+        <w:t>2</w:t>
+      </w:r>
+      <w:r>
+        <w:rPr>
+          <w:sz w:val="24"/>
+        </w:rPr>
+        <w:t xml:space="preserve"> mostra a tela de ranking logo abaixo.</w:t>
+      </w:r>
+    </w:p>
+    <w:p>
+      <w:pPr>
+        <w:suppressAutoHyphens/>
+        <w:spacing w:line="360" w:lineRule="auto"/>
+        <w:jc w:val="both"/>
+        <w:rPr>
+          <w:sz w:val="24"/>
+        </w:rPr>
+      </w:pPr>
+      <w:r>
+        <w:rPr>
+          <w:noProof/>
+          <w:sz w:val="24"/>
+        </w:rPr>
+        <w:drawing>
+          <wp:inline distT="0" distB="0" distL="0" distR="0" wp14:anchorId="1BC3683B" wp14:editId="7CE87473">
+            <wp:extent cx="5280025" cy="2687955"/>
+            <wp:effectExtent l="0" t="0" r="0" b="0"/>
+            <wp:docPr id="14" name="Imagem 14"/>
+            <wp:cNvGraphicFramePr>
+              <a:graphicFrameLocks xmlns:a="http://schemas.openxmlformats.org/drawingml/2006/main" noChangeAspect="1"/>
+            </wp:cNvGraphicFramePr>
+            <a:graphic xmlns:a="http://schemas.openxmlformats.org/drawingml/2006/main">
+              <a:graphicData uri="http://schemas.openxmlformats.org/drawingml/2006/picture">
+                <pic:pic xmlns:pic="http://schemas.openxmlformats.org/drawingml/2006/picture">
+                  <pic:nvPicPr>
+                    <pic:cNvPr id="14" name="11.PNG"/>
+                    <pic:cNvPicPr/>
+                  </pic:nvPicPr>
+                  <pic:blipFill>
+                    <a:blip r:embed="rId21">
+                      <a:extLst>
+                        <a:ext uri="{28A0092B-C50C-407E-A947-70E740481C1C}">
+                          <a14:useLocalDpi xmlns:a14="http://schemas.microsoft.com/office/drawing/2010/main" val="0"/>
+                        </a:ext>
+                      </a:extLst>
+                    </a:blip>
+                    <a:stretch>
+                      <a:fillRect/>
+                    </a:stretch>
+                  </pic:blipFill>
+                  <pic:spPr>
+                    <a:xfrm>
+                      <a:off x="0" y="0"/>
+                      <a:ext cx="5280025" cy="2687955"/>
+                    </a:xfrm>
+                    <a:prstGeom prst="rect">
+                      <a:avLst/>
+                    </a:prstGeom>
+                  </pic:spPr>
+                </pic:pic>
+              </a:graphicData>
+            </a:graphic>
+          </wp:inline>
+        </w:drawing>
+      </w:r>
+    </w:p>
+    <w:p>
+      <w:pPr>
+        <w:pStyle w:val="Legenda"/>
+        <w:rPr>
+          <w:b/>
+          <w:sz w:val="20"/>
+        </w:rPr>
+      </w:pPr>
+      <w:r>
+        <w:rPr>
+          <w:sz w:val="24"/>
+        </w:rPr>
+        <w:t xml:space="preserve"> </w:t>
+      </w:r>
+      <w:r>
+        <w:rPr>
+          <w:b/>
+          <w:sz w:val="20"/>
+        </w:rPr>
+        <w:t xml:space="preserve">Figura </w:t>
+      </w:r>
+      <w:r>
+        <w:rPr>
+          <w:b/>
+          <w:sz w:val="20"/>
+        </w:rPr>
+        <w:t>1</w:t>
+      </w:r>
+      <w:r>
+        <w:rPr>
+          <w:b/>
+          <w:sz w:val="20"/>
+        </w:rPr>
+        <w:t>2</w:t>
+      </w:r>
+      <w:r>
+        <w:rPr>
+          <w:b/>
+          <w:sz w:val="20"/>
+        </w:rPr>
+        <w:t xml:space="preserve"> – Tela de palpites em partida pós início das partidas</w:t>
+      </w:r>
+      <w:r>
+        <w:rPr>
+          <w:b/>
+          <w:sz w:val="20"/>
+        </w:rPr>
+        <w:t>.</w:t>
+      </w:r>
+    </w:p>
+    <w:p>
+      <w:pPr>
+        <w:suppressAutoHyphens/>
+        <w:spacing w:line="360" w:lineRule="auto"/>
+        <w:ind w:firstLine="375"/>
+        <w:jc w:val="both"/>
+        <w:rPr>
+          <w:sz w:val="24"/>
+        </w:rPr>
+      </w:pPr>
+      <w:r>
+        <w:rPr>
+          <w:sz w:val="24"/>
+        </w:rPr>
+        <w:lastRenderedPageBreak/>
+        <w:t>Todos os usuários que possuem um palpite são listados no ranking, independente de terem pontuado ou não, caso o usuário ainda não tenha realizado nenhum palpite ele não é exibido nesta tela.</w:t>
+      </w:r>
+    </w:p>
+    <w:p>
+      <w:pPr>
+        <w:suppressAutoHyphens/>
+        <w:spacing w:line="360" w:lineRule="auto"/>
+        <w:ind w:firstLine="375"/>
+        <w:jc w:val="both"/>
+        <w:rPr>
+          <w:sz w:val="24"/>
+        </w:rPr>
+      </w:pPr>
+      <w:r>
+        <w:rPr>
+          <w:sz w:val="24"/>
+        </w:rPr>
         <w:t xml:space="preserve">Afim de tornar o processo transparente, todos os usuários listados no ranking permitem clique em seu </w:t>
       </w:r>
       <w:proofErr w:type="spellStart"/>
@@ -15871,7 +16111,7 @@
         <w:rPr>
           <w:sz w:val="24"/>
         </w:rPr>
-        <w:t>2</w:t>
+        <w:t>3</w:t>
       </w:r>
       <w:r>
         <w:rPr>
@@ -15910,7 +16150,7 @@
                     <pic:cNvPicPr/>
                   </pic:nvPicPr>
                   <pic:blipFill>
-                    <a:blip r:embed="rId20">
+                    <a:blip r:embed="rId22">
                       <a:extLst>
                         <a:ext uri="{28A0092B-C50C-407E-A947-70E740481C1C}">
                           <a14:useLocalDpi xmlns:a14="http://schemas.microsoft.com/office/drawing/2010/main" val="0"/>
@@ -15964,7 +16204,7 @@
           <w:b/>
           <w:sz w:val="20"/>
         </w:rPr>
-        <w:t>2</w:t>
+        <w:t>3</w:t>
       </w:r>
       <w:r>
         <w:rPr>
@@ -16080,7 +16320,7 @@
         </w:rPr>
         <w:t xml:space="preserve">: </w:t>
       </w:r>
-      <w:hyperlink r:id="rId21" w:history="1">
+      <w:hyperlink r:id="rId23" w:history="1">
         <w:r>
           <w:rPr>
             <w:rStyle w:val="Hyperlink"/>
@@ -16109,7 +16349,7 @@
         </w:rPr>
         <w:t xml:space="preserve">A aplicação também está disponível para execução de testes no endereço </w:t>
       </w:r>
-      <w:hyperlink r:id="rId22" w:history="1">
+      <w:hyperlink r:id="rId24" w:history="1">
         <w:r>
           <w:rPr>
             <w:rStyle w:val="Hyperlink"/>
@@ -16185,7 +16425,7 @@
                     <pic:cNvPicPr/>
                   </pic:nvPicPr>
                   <pic:blipFill>
-                    <a:blip r:embed="rId23">
+                    <a:blip r:embed="rId25">
                       <a:extLst>
                         <a:ext uri="{28A0092B-C50C-407E-A947-70E740481C1C}">
                           <a14:useLocalDpi xmlns:a14="http://schemas.microsoft.com/office/drawing/2010/main" val="0"/>
@@ -16232,7 +16472,14 @@
           <w:b/>
           <w:sz w:val="20"/>
         </w:rPr>
-        <w:t>13</w:t>
+        <w:t>1</w:t>
+      </w:r>
+      <w:r>
+        <w:rPr>
+          <w:b/>
+          <w:sz w:val="20"/>
+        </w:rPr>
+        <w:t>4</w:t>
       </w:r>
       <w:r>
         <w:rPr>
@@ -16282,7 +16529,15 @@
           <w:sz w:val="24"/>
           <w:szCs w:val="24"/>
         </w:rPr>
-        <w:t>13</w:t>
+        <w:t>1</w:t>
+      </w:r>
+      <w:r>
+        <w:rPr>
+          <w:noProof/>
+          <w:sz w:val="24"/>
+          <w:szCs w:val="24"/>
+        </w:rPr>
+        <w:t>4</w:t>
       </w:r>
       <w:r>
         <w:rPr>
@@ -16351,7 +16606,7 @@
                     <pic:cNvPicPr/>
                   </pic:nvPicPr>
                   <pic:blipFill>
-                    <a:blip r:embed="rId24">
+                    <a:blip r:embed="rId26">
                       <a:extLst>
                         <a:ext uri="{28A0092B-C50C-407E-A947-70E740481C1C}">
                           <a14:useLocalDpi xmlns:a14="http://schemas.microsoft.com/office/drawing/2010/main" val="0"/>
@@ -16399,7 +16654,15 @@
           <w:noProof/>
           <w:sz w:val="20"/>
         </w:rPr>
-        <w:t>14</w:t>
+        <w:t>1</w:t>
+      </w:r>
+      <w:r>
+        <w:rPr>
+          <w:b/>
+          <w:noProof/>
+          <w:sz w:val="20"/>
+        </w:rPr>
+        <w:t>5</w:t>
       </w:r>
       <w:r>
         <w:rPr>
@@ -16446,7 +16709,14 @@
           <w:sz w:val="24"/>
           <w:szCs w:val="24"/>
         </w:rPr>
-        <w:t>14</w:t>
+        <w:t>1</w:t>
+      </w:r>
+      <w:r>
+        <w:rPr>
+          <w:sz w:val="24"/>
+          <w:szCs w:val="24"/>
+        </w:rPr>
+        <w:t>5</w:t>
       </w:r>
       <w:r>
         <w:rPr>
@@ -16628,7 +16898,7 @@
                     <pic:cNvPicPr/>
                   </pic:nvPicPr>
                   <pic:blipFill>
-                    <a:blip r:embed="rId25">
+                    <a:blip r:embed="rId27">
                       <a:extLst>
                         <a:ext uri="{28A0092B-C50C-407E-A947-70E740481C1C}">
                           <a14:useLocalDpi xmlns:a14="http://schemas.microsoft.com/office/drawing/2010/main" val="0"/>
@@ -16675,7 +16945,14 @@
           <w:b/>
           <w:sz w:val="20"/>
         </w:rPr>
-        <w:t>15</w:t>
+        <w:t>1</w:t>
+      </w:r>
+      <w:r>
+        <w:rPr>
+          <w:b/>
+          <w:sz w:val="20"/>
+        </w:rPr>
+        <w:t>6</w:t>
       </w:r>
       <w:r>
         <w:rPr>
@@ -16744,7 +17021,15 @@
           <w:sz w:val="24"/>
           <w:szCs w:val="24"/>
         </w:rPr>
-        <w:t>15</w:t>
+        <w:t>1</w:t>
+      </w:r>
+      <w:r>
+        <w:rPr>
+          <w:color w:val="000000"/>
+          <w:sz w:val="24"/>
+          <w:szCs w:val="24"/>
+        </w:rPr>
+        <w:t>6</w:t>
       </w:r>
       <w:r>
         <w:rPr>
@@ -20546,8 +20831,8 @@
       </w:pPr>
     </w:p>
     <w:sectPr>
-      <w:footerReference w:type="even" r:id="rId26"/>
-      <w:footerReference w:type="default" r:id="rId27"/>
+      <w:footerReference w:type="even" r:id="rId28"/>
+      <w:footerReference w:type="default" r:id="rId29"/>
       <w:pgSz w:w="11909" w:h="16834"/>
       <w:pgMar w:top="1418" w:right="1797" w:bottom="1418" w:left="1797" w:header="709" w:footer="709" w:gutter="0"/>
       <w:pgNumType w:start="1"/>
@@ -20626,7 +20911,7 @@
         <w:noProof/>
         <w:color w:val="000000"/>
       </w:rPr>
-      <w:t>28</w:t>
+      <w:t>26</w:t>
     </w:r>
     <w:r>
       <w:rPr>
@@ -20707,7 +20992,7 @@
         <w:noProof/>
         <w:color w:val="000000"/>
       </w:rPr>
-      <w:t>29</w:t>
+      <w:t>25</w:t>
     </w:r>
     <w:r>
       <w:rPr>
@@ -23109,6 +23394,119 @@
     </w:lvl>
   </w:abstractNum>
   <w:abstractNum w:abstractNumId="22" w15:restartNumberingAfterBreak="0">
+    <w:nsid w:val="5E1B6F1E"/>
+    <w:multiLevelType w:val="hybridMultilevel"/>
+    <w:tmpl w:val="468E1A70"/>
+    <w:lvl w:ilvl="0" w:tplc="04160001">
+      <w:start w:val="1"/>
+      <w:numFmt w:val="bullet"/>
+      <w:lvlText w:val=""/>
+      <w:lvlJc w:val="left"/>
+      <w:pPr>
+        <w:ind w:left="720" w:hanging="360"/>
+      </w:pPr>
+      <w:rPr>
+        <w:rFonts w:ascii="Symbol" w:hAnsi="Symbol" w:hint="default"/>
+      </w:rPr>
+    </w:lvl>
+    <w:lvl w:ilvl="1" w:tplc="04160003" w:tentative="1">
+      <w:start w:val="1"/>
+      <w:numFmt w:val="bullet"/>
+      <w:lvlText w:val="o"/>
+      <w:lvlJc w:val="left"/>
+      <w:pPr>
+        <w:ind w:left="1440" w:hanging="360"/>
+      </w:pPr>
+      <w:rPr>
+        <w:rFonts w:ascii="Courier New" w:hAnsi="Courier New" w:cs="Courier New" w:hint="default"/>
+      </w:rPr>
+    </w:lvl>
+    <w:lvl w:ilvl="2" w:tplc="04160005" w:tentative="1">
+      <w:start w:val="1"/>
+      <w:numFmt w:val="bullet"/>
+      <w:lvlText w:val=""/>
+      <w:lvlJc w:val="left"/>
+      <w:pPr>
+        <w:ind w:left="2160" w:hanging="360"/>
+      </w:pPr>
+      <w:rPr>
+        <w:rFonts w:ascii="Wingdings" w:hAnsi="Wingdings" w:hint="default"/>
+      </w:rPr>
+    </w:lvl>
+    <w:lvl w:ilvl="3" w:tplc="04160001" w:tentative="1">
+      <w:start w:val="1"/>
+      <w:numFmt w:val="bullet"/>
+      <w:lvlText w:val=""/>
+      <w:lvlJc w:val="left"/>
+      <w:pPr>
+        <w:ind w:left="2880" w:hanging="360"/>
+      </w:pPr>
+      <w:rPr>
+        <w:rFonts w:ascii="Symbol" w:hAnsi="Symbol" w:hint="default"/>
+      </w:rPr>
+    </w:lvl>
+    <w:lvl w:ilvl="4" w:tplc="04160003" w:tentative="1">
+      <w:start w:val="1"/>
+      <w:numFmt w:val="bullet"/>
+      <w:lvlText w:val="o"/>
+      <w:lvlJc w:val="left"/>
+      <w:pPr>
+        <w:ind w:left="3600" w:hanging="360"/>
+      </w:pPr>
+      <w:rPr>
+        <w:rFonts w:ascii="Courier New" w:hAnsi="Courier New" w:cs="Courier New" w:hint="default"/>
+      </w:rPr>
+    </w:lvl>
+    <w:lvl w:ilvl="5" w:tplc="04160005" w:tentative="1">
+      <w:start w:val="1"/>
+      <w:numFmt w:val="bullet"/>
+      <w:lvlText w:val=""/>
+      <w:lvlJc w:val="left"/>
+      <w:pPr>
+        <w:ind w:left="4320" w:hanging="360"/>
+      </w:pPr>
+      <w:rPr>
+        <w:rFonts w:ascii="Wingdings" w:hAnsi="Wingdings" w:hint="default"/>
+      </w:rPr>
+    </w:lvl>
+    <w:lvl w:ilvl="6" w:tplc="04160001" w:tentative="1">
+      <w:start w:val="1"/>
+      <w:numFmt w:val="bullet"/>
+      <w:lvlText w:val=""/>
+      <w:lvlJc w:val="left"/>
+      <w:pPr>
+        <w:ind w:left="5040" w:hanging="360"/>
+      </w:pPr>
+      <w:rPr>
+        <w:rFonts w:ascii="Symbol" w:hAnsi="Symbol" w:hint="default"/>
+      </w:rPr>
+    </w:lvl>
+    <w:lvl w:ilvl="7" w:tplc="04160003" w:tentative="1">
+      <w:start w:val="1"/>
+      <w:numFmt w:val="bullet"/>
+      <w:lvlText w:val="o"/>
+      <w:lvlJc w:val="left"/>
+      <w:pPr>
+        <w:ind w:left="5760" w:hanging="360"/>
+      </w:pPr>
+      <w:rPr>
+        <w:rFonts w:ascii="Courier New" w:hAnsi="Courier New" w:cs="Courier New" w:hint="default"/>
+      </w:rPr>
+    </w:lvl>
+    <w:lvl w:ilvl="8" w:tplc="04160005" w:tentative="1">
+      <w:start w:val="1"/>
+      <w:numFmt w:val="bullet"/>
+      <w:lvlText w:val=""/>
+      <w:lvlJc w:val="left"/>
+      <w:pPr>
+        <w:ind w:left="6480" w:hanging="360"/>
+      </w:pPr>
+      <w:rPr>
+        <w:rFonts w:ascii="Wingdings" w:hAnsi="Wingdings" w:hint="default"/>
+      </w:rPr>
+    </w:lvl>
+  </w:abstractNum>
+  <w:abstractNum w:abstractNumId="23" w15:restartNumberingAfterBreak="0">
     <w:nsid w:val="604A4AB6"/>
     <w:multiLevelType w:val="hybridMultilevel"/>
     <w:tmpl w:val="18280A28"/>
@@ -23197,7 +23595,7 @@
       </w:pPr>
     </w:lvl>
   </w:abstractNum>
-  <w:abstractNum w:abstractNumId="23" w15:restartNumberingAfterBreak="0">
+  <w:abstractNum w:abstractNumId="24" w15:restartNumberingAfterBreak="0">
     <w:nsid w:val="64345D64"/>
     <w:multiLevelType w:val="hybridMultilevel"/>
     <w:tmpl w:val="18280A28"/>
@@ -23286,7 +23684,7 @@
       </w:pPr>
     </w:lvl>
   </w:abstractNum>
-  <w:abstractNum w:abstractNumId="24" w15:restartNumberingAfterBreak="0">
+  <w:abstractNum w:abstractNumId="25" w15:restartNumberingAfterBreak="0">
     <w:nsid w:val="6495773B"/>
     <w:multiLevelType w:val="multilevel"/>
     <w:tmpl w:val="D9703416"/>
@@ -23399,7 +23797,7 @@
       </w:rPr>
     </w:lvl>
   </w:abstractNum>
-  <w:abstractNum w:abstractNumId="25" w15:restartNumberingAfterBreak="0">
+  <w:abstractNum w:abstractNumId="26" w15:restartNumberingAfterBreak="0">
     <w:nsid w:val="6697699C"/>
     <w:multiLevelType w:val="hybridMultilevel"/>
     <w:tmpl w:val="9F061558"/>
@@ -23512,7 +23910,7 @@
       </w:rPr>
     </w:lvl>
   </w:abstractNum>
-  <w:abstractNum w:abstractNumId="26" w15:restartNumberingAfterBreak="0">
+  <w:abstractNum w:abstractNumId="27" w15:restartNumberingAfterBreak="0">
     <w:nsid w:val="69BA56C0"/>
     <w:multiLevelType w:val="multilevel"/>
     <w:tmpl w:val="8C04DBA6"/>
@@ -23606,7 +24004,7 @@
       </w:pPr>
     </w:lvl>
   </w:abstractNum>
-  <w:abstractNum w:abstractNumId="27" w15:restartNumberingAfterBreak="0">
+  <w:abstractNum w:abstractNumId="28" w15:restartNumberingAfterBreak="0">
     <w:nsid w:val="6AD77FE1"/>
     <w:multiLevelType w:val="hybridMultilevel"/>
     <w:tmpl w:val="6FFEE03A"/>
@@ -23719,7 +24117,7 @@
       </w:rPr>
     </w:lvl>
   </w:abstractNum>
-  <w:abstractNum w:abstractNumId="28" w15:restartNumberingAfterBreak="0">
+  <w:abstractNum w:abstractNumId="29" w15:restartNumberingAfterBreak="0">
     <w:nsid w:val="6C4B4A23"/>
     <w:multiLevelType w:val="hybridMultilevel"/>
     <w:tmpl w:val="E0D86F5C"/>
@@ -23832,7 +24230,7 @@
       </w:rPr>
     </w:lvl>
   </w:abstractNum>
-  <w:abstractNum w:abstractNumId="29" w15:restartNumberingAfterBreak="0">
+  <w:abstractNum w:abstractNumId="30" w15:restartNumberingAfterBreak="0">
     <w:nsid w:val="6FFE44E3"/>
     <w:multiLevelType w:val="multilevel"/>
     <w:tmpl w:val="F206901C"/>
@@ -23945,7 +24343,7 @@
       </w:rPr>
     </w:lvl>
   </w:abstractNum>
-  <w:abstractNum w:abstractNumId="30" w15:restartNumberingAfterBreak="0">
+  <w:abstractNum w:abstractNumId="31" w15:restartNumberingAfterBreak="0">
     <w:nsid w:val="705B329C"/>
     <w:multiLevelType w:val="hybridMultilevel"/>
     <w:tmpl w:val="172AEE08"/>
@@ -24034,7 +24432,7 @@
       </w:pPr>
     </w:lvl>
   </w:abstractNum>
-  <w:abstractNum w:abstractNumId="31" w15:restartNumberingAfterBreak="0">
+  <w:abstractNum w:abstractNumId="32" w15:restartNumberingAfterBreak="0">
     <w:nsid w:val="7ED15954"/>
     <w:multiLevelType w:val="hybridMultilevel"/>
     <w:tmpl w:val="E53E2ED8"/>
@@ -24169,7 +24567,7 @@
     <w:abstractNumId w:val="7"/>
   </w:num>
   <w:num w:numId="8">
-    <w:abstractNumId w:val="29"/>
+    <w:abstractNumId w:val="30"/>
   </w:num>
   <w:num w:numId="9">
     <w:abstractNumId w:val="9"/>
@@ -24187,7 +24585,7 @@
     <w:abstractNumId w:val="4"/>
   </w:num>
   <w:num w:numId="14">
-    <w:abstractNumId w:val="31"/>
+    <w:abstractNumId w:val="32"/>
   </w:num>
   <w:num w:numId="15">
     <w:abstractNumId w:val="10"/>
@@ -24205,7 +24603,7 @@
     <w:abstractNumId w:val="4"/>
   </w:num>
   <w:num w:numId="20">
-    <w:abstractNumId w:val="24"/>
+    <w:abstractNumId w:val="25"/>
   </w:num>
   <w:num w:numId="21">
     <w:abstractNumId w:val="12"/>
@@ -24214,34 +24612,34 @@
     <w:abstractNumId w:val="5"/>
   </w:num>
   <w:num w:numId="23">
-    <w:abstractNumId w:val="27"/>
+    <w:abstractNumId w:val="28"/>
   </w:num>
   <w:num w:numId="24">
     <w:abstractNumId w:val="16"/>
   </w:num>
   <w:num w:numId="25">
-    <w:abstractNumId w:val="22"/>
+    <w:abstractNumId w:val="23"/>
   </w:num>
   <w:num w:numId="26">
     <w:abstractNumId w:val="20"/>
   </w:num>
   <w:num w:numId="27">
-    <w:abstractNumId w:val="23"/>
+    <w:abstractNumId w:val="24"/>
   </w:num>
   <w:num w:numId="28">
-    <w:abstractNumId w:val="27"/>
+    <w:abstractNumId w:val="28"/>
   </w:num>
   <w:num w:numId="29">
-    <w:abstractNumId w:val="25"/>
+    <w:abstractNumId w:val="26"/>
   </w:num>
   <w:num w:numId="30">
-    <w:abstractNumId w:val="28"/>
+    <w:abstractNumId w:val="29"/>
   </w:num>
   <w:num w:numId="31">
     <w:abstractNumId w:val="14"/>
   </w:num>
   <w:num w:numId="32">
-    <w:abstractNumId w:val="30"/>
+    <w:abstractNumId w:val="31"/>
   </w:num>
   <w:num w:numId="33">
     <w:abstractNumId w:val="0"/>
@@ -24250,10 +24648,13 @@
     <w:abstractNumId w:val="6"/>
   </w:num>
   <w:num w:numId="35">
-    <w:abstractNumId w:val="26"/>
+    <w:abstractNumId w:val="27"/>
   </w:num>
   <w:num w:numId="36">
     <w:abstractNumId w:val="3"/>
+  </w:num>
+  <w:num w:numId="37">
+    <w:abstractNumId w:val="22"/>
   </w:num>
   <w:numIdMacAtCleanup w:val="10"/>
 </w:numbering>
@@ -26185,7 +26586,7 @@
 </file>
 
 <file path=customXml/itemProps2.xml><?xml version="1.0" encoding="utf-8"?>
-<ds:datastoreItem xmlns:ds="http://schemas.openxmlformats.org/officeDocument/2006/customXml" ds:itemID="{62E2DC12-C609-4556-89C3-52C730E41D49}">
+<ds:datastoreItem xmlns:ds="http://schemas.openxmlformats.org/officeDocument/2006/customXml" ds:itemID="{0F740EAE-A674-4516-BE48-94FE750891EA}">
   <ds:schemaRefs>
     <ds:schemaRef ds:uri="http://schemas.openxmlformats.org/officeDocument/2006/bibliography"/>
   </ds:schemaRefs>

</xml_diff>